<commit_message>
add death due to eat
</commit_message>
<xml_diff>
--- a/player_doc.docx
+++ b/player_doc.docx
@@ -3726,7 +3726,7 @@
       <w:pPr>
         <w:spacing w:line="360" w:lineRule="auto"/>
         <w:rPr>
-          <w:rFonts w:asciiTheme="minorEastAsia" w:hAnsiTheme="minorEastAsia" w:hint="eastAsia"/>
+          <w:rFonts w:asciiTheme="minorEastAsia" w:hAnsiTheme="minorEastAsia"/>
           <w:color w:val="333333"/>
           <w:sz w:val="20"/>
           <w:szCs w:val="20"/>
@@ -4524,7 +4524,7 @@
               <w:ind w:firstLineChars="0" w:firstLine="0"/>
               <w:jc w:val="center"/>
               <w:rPr>
-                <w:rFonts w:asciiTheme="minorEastAsia" w:hAnsiTheme="minorEastAsia" w:hint="eastAsia"/>
+                <w:rFonts w:asciiTheme="minorEastAsia" w:hAnsiTheme="minorEastAsia"/>
                 <w:szCs w:val="21"/>
               </w:rPr>
             </w:pPr>
@@ -4575,14 +4575,12 @@
       <w:pPr>
         <w:spacing w:line="360" w:lineRule="auto"/>
         <w:rPr>
-          <w:rFonts w:asciiTheme="minorEastAsia" w:hAnsiTheme="minorEastAsia" w:hint="eastAsia"/>
+          <w:rFonts w:asciiTheme="minorEastAsia" w:hAnsiTheme="minorEastAsia"/>
           <w:b/>
           <w:sz w:val="24"/>
           <w:szCs w:val="24"/>
         </w:rPr>
       </w:pPr>
-      <w:bookmarkStart w:id="11" w:name="_GoBack"/>
-      <w:bookmarkEnd w:id="11"/>
     </w:p>
     <w:p>
       <w:pPr>
@@ -5001,7 +4999,7 @@
           <w:sz w:val="28"/>
         </w:rPr>
       </w:pPr>
-      <w:bookmarkStart w:id="12" w:name="_Toc444954646"/>
+      <w:bookmarkStart w:id="11" w:name="_Toc444954646"/>
       <w:r>
         <w:rPr>
           <w:rFonts w:asciiTheme="minorEastAsia" w:eastAsiaTheme="minorEastAsia" w:hAnsiTheme="minorEastAsia" w:hint="eastAsia"/>
@@ -5010,7 +5008,7 @@
         <w:lastRenderedPageBreak/>
         <w:t>游戏模式</w:t>
       </w:r>
-      <w:bookmarkEnd w:id="12"/>
+      <w:bookmarkEnd w:id="11"/>
     </w:p>
     <w:p>
       <w:pPr>
@@ -5023,7 +5021,7 @@
           <w:szCs w:val="24"/>
         </w:rPr>
       </w:pPr>
-      <w:bookmarkStart w:id="13" w:name="_Toc444954647"/>
+      <w:bookmarkStart w:id="12" w:name="_Toc444954647"/>
       <w:r>
         <w:rPr>
           <w:rFonts w:asciiTheme="minorEastAsia" w:hAnsiTheme="minorEastAsia"/>
@@ -5033,7 +5031,7 @@
         </w:rPr>
         <w:t>进食</w:t>
       </w:r>
-      <w:bookmarkEnd w:id="13"/>
+      <w:bookmarkEnd w:id="12"/>
     </w:p>
     <w:p>
       <w:pPr>
@@ -5365,7 +5363,7 @@
           <w:szCs w:val="24"/>
         </w:rPr>
       </w:pPr>
-      <w:bookmarkStart w:id="14" w:name="_Toc444954648"/>
+      <w:bookmarkStart w:id="13" w:name="_Toc444954648"/>
       <w:r>
         <w:rPr>
           <w:rFonts w:asciiTheme="minorEastAsia" w:hAnsiTheme="minorEastAsia"/>
@@ -5374,7 +5372,7 @@
         </w:rPr>
         <w:t>指令</w:t>
       </w:r>
-      <w:bookmarkEnd w:id="14"/>
+      <w:bookmarkEnd w:id="13"/>
     </w:p>
     <w:p>
       <w:pPr>
@@ -5550,7 +5548,7 @@
           <w:szCs w:val="24"/>
         </w:rPr>
       </w:pPr>
-      <w:bookmarkStart w:id="15" w:name="_Toc444954649"/>
+      <w:bookmarkStart w:id="14" w:name="_Toc444954649"/>
       <w:r>
         <w:rPr>
           <w:rFonts w:asciiTheme="minorEastAsia" w:hAnsiTheme="minorEastAsia"/>
@@ -5560,7 +5558,7 @@
         </w:rPr>
         <w:t>移动</w:t>
       </w:r>
-      <w:bookmarkEnd w:id="15"/>
+      <w:bookmarkEnd w:id="14"/>
     </w:p>
     <w:p>
       <w:pPr>
@@ -5640,7 +5638,7 @@
           <w:szCs w:val="24"/>
         </w:rPr>
       </w:pPr>
-      <w:bookmarkStart w:id="16" w:name="_Toc444954650"/>
+      <w:bookmarkStart w:id="15" w:name="_Toc444954650"/>
       <w:r>
         <w:rPr>
           <w:rFonts w:asciiTheme="minorEastAsia" w:hAnsiTheme="minorEastAsia"/>
@@ -5650,7 +5648,7 @@
         </w:rPr>
         <w:t>使用技能</w:t>
       </w:r>
-      <w:bookmarkEnd w:id="16"/>
+      <w:bookmarkEnd w:id="15"/>
     </w:p>
     <w:p>
       <w:pPr>
@@ -5727,7 +5725,7 @@
           <w:szCs w:val="24"/>
         </w:rPr>
       </w:pPr>
-      <w:bookmarkStart w:id="17" w:name="_Toc444954651"/>
+      <w:bookmarkStart w:id="16" w:name="_Toc444954651"/>
       <w:r>
         <w:rPr>
           <w:rFonts w:asciiTheme="minorEastAsia" w:hAnsiTheme="minorEastAsia"/>
@@ -5737,7 +5735,7 @@
         </w:rPr>
         <w:t>购买技能和升级技能</w:t>
       </w:r>
-      <w:bookmarkEnd w:id="17"/>
+      <w:bookmarkEnd w:id="16"/>
     </w:p>
     <w:p>
       <w:pPr>
@@ -5751,8 +5749,8 @@
           <w:szCs w:val="20"/>
         </w:rPr>
       </w:pPr>
-      <w:bookmarkStart w:id="18" w:name="OLE_LINK22"/>
-      <w:bookmarkStart w:id="19" w:name="OLE_LINK23"/>
+      <w:bookmarkStart w:id="17" w:name="OLE_LINK22"/>
+      <w:bookmarkStart w:id="18" w:name="OLE_LINK23"/>
       <w:r>
         <w:rPr>
           <w:rFonts w:asciiTheme="minorEastAsia" w:eastAsiaTheme="minorEastAsia" w:hAnsiTheme="minorEastAsia" w:hint="eastAsia"/>
@@ -5829,8 +5827,8 @@
         </w:rPr>
         <w:t>技能的价格</w:t>
       </w:r>
+      <w:bookmarkEnd w:id="17"/>
       <w:bookmarkEnd w:id="18"/>
-      <w:bookmarkEnd w:id="19"/>
       <w:r>
         <w:rPr>
           <w:rFonts w:asciiTheme="minorEastAsia" w:eastAsiaTheme="minorEastAsia" w:hAnsiTheme="minorEastAsia" w:hint="eastAsia"/>
@@ -5867,9 +5865,9 @@
         </w:rPr>
         <w:t>技能基础价格</w:t>
       </w:r>
-      <w:bookmarkStart w:id="20" w:name="OLE_LINK15"/>
-      <w:bookmarkStart w:id="21" w:name="OLE_LINK16"/>
-      <w:bookmarkStart w:id="22" w:name="OLE_LINK19"/>
+      <w:bookmarkStart w:id="19" w:name="OLE_LINK15"/>
+      <w:bookmarkStart w:id="20" w:name="OLE_LINK16"/>
+      <w:bookmarkStart w:id="21" w:name="OLE_LINK19"/>
       <m:oMath>
         <m:r>
           <m:rPr>
@@ -5916,9 +5914,9 @@
           </m:sup>
         </m:sSup>
       </m:oMath>
+      <w:bookmarkEnd w:id="19"/>
       <w:bookmarkEnd w:id="20"/>
       <w:bookmarkEnd w:id="21"/>
-      <w:bookmarkEnd w:id="22"/>
       <w:r>
         <w:rPr>
           <w:rFonts w:asciiTheme="minorEastAsia" w:eastAsiaTheme="minorEastAsia" w:hAnsiTheme="minorEastAsia" w:hint="eastAsia"/>
@@ -6236,7 +6234,7 @@
           <w:szCs w:val="24"/>
         </w:rPr>
       </w:pPr>
-      <w:bookmarkStart w:id="23" w:name="_Toc444954652"/>
+      <w:bookmarkStart w:id="22" w:name="_Toc444954652"/>
       <w:r>
         <w:rPr>
           <w:rFonts w:asciiTheme="minorEastAsia" w:hAnsiTheme="minorEastAsia" w:hint="eastAsia"/>
@@ -6246,7 +6244,7 @@
         </w:rPr>
         <w:t>技能列表</w:t>
       </w:r>
-      <w:bookmarkEnd w:id="23"/>
+      <w:bookmarkEnd w:id="22"/>
       <w:r>
         <w:rPr>
           <w:rFonts w:asciiTheme="minorEastAsia" w:hAnsiTheme="minorEastAsia" w:hint="eastAsia"/>
@@ -7448,7 +7446,7 @@
           <w:p>
             <w:pPr>
               <w:rPr>
-                <w:rFonts w:asciiTheme="minorEastAsia" w:hAnsiTheme="minorEastAsia" w:hint="eastAsia"/>
+                <w:rFonts w:asciiTheme="minorEastAsia" w:hAnsiTheme="minorEastAsia"/>
               </w:rPr>
             </w:pPr>
             <w:r>
@@ -7478,9 +7476,9 @@
             </w:pPr>
             <w:r>
               <w:rPr>
-                <w:rFonts w:asciiTheme="minorEastAsia" w:hAnsiTheme="minorEastAsia" w:hint="eastAsia"/>
-              </w:rPr>
-              <w:t>2</w:t>
+                <w:rFonts w:asciiTheme="minorEastAsia" w:hAnsiTheme="minorEastAsia"/>
+              </w:rPr>
+              <w:t>1</w:t>
             </w:r>
           </w:p>
         </w:tc>
@@ -7673,7 +7671,7 @@
           <w:p>
             <w:pPr>
               <w:rPr>
-                <w:rFonts w:asciiTheme="minorEastAsia" w:hAnsiTheme="minorEastAsia" w:hint="eastAsia"/>
+                <w:rFonts w:asciiTheme="minorEastAsia" w:hAnsiTheme="minorEastAsia"/>
               </w:rPr>
             </w:pPr>
           </w:p>
@@ -7686,7 +7684,7 @@
           <w:p>
             <w:pPr>
               <w:rPr>
-                <w:rFonts w:asciiTheme="minorEastAsia" w:hAnsiTheme="minorEastAsia" w:hint="eastAsia"/>
+                <w:rFonts w:asciiTheme="minorEastAsia" w:hAnsiTheme="minorEastAsia"/>
               </w:rPr>
             </w:pPr>
           </w:p>
@@ -7698,7 +7696,7 @@
           <w:p>
             <w:pPr>
               <w:rPr>
-                <w:rFonts w:asciiTheme="minorEastAsia" w:hAnsiTheme="minorEastAsia" w:hint="eastAsia"/>
+                <w:rFonts w:asciiTheme="minorEastAsia" w:hAnsiTheme="minorEastAsia"/>
               </w:rPr>
             </w:pPr>
             <w:r>
@@ -7728,14 +7726,20 @@
           <w:p>
             <w:pPr>
               <w:rPr>
+                <w:rFonts w:asciiTheme="minorEastAsia" w:hAnsiTheme="minorEastAsia"/>
+              </w:rPr>
+            </w:pPr>
+            <w:r>
+              <w:rPr>
                 <w:rFonts w:asciiTheme="minorEastAsia" w:hAnsiTheme="minorEastAsia" w:hint="eastAsia"/>
               </w:rPr>
-            </w:pPr>
+              <w:t>4</w:t>
+            </w:r>
             <w:r>
               <w:rPr>
                 <w:rFonts w:asciiTheme="minorEastAsia" w:hAnsiTheme="minorEastAsia" w:hint="eastAsia"/>
               </w:rPr>
-              <w:t>50</w:t>
+              <w:t>0</w:t>
             </w:r>
           </w:p>
         </w:tc>
@@ -7746,14 +7750,20 @@
           <w:p>
             <w:pPr>
               <w:rPr>
+                <w:rFonts w:asciiTheme="minorEastAsia" w:hAnsiTheme="minorEastAsia"/>
+              </w:rPr>
+            </w:pPr>
+            <w:r>
+              <w:rPr>
                 <w:rFonts w:asciiTheme="minorEastAsia" w:hAnsiTheme="minorEastAsia" w:hint="eastAsia"/>
               </w:rPr>
-            </w:pPr>
+              <w:t>4</w:t>
+            </w:r>
             <w:r>
               <w:rPr>
                 <w:rFonts w:asciiTheme="minorEastAsia" w:hAnsiTheme="minorEastAsia" w:hint="eastAsia"/>
               </w:rPr>
-              <w:t>50</w:t>
+              <w:t>0</w:t>
             </w:r>
           </w:p>
         </w:tc>
@@ -7764,14 +7774,20 @@
           <w:p>
             <w:pPr>
               <w:rPr>
+                <w:rFonts w:asciiTheme="minorEastAsia" w:hAnsiTheme="minorEastAsia"/>
+              </w:rPr>
+            </w:pPr>
+            <w:r>
+              <w:rPr>
+                <w:rFonts w:asciiTheme="minorEastAsia" w:hAnsiTheme="minorEastAsia"/>
+              </w:rPr>
+              <w:t>4</w:t>
+            </w:r>
+            <w:r>
+              <w:rPr>
                 <w:rFonts w:asciiTheme="minorEastAsia" w:hAnsiTheme="minorEastAsia" w:hint="eastAsia"/>
               </w:rPr>
-            </w:pPr>
-            <w:r>
-              <w:rPr>
-                <w:rFonts w:asciiTheme="minorEastAsia" w:hAnsiTheme="minorEastAsia" w:hint="eastAsia"/>
-              </w:rPr>
-              <w:t>50</w:t>
+              <w:t>0</w:t>
             </w:r>
           </w:p>
         </w:tc>
@@ -7782,14 +7798,22 @@
           <w:p>
             <w:pPr>
               <w:rPr>
+                <w:rFonts w:asciiTheme="minorEastAsia" w:hAnsiTheme="minorEastAsia"/>
+              </w:rPr>
+            </w:pPr>
+            <w:r>
+              <w:rPr>
+                <w:rFonts w:asciiTheme="minorEastAsia" w:hAnsiTheme="minorEastAsia"/>
+              </w:rPr>
+              <w:t>4</w:t>
+            </w:r>
+            <w:bookmarkStart w:id="23" w:name="_GoBack"/>
+            <w:bookmarkEnd w:id="23"/>
+            <w:r>
+              <w:rPr>
                 <w:rFonts w:asciiTheme="minorEastAsia" w:hAnsiTheme="minorEastAsia" w:hint="eastAsia"/>
               </w:rPr>
-            </w:pPr>
-            <w:r>
-              <w:rPr>
-                <w:rFonts w:asciiTheme="minorEastAsia" w:hAnsiTheme="minorEastAsia" w:hint="eastAsia"/>
-              </w:rPr>
-              <w:t>50</w:t>
+              <w:t>0</w:t>
             </w:r>
           </w:p>
         </w:tc>
@@ -7800,14 +7824,14 @@
           <w:p>
             <w:pPr>
               <w:rPr>
-                <w:rFonts w:asciiTheme="minorEastAsia" w:hAnsiTheme="minorEastAsia" w:hint="eastAsia"/>
+                <w:rFonts w:asciiTheme="minorEastAsia" w:hAnsiTheme="minorEastAsia"/>
               </w:rPr>
             </w:pPr>
             <w:r>
               <w:rPr>
                 <w:rFonts w:asciiTheme="minorEastAsia" w:hAnsiTheme="minorEastAsia"/>
               </w:rPr>
-              <w:t>10</w:t>
+              <w:t>8</w:t>
             </w:r>
             <w:r>
               <w:rPr>
@@ -7825,7 +7849,7 @@
           <w:p>
             <w:pPr>
               <w:rPr>
-                <w:rFonts w:asciiTheme="minorEastAsia" w:hAnsiTheme="minorEastAsia" w:hint="eastAsia"/>
+                <w:rFonts w:asciiTheme="minorEastAsia" w:hAnsiTheme="minorEastAsia"/>
               </w:rPr>
             </w:pPr>
           </w:p>
@@ -7838,7 +7862,7 @@
           <w:p>
             <w:pPr>
               <w:rPr>
-                <w:rFonts w:asciiTheme="minorEastAsia" w:hAnsiTheme="minorEastAsia" w:hint="eastAsia"/>
+                <w:rFonts w:asciiTheme="minorEastAsia" w:hAnsiTheme="minorEastAsia"/>
               </w:rPr>
             </w:pPr>
           </w:p>
@@ -8382,9 +8406,8 @@
           <w:sz w:val="20"/>
           <w:szCs w:val="20"/>
         </w:rPr>
-        <w:t>在固定的蓄力回合</w:t>
-      </w:r>
-      <w:proofErr w:type="gramStart"/>
+        <w:t>在固定的蓄力回合数之后</w:t>
+      </w:r>
       <w:r>
         <w:rPr>
           <w:rFonts w:asciiTheme="minorEastAsia" w:hAnsiTheme="minorEastAsia" w:cs="宋体" w:hint="eastAsia"/>
@@ -8393,9 +8416,18 @@
           <w:sz w:val="20"/>
           <w:szCs w:val="20"/>
         </w:rPr>
-        <w:t>数之后</w:t>
-      </w:r>
-      <w:proofErr w:type="gramEnd"/>
+        <w:t>，若</w:t>
+      </w:r>
+      <w:r>
+        <w:rPr>
+          <w:rFonts w:asciiTheme="minorEastAsia" w:hAnsiTheme="minorEastAsia" w:cs="宋体"/>
+          <w:color w:val="333333"/>
+          <w:kern w:val="0"/>
+          <w:sz w:val="20"/>
+          <w:szCs w:val="20"/>
+        </w:rPr>
+        <w:t>目标在可攻击范围内</w:t>
+      </w:r>
       <w:r>
         <w:rPr>
           <w:rFonts w:asciiTheme="minorEastAsia" w:hAnsiTheme="minorEastAsia" w:cs="宋体" w:hint="eastAsia"/>
@@ -8404,6 +8436,16 @@
           <w:sz w:val="20"/>
           <w:szCs w:val="20"/>
         </w:rPr>
+        <w:t>则</w:t>
+      </w:r>
+      <w:r>
+        <w:rPr>
+          <w:rFonts w:asciiTheme="minorEastAsia" w:hAnsiTheme="minorEastAsia" w:cs="宋体" w:hint="eastAsia"/>
+          <w:color w:val="333333"/>
+          <w:kern w:val="0"/>
+          <w:sz w:val="20"/>
+          <w:szCs w:val="20"/>
+        </w:rPr>
         <w:t>一定能命中指令中设定的目标</w:t>
       </w:r>
       <w:r>
@@ -8415,6 +8457,26 @@
           <w:szCs w:val="20"/>
         </w:rPr>
         <w:t>使其受到伤害</w:t>
+      </w:r>
+      <w:r>
+        <w:rPr>
+          <w:rFonts w:asciiTheme="minorEastAsia" w:hAnsiTheme="minorEastAsia" w:cs="宋体" w:hint="eastAsia"/>
+          <w:color w:val="333333"/>
+          <w:kern w:val="0"/>
+          <w:sz w:val="20"/>
+          <w:szCs w:val="20"/>
+        </w:rPr>
+        <w:t>，否则</w:t>
+      </w:r>
+      <w:r>
+        <w:rPr>
+          <w:rFonts w:asciiTheme="minorEastAsia" w:hAnsiTheme="minorEastAsia" w:cs="宋体"/>
+          <w:color w:val="333333"/>
+          <w:kern w:val="0"/>
+          <w:sz w:val="20"/>
+          <w:szCs w:val="20"/>
+        </w:rPr>
+        <w:t>此攻击失效</w:t>
       </w:r>
       <w:r>
         <w:rPr>
@@ -14673,7 +14735,7 @@
             <w:szCs w:val="21"/>
             <w:lang w:val="zh-CN"/>
           </w:rPr>
-          <w:t>4</w:t>
+          <w:t>13</w:t>
         </w:r>
         <w:r>
           <w:rPr>
@@ -17955,7 +18017,7 @@
 </file>
 
 <file path=customXml/itemProps1.xml><?xml version="1.0" encoding="utf-8"?>
-<ds:datastoreItem xmlns:ds="http://schemas.openxmlformats.org/officeDocument/2006/customXml" ds:itemID="{8C1A6229-94E4-4F36-9DCB-1A03FAED5437}">
+<ds:datastoreItem xmlns:ds="http://schemas.openxmlformats.org/officeDocument/2006/customXml" ds:itemID="{C3D48679-C956-4A6A-8CAD-6103394B65D9}">
   <ds:schemaRefs>
     <ds:schemaRef ds:uri="http://schemas.openxmlformats.org/officeDocument/2006/bibliography"/>
   </ds:schemaRefs>

</xml_diff>

<commit_message>
dash will decrease health
</commit_message>
<xml_diff>
--- a/player_doc.docx
+++ b/player_doc.docx
@@ -3998,7 +3998,6 @@
                 <w:szCs w:val="21"/>
               </w:rPr>
             </w:pPr>
-            <w:proofErr w:type="spellStart"/>
             <w:r>
               <w:rPr>
                 <w:rFonts w:asciiTheme="minorEastAsia" w:hAnsiTheme="minorEastAsia" w:hint="eastAsia"/>
@@ -4013,7 +4012,6 @@
               </w:rPr>
               <w:t>_id</w:t>
             </w:r>
-            <w:proofErr w:type="spellEnd"/>
           </w:p>
         </w:tc>
         <w:tc>
@@ -4192,7 +4190,6 @@
                 <w:szCs w:val="21"/>
               </w:rPr>
             </w:pPr>
-            <w:proofErr w:type="spellStart"/>
             <w:r>
               <w:rPr>
                 <w:rFonts w:asciiTheme="minorEastAsia" w:hAnsiTheme="minorEastAsia" w:cstheme="minorHAnsi"/>
@@ -4202,7 +4199,6 @@
               </w:rPr>
               <w:t>pos</w:t>
             </w:r>
-            <w:proofErr w:type="spellEnd"/>
           </w:p>
         </w:tc>
         <w:tc>
@@ -4308,7 +4304,6 @@
                 <w:szCs w:val="21"/>
               </w:rPr>
             </w:pPr>
-            <w:proofErr w:type="spellStart"/>
             <w:r>
               <w:rPr>
                 <w:rFonts w:asciiTheme="minorEastAsia" w:hAnsiTheme="minorEastAsia" w:cstheme="minorHAnsi" w:hint="eastAsia"/>
@@ -4354,7 +4349,6 @@
               </w:rPr>
               <w:t>asting</w:t>
             </w:r>
-            <w:proofErr w:type="spellEnd"/>
           </w:p>
         </w:tc>
         <w:tc>
@@ -4404,7 +4398,6 @@
                 <w:szCs w:val="21"/>
               </w:rPr>
             </w:pPr>
-            <w:proofErr w:type="spellStart"/>
             <w:r>
               <w:rPr>
                 <w:rFonts w:asciiTheme="minorEastAsia" w:hAnsiTheme="minorEastAsia" w:cstheme="minorHAnsi"/>
@@ -4432,7 +4425,6 @@
               </w:rPr>
               <w:t>ime</w:t>
             </w:r>
-            <w:proofErr w:type="spellEnd"/>
           </w:p>
         </w:tc>
         <w:tc>
@@ -4456,105 +4448,6 @@
                 <w:szCs w:val="21"/>
               </w:rPr>
               <w:t>护盾剩余时间（没有则为0）</w:t>
-            </w:r>
-          </w:p>
-        </w:tc>
-      </w:tr>
-      <w:tr>
-        <w:trPr>
-          <w:trHeight w:val="424"/>
-          <w:jc w:val="center"/>
-        </w:trPr>
-        <w:tc>
-          <w:tcPr>
-            <w:tcW w:w="2592" w:type="dxa"/>
-          </w:tcPr>
-          <w:p>
-            <w:pPr>
-              <w:pStyle w:val="a5"/>
-              <w:spacing w:line="360" w:lineRule="auto"/>
-              <w:ind w:firstLineChars="0" w:firstLine="0"/>
-              <w:jc w:val="center"/>
-              <w:rPr>
-                <w:rFonts w:asciiTheme="minorEastAsia" w:hAnsiTheme="minorEastAsia" w:cstheme="minorHAnsi"/>
-                <w:color w:val="000000"/>
-                <w:kern w:val="0"/>
-                <w:szCs w:val="21"/>
-              </w:rPr>
-            </w:pPr>
-            <w:proofErr w:type="spellStart"/>
-            <w:r>
-              <w:rPr>
-                <w:rFonts w:asciiTheme="minorEastAsia" w:hAnsiTheme="minorEastAsia" w:cstheme="minorHAnsi"/>
-                <w:color w:val="000000"/>
-                <w:kern w:val="0"/>
-                <w:szCs w:val="21"/>
-              </w:rPr>
-              <w:t>d</w:t>
-            </w:r>
-            <w:r>
-              <w:rPr>
-                <w:rFonts w:asciiTheme="minorEastAsia" w:hAnsiTheme="minorEastAsia" w:cstheme="minorHAnsi" w:hint="eastAsia"/>
-                <w:color w:val="000000"/>
-                <w:kern w:val="0"/>
-                <w:szCs w:val="21"/>
-              </w:rPr>
-              <w:t>ash_</w:t>
-            </w:r>
-            <w:r>
-              <w:rPr>
-                <w:rFonts w:asciiTheme="minorEastAsia" w:hAnsiTheme="minorEastAsia" w:cstheme="minorHAnsi"/>
-                <w:color w:val="000000"/>
-                <w:kern w:val="0"/>
-                <w:szCs w:val="21"/>
-              </w:rPr>
-              <w:t>time</w:t>
-            </w:r>
-            <w:proofErr w:type="spellEnd"/>
-          </w:p>
-        </w:tc>
-        <w:tc>
-          <w:tcPr>
-            <w:tcW w:w="3296" w:type="dxa"/>
-          </w:tcPr>
-          <w:p>
-            <w:pPr>
-              <w:pStyle w:val="a5"/>
-              <w:spacing w:line="360" w:lineRule="auto"/>
-              <w:ind w:firstLineChars="0" w:firstLine="0"/>
-              <w:jc w:val="center"/>
-              <w:rPr>
-                <w:rFonts w:asciiTheme="minorEastAsia" w:hAnsiTheme="minorEastAsia"/>
-                <w:szCs w:val="21"/>
-              </w:rPr>
-            </w:pPr>
-            <w:r>
-              <w:rPr>
-                <w:rFonts w:asciiTheme="minorEastAsia" w:hAnsiTheme="minorEastAsia" w:hint="eastAsia"/>
-                <w:szCs w:val="21"/>
-              </w:rPr>
-              <w:t>加</w:t>
-            </w:r>
-            <w:r>
-              <w:rPr>
-                <w:rFonts w:asciiTheme="minorEastAsia" w:hAnsiTheme="minorEastAsia"/>
-                <w:szCs w:val="21"/>
-              </w:rPr>
-              <w:t>速</w:t>
-            </w:r>
-            <w:r>
-              <w:rPr>
-                <w:rFonts w:asciiTheme="minorEastAsia" w:hAnsiTheme="minorEastAsia" w:hint="eastAsia"/>
-                <w:szCs w:val="21"/>
-              </w:rPr>
-              <w:t>剩余</w:t>
-            </w:r>
-            <w:r>
-              <w:rPr>
-                <w:rFonts w:asciiTheme="minorEastAsia" w:hAnsiTheme="minorEastAsia"/>
-                <w:szCs w:val="21"/>
-              </w:rPr>
-              <w:t>持续时间</w:t>
             </w:r>
           </w:p>
         </w:tc>
@@ -4751,7 +4644,6 @@
                 <w:szCs w:val="21"/>
               </w:rPr>
             </w:pPr>
-            <w:proofErr w:type="spellStart"/>
             <w:r>
               <w:rPr>
                 <w:rFonts w:asciiTheme="minorEastAsia" w:hAnsiTheme="minorEastAsia" w:cstheme="minorHAnsi"/>
@@ -4761,7 +4653,6 @@
               </w:rPr>
               <w:t>max_health</w:t>
             </w:r>
-            <w:proofErr w:type="spellEnd"/>
           </w:p>
         </w:tc>
         <w:tc>
@@ -4857,37 +4748,12 @@
                 <w:szCs w:val="21"/>
               </w:rPr>
             </w:pPr>
-            <w:proofErr w:type="spellStart"/>
             <w:r>
               <w:rPr>
                 <w:rFonts w:asciiTheme="minorEastAsia" w:hAnsiTheme="minorEastAsia" w:cstheme="minorHAnsi"/>
                 <w:szCs w:val="21"/>
               </w:rPr>
-              <w:t>skill_level</w:t>
-            </w:r>
-            <w:proofErr w:type="spellEnd"/>
-            <w:r>
-              <w:rPr>
-                <w:rFonts w:asciiTheme="minorEastAsia" w:hAnsiTheme="minorEastAsia" w:cstheme="minorHAnsi"/>
-                <w:szCs w:val="21"/>
-              </w:rPr>
-              <w:t>[</w:t>
-            </w:r>
-            <w:proofErr w:type="spellStart"/>
-            <w:r>
-              <w:rPr>
-                <w:rFonts w:asciiTheme="minorEastAsia" w:hAnsiTheme="minorEastAsia" w:cstheme="minorHAnsi"/>
-                <w:szCs w:val="21"/>
-              </w:rPr>
-              <w:t>kSkillTypes</w:t>
-            </w:r>
-            <w:proofErr w:type="spellEnd"/>
-            <w:r>
-              <w:rPr>
-                <w:rFonts w:asciiTheme="minorEastAsia" w:hAnsiTheme="minorEastAsia" w:cstheme="minorHAnsi"/>
-                <w:szCs w:val="21"/>
-              </w:rPr>
-              <w:t>]</w:t>
+              <w:t>skill_level[kSkillTypes]</w:t>
             </w:r>
           </w:p>
         </w:tc>
@@ -4932,37 +4798,12 @@
                 <w:szCs w:val="21"/>
               </w:rPr>
             </w:pPr>
-            <w:proofErr w:type="spellStart"/>
             <w:r>
               <w:rPr>
                 <w:rFonts w:asciiTheme="minorEastAsia" w:hAnsiTheme="minorEastAsia" w:cstheme="minorHAnsi" w:hint="eastAsia"/>
                 <w:szCs w:val="21"/>
               </w:rPr>
-              <w:t>skill_cd</w:t>
-            </w:r>
-            <w:proofErr w:type="spellEnd"/>
-            <w:r>
-              <w:rPr>
-                <w:rFonts w:asciiTheme="minorEastAsia" w:hAnsiTheme="minorEastAsia" w:cstheme="minorHAnsi" w:hint="eastAsia"/>
-                <w:szCs w:val="21"/>
-              </w:rPr>
-              <w:t>[</w:t>
-            </w:r>
-            <w:proofErr w:type="spellStart"/>
-            <w:r>
-              <w:rPr>
-                <w:rFonts w:asciiTheme="minorEastAsia" w:hAnsiTheme="minorEastAsia" w:cstheme="minorHAnsi" w:hint="eastAsia"/>
-                <w:szCs w:val="21"/>
-              </w:rPr>
-              <w:t>kSkillTypes</w:t>
-            </w:r>
-            <w:proofErr w:type="spellEnd"/>
-            <w:r>
-              <w:rPr>
-                <w:rFonts w:asciiTheme="minorEastAsia" w:hAnsiTheme="minorEastAsia" w:cstheme="minorHAnsi" w:hint="eastAsia"/>
-                <w:szCs w:val="21"/>
-              </w:rPr>
-              <w:t>]</w:t>
+              <w:t>skill_cd[kSkillTypes]</w:t>
             </w:r>
           </w:p>
         </w:tc>
@@ -4989,6 +4830,104 @@
           </w:p>
         </w:tc>
       </w:tr>
+      <w:tr>
+        <w:trPr>
+          <w:trHeight w:val="472"/>
+          <w:jc w:val="center"/>
+        </w:trPr>
+        <w:tc>
+          <w:tcPr>
+            <w:tcW w:w="2736" w:type="dxa"/>
+          </w:tcPr>
+          <w:p>
+            <w:pPr>
+              <w:pStyle w:val="a5"/>
+              <w:spacing w:line="360" w:lineRule="auto"/>
+              <w:ind w:firstLineChars="0" w:firstLine="0"/>
+              <w:jc w:val="center"/>
+              <w:rPr>
+                <w:rFonts w:asciiTheme="minorEastAsia" w:hAnsiTheme="minorEastAsia" w:cstheme="minorHAnsi"/>
+                <w:color w:val="000000"/>
+                <w:kern w:val="0"/>
+                <w:szCs w:val="21"/>
+              </w:rPr>
+            </w:pPr>
+            <w:bookmarkStart w:id="11" w:name="_GoBack" w:colFirst="0" w:colLast="-1"/>
+            <w:r>
+              <w:rPr>
+                <w:rFonts w:asciiTheme="minorEastAsia" w:hAnsiTheme="minorEastAsia" w:cstheme="minorHAnsi"/>
+                <w:color w:val="000000"/>
+                <w:kern w:val="0"/>
+                <w:szCs w:val="21"/>
+              </w:rPr>
+              <w:t>d</w:t>
+            </w:r>
+            <w:r>
+              <w:rPr>
+                <w:rFonts w:asciiTheme="minorEastAsia" w:hAnsiTheme="minorEastAsia" w:cstheme="minorHAnsi" w:hint="eastAsia"/>
+                <w:color w:val="000000"/>
+                <w:kern w:val="0"/>
+                <w:szCs w:val="21"/>
+              </w:rPr>
+              <w:t>ash_</w:t>
+            </w:r>
+            <w:r>
+              <w:rPr>
+                <w:rFonts w:asciiTheme="minorEastAsia" w:hAnsiTheme="minorEastAsia" w:cstheme="minorHAnsi"/>
+                <w:color w:val="000000"/>
+                <w:kern w:val="0"/>
+                <w:szCs w:val="21"/>
+              </w:rPr>
+              <w:t>time</w:t>
+            </w:r>
+          </w:p>
+        </w:tc>
+        <w:tc>
+          <w:tcPr>
+            <w:tcW w:w="3255" w:type="dxa"/>
+          </w:tcPr>
+          <w:p>
+            <w:pPr>
+              <w:pStyle w:val="a5"/>
+              <w:spacing w:line="360" w:lineRule="auto"/>
+              <w:ind w:firstLineChars="0" w:firstLine="0"/>
+              <w:jc w:val="center"/>
+              <w:rPr>
+                <w:rFonts w:asciiTheme="minorEastAsia" w:hAnsiTheme="minorEastAsia"/>
+                <w:szCs w:val="21"/>
+              </w:rPr>
+            </w:pPr>
+            <w:r>
+              <w:rPr>
+                <w:rFonts w:asciiTheme="minorEastAsia" w:hAnsiTheme="minorEastAsia" w:hint="eastAsia"/>
+                <w:szCs w:val="21"/>
+              </w:rPr>
+              <w:t>加</w:t>
+            </w:r>
+            <w:r>
+              <w:rPr>
+                <w:rFonts w:asciiTheme="minorEastAsia" w:hAnsiTheme="minorEastAsia"/>
+                <w:szCs w:val="21"/>
+              </w:rPr>
+              <w:t>速</w:t>
+            </w:r>
+            <w:r>
+              <w:rPr>
+                <w:rFonts w:asciiTheme="minorEastAsia" w:hAnsiTheme="minorEastAsia" w:hint="eastAsia"/>
+                <w:szCs w:val="21"/>
+              </w:rPr>
+              <w:t>剩余</w:t>
+            </w:r>
+            <w:r>
+              <w:rPr>
+                <w:rFonts w:asciiTheme="minorEastAsia" w:hAnsiTheme="minorEastAsia"/>
+                <w:szCs w:val="21"/>
+              </w:rPr>
+              <w:t>持续时间</w:t>
+            </w:r>
+          </w:p>
+        </w:tc>
+      </w:tr>
     </w:tbl>
     <w:p>
       <w:pPr>
@@ -4999,7 +4938,8 @@
           <w:sz w:val="28"/>
         </w:rPr>
       </w:pPr>
-      <w:bookmarkStart w:id="11" w:name="_Toc444954646"/>
+      <w:bookmarkStart w:id="12" w:name="_Toc444954646"/>
+      <w:bookmarkEnd w:id="11"/>
       <w:r>
         <w:rPr>
           <w:rFonts w:asciiTheme="minorEastAsia" w:eastAsiaTheme="minorEastAsia" w:hAnsiTheme="minorEastAsia" w:hint="eastAsia"/>
@@ -5008,7 +4948,7 @@
         <w:lastRenderedPageBreak/>
         <w:t>游戏模式</w:t>
       </w:r>
-      <w:bookmarkEnd w:id="11"/>
+      <w:bookmarkEnd w:id="12"/>
     </w:p>
     <w:p>
       <w:pPr>
@@ -5021,7 +4961,7 @@
           <w:szCs w:val="24"/>
         </w:rPr>
       </w:pPr>
-      <w:bookmarkStart w:id="12" w:name="_Toc444954647"/>
+      <w:bookmarkStart w:id="13" w:name="_Toc444954647"/>
       <w:r>
         <w:rPr>
           <w:rFonts w:asciiTheme="minorEastAsia" w:hAnsiTheme="minorEastAsia"/>
@@ -5031,7 +4971,7 @@
         </w:rPr>
         <w:t>进食</w:t>
       </w:r>
-      <w:bookmarkEnd w:id="12"/>
+      <w:bookmarkEnd w:id="13"/>
     </w:p>
     <w:p>
       <w:pPr>
@@ -5168,27 +5108,7 @@
           <w:sz w:val="20"/>
           <w:szCs w:val="20"/>
         </w:rPr>
-        <w:t>若</w:t>
-      </w:r>
-      <w:proofErr w:type="gramStart"/>
-      <w:r>
-        <w:rPr>
-          <w:rFonts w:asciiTheme="minorEastAsia" w:eastAsiaTheme="minorEastAsia" w:hAnsiTheme="minorEastAsia"/>
-          <w:color w:val="333333"/>
-          <w:sz w:val="20"/>
-          <w:szCs w:val="20"/>
-        </w:rPr>
-        <w:t>某个可</w:t>
-      </w:r>
-      <w:proofErr w:type="gramEnd"/>
-      <w:r>
-        <w:rPr>
-          <w:rFonts w:asciiTheme="minorEastAsia" w:eastAsiaTheme="minorEastAsia" w:hAnsiTheme="minorEastAsia"/>
-          <w:color w:val="333333"/>
-          <w:sz w:val="20"/>
-          <w:szCs w:val="20"/>
-        </w:rPr>
-        <w:t>被食用的物体的球心位于可进食的生物体内，且生物的半径与物体的半径之比大于1.2</w:t>
+        <w:t>若某个可被食用的物体的球心位于可进食的生物体内，且生物的半径与物体的半径之比大于1.2</w:t>
       </w:r>
       <w:r>
         <w:rPr>
@@ -5363,7 +5283,7 @@
           <w:szCs w:val="24"/>
         </w:rPr>
       </w:pPr>
-      <w:bookmarkStart w:id="13" w:name="_Toc444954648"/>
+      <w:bookmarkStart w:id="14" w:name="_Toc444954648"/>
       <w:r>
         <w:rPr>
           <w:rFonts w:asciiTheme="minorEastAsia" w:hAnsiTheme="minorEastAsia"/>
@@ -5372,7 +5292,7 @@
         </w:rPr>
         <w:t>指令</w:t>
       </w:r>
-      <w:bookmarkEnd w:id="13"/>
+      <w:bookmarkEnd w:id="14"/>
     </w:p>
     <w:p>
       <w:pPr>
@@ -5394,27 +5314,7 @@
           <w:kern w:val="0"/>
           <w:szCs w:val="21"/>
         </w:rPr>
-        <w:t>每回合</w:t>
-      </w:r>
-      <w:proofErr w:type="gramStart"/>
-      <w:r>
-        <w:rPr>
-          <w:rFonts w:asciiTheme="minorEastAsia" w:hAnsiTheme="minorEastAsia" w:cs="Helvetica"/>
-          <w:color w:val="333333"/>
-          <w:kern w:val="0"/>
-          <w:szCs w:val="21"/>
-        </w:rPr>
-        <w:t>前选手</w:t>
-      </w:r>
-      <w:proofErr w:type="gramEnd"/>
-      <w:r>
-        <w:rPr>
-          <w:rFonts w:asciiTheme="minorEastAsia" w:hAnsiTheme="minorEastAsia" w:cs="Helvetica"/>
-          <w:color w:val="333333"/>
-          <w:kern w:val="0"/>
-          <w:szCs w:val="21"/>
-        </w:rPr>
-        <w:t>可以为己方单位设定</w:t>
+        <w:t>每回合前选手可以为己方单位设定</w:t>
       </w:r>
       <w:r>
         <w:rPr>
@@ -5548,7 +5448,7 @@
           <w:szCs w:val="24"/>
         </w:rPr>
       </w:pPr>
-      <w:bookmarkStart w:id="14" w:name="_Toc444954649"/>
+      <w:bookmarkStart w:id="15" w:name="_Toc444954649"/>
       <w:r>
         <w:rPr>
           <w:rFonts w:asciiTheme="minorEastAsia" w:hAnsiTheme="minorEastAsia"/>
@@ -5558,7 +5458,7 @@
         </w:rPr>
         <w:t>移动</w:t>
       </w:r>
-      <w:bookmarkEnd w:id="14"/>
+      <w:bookmarkEnd w:id="15"/>
     </w:p>
     <w:p>
       <w:pPr>
@@ -5638,7 +5538,7 @@
           <w:szCs w:val="24"/>
         </w:rPr>
       </w:pPr>
-      <w:bookmarkStart w:id="15" w:name="_Toc444954650"/>
+      <w:bookmarkStart w:id="16" w:name="_Toc444954650"/>
       <w:r>
         <w:rPr>
           <w:rFonts w:asciiTheme="minorEastAsia" w:hAnsiTheme="minorEastAsia"/>
@@ -5648,7 +5548,7 @@
         </w:rPr>
         <w:t>使用技能</w:t>
       </w:r>
-      <w:bookmarkEnd w:id="15"/>
+      <w:bookmarkEnd w:id="16"/>
     </w:p>
     <w:p>
       <w:pPr>
@@ -5725,7 +5625,7 @@
           <w:szCs w:val="24"/>
         </w:rPr>
       </w:pPr>
-      <w:bookmarkStart w:id="16" w:name="_Toc444954651"/>
+      <w:bookmarkStart w:id="17" w:name="_Toc444954651"/>
       <w:r>
         <w:rPr>
           <w:rFonts w:asciiTheme="minorEastAsia" w:hAnsiTheme="minorEastAsia"/>
@@ -5735,7 +5635,7 @@
         </w:rPr>
         <w:t>购买技能和升级技能</w:t>
       </w:r>
-      <w:bookmarkEnd w:id="16"/>
+      <w:bookmarkEnd w:id="17"/>
     </w:p>
     <w:p>
       <w:pPr>
@@ -5749,8 +5649,8 @@
           <w:szCs w:val="20"/>
         </w:rPr>
       </w:pPr>
-      <w:bookmarkStart w:id="17" w:name="OLE_LINK22"/>
-      <w:bookmarkStart w:id="18" w:name="OLE_LINK23"/>
+      <w:bookmarkStart w:id="18" w:name="OLE_LINK22"/>
+      <w:bookmarkStart w:id="19" w:name="OLE_LINK23"/>
       <w:r>
         <w:rPr>
           <w:rFonts w:asciiTheme="minorEastAsia" w:eastAsiaTheme="minorEastAsia" w:hAnsiTheme="minorEastAsia" w:hint="eastAsia"/>
@@ -5827,8 +5727,8 @@
         </w:rPr>
         <w:t>技能的价格</w:t>
       </w:r>
-      <w:bookmarkEnd w:id="17"/>
       <w:bookmarkEnd w:id="18"/>
+      <w:bookmarkEnd w:id="19"/>
       <w:r>
         <w:rPr>
           <w:rFonts w:asciiTheme="minorEastAsia" w:eastAsiaTheme="minorEastAsia" w:hAnsiTheme="minorEastAsia" w:hint="eastAsia"/>
@@ -5865,9 +5765,9 @@
         </w:rPr>
         <w:t>技能基础价格</w:t>
       </w:r>
-      <w:bookmarkStart w:id="19" w:name="OLE_LINK15"/>
-      <w:bookmarkStart w:id="20" w:name="OLE_LINK16"/>
-      <w:bookmarkStart w:id="21" w:name="OLE_LINK19"/>
+      <w:bookmarkStart w:id="20" w:name="OLE_LINK15"/>
+      <w:bookmarkStart w:id="21" w:name="OLE_LINK16"/>
+      <w:bookmarkStart w:id="22" w:name="OLE_LINK19"/>
       <m:oMath>
         <m:r>
           <m:rPr>
@@ -5914,9 +5814,9 @@
           </m:sup>
         </m:sSup>
       </m:oMath>
-      <w:bookmarkEnd w:id="19"/>
       <w:bookmarkEnd w:id="20"/>
       <w:bookmarkEnd w:id="21"/>
+      <w:bookmarkEnd w:id="22"/>
       <w:r>
         <w:rPr>
           <w:rFonts w:asciiTheme="minorEastAsia" w:eastAsiaTheme="minorEastAsia" w:hAnsiTheme="minorEastAsia" w:hint="eastAsia"/>
@@ -6234,7 +6134,7 @@
           <w:szCs w:val="24"/>
         </w:rPr>
       </w:pPr>
-      <w:bookmarkStart w:id="22" w:name="_Toc444954652"/>
+      <w:bookmarkStart w:id="23" w:name="_Toc444954652"/>
       <w:r>
         <w:rPr>
           <w:rFonts w:asciiTheme="minorEastAsia" w:hAnsiTheme="minorEastAsia" w:hint="eastAsia"/>
@@ -6244,7 +6144,7 @@
         </w:rPr>
         <w:t>技能列表</w:t>
       </w:r>
-      <w:bookmarkEnd w:id="22"/>
+      <w:bookmarkEnd w:id="23"/>
       <w:r>
         <w:rPr>
           <w:rFonts w:asciiTheme="minorEastAsia" w:hAnsiTheme="minorEastAsia" w:hint="eastAsia"/>
@@ -7652,9 +7552,9 @@
             </w:pPr>
             <w:r>
               <w:rPr>
-                <w:rFonts w:asciiTheme="minorEastAsia" w:hAnsiTheme="minorEastAsia" w:hint="eastAsia"/>
-              </w:rPr>
-              <w:t>0</w:t>
+                <w:rFonts w:asciiTheme="minorEastAsia" w:hAnsiTheme="minorEastAsia"/>
+              </w:rPr>
+              <w:t>40</w:t>
             </w:r>
           </w:p>
         </w:tc>
@@ -7807,8 +7707,6 @@
               </w:rPr>
               <w:t>4</w:t>
             </w:r>
-            <w:bookmarkStart w:id="23" w:name="_GoBack"/>
-            <w:bookmarkEnd w:id="23"/>
             <w:r>
               <w:rPr>
                 <w:rFonts w:asciiTheme="minorEastAsia" w:hAnsiTheme="minorEastAsia" w:hint="eastAsia"/>
@@ -8295,19 +8193,9 @@
           <w:szCs w:val="24"/>
         </w:rPr>
         <w:lastRenderedPageBreak/>
-        <w:t>技能说明&amp;</w:t>
-      </w:r>
-      <w:proofErr w:type="gramStart"/>
-      <w:r>
-        <w:rPr>
-          <w:rFonts w:asciiTheme="minorEastAsia" w:hAnsiTheme="minorEastAsia" w:hint="eastAsia"/>
-          <w:sz w:val="24"/>
-          <w:szCs w:val="24"/>
-        </w:rPr>
-        <w:t>满级特技</w:t>
+        <w:t>技能说明&amp;满级特技</w:t>
       </w:r>
       <w:bookmarkEnd w:id="24"/>
-      <w:proofErr w:type="gramEnd"/>
     </w:p>
     <w:p>
       <w:pPr>
@@ -8662,29 +8550,7 @@
           <w:sz w:val="20"/>
           <w:szCs w:val="20"/>
         </w:rPr>
-        <w:t>5级时在一次技能发动后，可获得持续时间30的</w:t>
-      </w:r>
-      <w:proofErr w:type="gramStart"/>
-      <w:r>
-        <w:rPr>
-          <w:rFonts w:asciiTheme="minorEastAsia" w:hAnsiTheme="minorEastAsia" w:cs="宋体"/>
-          <w:color w:val="333333"/>
-          <w:kern w:val="0"/>
-          <w:sz w:val="20"/>
-          <w:szCs w:val="20"/>
-        </w:rPr>
-        <w:t>满级护</w:t>
-      </w:r>
-      <w:proofErr w:type="gramEnd"/>
-      <w:r>
-        <w:rPr>
-          <w:rFonts w:asciiTheme="minorEastAsia" w:hAnsiTheme="minorEastAsia" w:cs="宋体"/>
-          <w:color w:val="333333"/>
-          <w:kern w:val="0"/>
-          <w:sz w:val="20"/>
-          <w:szCs w:val="20"/>
-        </w:rPr>
-        <w:t>盾效果</w:t>
+        <w:t>5级时在一次技能发动后，可获得持续时间30的满级护盾效果</w:t>
       </w:r>
       <w:r>
         <w:rPr>
@@ -8694,20 +8560,8 @@
           <w:sz w:val="20"/>
           <w:szCs w:val="20"/>
         </w:rPr>
-        <w:t>（</w:t>
-      </w:r>
-      <w:proofErr w:type="gramStart"/>
-      <w:r>
-        <w:rPr>
-          <w:rFonts w:asciiTheme="minorEastAsia" w:hAnsiTheme="minorEastAsia" w:cs="宋体" w:hint="eastAsia"/>
-          <w:color w:val="333333"/>
-          <w:kern w:val="0"/>
-          <w:sz w:val="20"/>
-          <w:szCs w:val="20"/>
-        </w:rPr>
-        <w:t>该护盾</w:t>
-      </w:r>
-      <w:proofErr w:type="gramEnd"/>
+        <w:t>（该护盾</w:t>
+      </w:r>
       <w:r>
         <w:rPr>
           <w:rFonts w:asciiTheme="minorEastAsia" w:hAnsiTheme="minorEastAsia" w:cs="宋体" w:hint="eastAsia"/>
@@ -9618,7 +9472,6 @@
           <w:szCs w:val="20"/>
         </w:rPr>
       </w:pPr>
-      <w:proofErr w:type="spellStart"/>
       <w:r>
         <w:rPr>
           <w:rFonts w:asciiTheme="minorEastAsia" w:hAnsiTheme="minorEastAsia" w:cs="宋体" w:hint="eastAsia"/>
@@ -9629,86 +9482,13 @@
         </w:rPr>
         <w:t>sqrt</w:t>
       </w:r>
-      <w:proofErr w:type="spellEnd"/>
       <w:r>
         <w:rPr>
           <w:rFonts w:asciiTheme="minorEastAsia" w:hAnsiTheme="minorEastAsia"/>
           <w:sz w:val="24"/>
           <w:szCs w:val="24"/>
         </w:rPr>
-        <w:t xml:space="preserve">(dx * dx + </w:t>
-      </w:r>
-      <w:proofErr w:type="spellStart"/>
-      <w:r>
-        <w:rPr>
-          <w:rFonts w:asciiTheme="minorEastAsia" w:hAnsiTheme="minorEastAsia"/>
-          <w:sz w:val="24"/>
-          <w:szCs w:val="24"/>
-        </w:rPr>
-        <w:t>dy</w:t>
-      </w:r>
-      <w:proofErr w:type="spellEnd"/>
-      <w:r>
-        <w:rPr>
-          <w:rFonts w:asciiTheme="minorEastAsia" w:hAnsiTheme="minorEastAsia"/>
-          <w:sz w:val="24"/>
-          <w:szCs w:val="24"/>
-        </w:rPr>
-        <w:t xml:space="preserve"> * </w:t>
-      </w:r>
-      <w:proofErr w:type="spellStart"/>
-      <w:r>
-        <w:rPr>
-          <w:rFonts w:asciiTheme="minorEastAsia" w:hAnsiTheme="minorEastAsia"/>
-          <w:sz w:val="24"/>
-          <w:szCs w:val="24"/>
-        </w:rPr>
-        <w:t>dy</w:t>
-      </w:r>
-      <w:proofErr w:type="spellEnd"/>
-      <w:r>
-        <w:rPr>
-          <w:rFonts w:asciiTheme="minorEastAsia" w:hAnsiTheme="minorEastAsia"/>
-          <w:sz w:val="24"/>
-          <w:szCs w:val="24"/>
-        </w:rPr>
-        <w:t xml:space="preserve"> + </w:t>
-      </w:r>
-      <w:proofErr w:type="spellStart"/>
-      <w:r>
-        <w:rPr>
-          <w:rFonts w:asciiTheme="minorEastAsia" w:hAnsiTheme="minorEastAsia"/>
-          <w:sz w:val="24"/>
-          <w:szCs w:val="24"/>
-        </w:rPr>
-        <w:t>dz</w:t>
-      </w:r>
-      <w:proofErr w:type="spellEnd"/>
-      <w:r>
-        <w:rPr>
-          <w:rFonts w:asciiTheme="minorEastAsia" w:hAnsiTheme="minorEastAsia"/>
-          <w:sz w:val="24"/>
-          <w:szCs w:val="24"/>
-        </w:rPr>
-        <w:t xml:space="preserve"> * </w:t>
-      </w:r>
-      <w:proofErr w:type="spellStart"/>
-      <w:r>
-        <w:rPr>
-          <w:rFonts w:asciiTheme="minorEastAsia" w:hAnsiTheme="minorEastAsia"/>
-          <w:sz w:val="24"/>
-          <w:szCs w:val="24"/>
-        </w:rPr>
-        <w:t>dz</w:t>
-      </w:r>
-      <w:proofErr w:type="spellEnd"/>
-      <w:r>
-        <w:rPr>
-          <w:rFonts w:asciiTheme="minorEastAsia" w:hAnsiTheme="minorEastAsia"/>
-          <w:sz w:val="24"/>
-          <w:szCs w:val="24"/>
-        </w:rPr>
-        <w:t>)</w:t>
+        <w:t>(dx * dx + dy * dy + dz * dz)</w:t>
       </w:r>
     </w:p>
     <w:p>
@@ -10117,21 +9897,7 @@
         <w:rPr>
           <w:rFonts w:asciiTheme="minorEastAsia" w:hAnsiTheme="minorEastAsia" w:hint="eastAsia"/>
         </w:rPr>
-        <w:t>:（决赛上3D版的主界面会更加酷</w:t>
-      </w:r>
-      <w:proofErr w:type="gramStart"/>
-      <w:r>
-        <w:rPr>
-          <w:rFonts w:asciiTheme="minorEastAsia" w:hAnsiTheme="minorEastAsia" w:hint="eastAsia"/>
-        </w:rPr>
-        <w:t>炫</w:t>
-      </w:r>
-      <w:proofErr w:type="gramEnd"/>
-      <w:r>
-        <w:rPr>
-          <w:rFonts w:asciiTheme="minorEastAsia" w:hAnsiTheme="minorEastAsia" w:hint="eastAsia"/>
-        </w:rPr>
-        <w:t>！）</w:t>
+        <w:t>:（决赛上3D版的主界面会更加酷炫！）</w:t>
       </w:r>
     </w:p>
     <w:p>
@@ -10282,69 +10048,19 @@
         <w:rPr>
           <w:rFonts w:asciiTheme="minorEastAsia" w:hAnsiTheme="minorEastAsia" w:hint="eastAsia"/>
         </w:rPr>
-        <w:t>。如果想要进行</w:t>
-      </w:r>
-      <w:proofErr w:type="spellStart"/>
+        <w:t>。如果想要进行ai对战，请在两侧的ai选择区加载两个a</w:t>
+      </w:r>
+      <w:r>
+        <w:rPr>
+          <w:rFonts w:asciiTheme="minorEastAsia" w:hAnsiTheme="minorEastAsia"/>
+        </w:rPr>
+        <w:t>i</w:t>
+      </w:r>
       <w:r>
         <w:rPr>
           <w:rFonts w:asciiTheme="minorEastAsia" w:hAnsiTheme="minorEastAsia" w:hint="eastAsia"/>
         </w:rPr>
-        <w:t>ai</w:t>
-      </w:r>
-      <w:proofErr w:type="spellEnd"/>
-      <w:r>
-        <w:rPr>
-          <w:rFonts w:asciiTheme="minorEastAsia" w:hAnsiTheme="minorEastAsia" w:hint="eastAsia"/>
-        </w:rPr>
-        <w:t>对战，请在两侧的</w:t>
-      </w:r>
-      <w:proofErr w:type="spellStart"/>
-      <w:r>
-        <w:rPr>
-          <w:rFonts w:asciiTheme="minorEastAsia" w:hAnsiTheme="minorEastAsia" w:hint="eastAsia"/>
-        </w:rPr>
-        <w:t>ai</w:t>
-      </w:r>
-      <w:proofErr w:type="spellEnd"/>
-      <w:r>
-        <w:rPr>
-          <w:rFonts w:asciiTheme="minorEastAsia" w:hAnsiTheme="minorEastAsia" w:hint="eastAsia"/>
-        </w:rPr>
-        <w:t>选择区加载两个</w:t>
-      </w:r>
-      <w:proofErr w:type="spellStart"/>
-      <w:r>
-        <w:rPr>
-          <w:rFonts w:asciiTheme="minorEastAsia" w:hAnsiTheme="minorEastAsia" w:hint="eastAsia"/>
-        </w:rPr>
-        <w:t>a</w:t>
-      </w:r>
-      <w:r>
-        <w:rPr>
-          <w:rFonts w:asciiTheme="minorEastAsia" w:hAnsiTheme="minorEastAsia"/>
-        </w:rPr>
-        <w:t>i</w:t>
-      </w:r>
-      <w:proofErr w:type="spellEnd"/>
-      <w:r>
-        <w:rPr>
-          <w:rFonts w:asciiTheme="minorEastAsia" w:hAnsiTheme="minorEastAsia" w:hint="eastAsia"/>
-        </w:rPr>
-        <w:t>。如果想要进行人机对战，只需加载一侧的</w:t>
-      </w:r>
-      <w:proofErr w:type="spellStart"/>
-      <w:r>
-        <w:rPr>
-          <w:rFonts w:asciiTheme="minorEastAsia" w:hAnsiTheme="minorEastAsia" w:hint="eastAsia"/>
-        </w:rPr>
-        <w:t>ai</w:t>
-      </w:r>
-      <w:proofErr w:type="spellEnd"/>
-      <w:r>
-        <w:rPr>
-          <w:rFonts w:asciiTheme="minorEastAsia" w:hAnsiTheme="minorEastAsia" w:hint="eastAsia"/>
-        </w:rPr>
-        <w:t>并在另一侧的human选择框上打勾</w:t>
+        <w:t>。如果想要进行人机对战，只需加载一侧的ai并在另一侧的human选择框上打勾</w:t>
       </w:r>
       <w:r>
         <w:rPr>
@@ -10467,33 +10183,11 @@
           <w:rFonts w:asciiTheme="minorEastAsia" w:hAnsiTheme="minorEastAsia"/>
         </w:rPr>
       </w:pPr>
-      <w:proofErr w:type="spellStart"/>
       <w:r>
         <w:rPr>
           <w:rFonts w:asciiTheme="minorEastAsia" w:hAnsiTheme="minorEastAsia" w:hint="eastAsia"/>
         </w:rPr>
-        <w:t>ai</w:t>
-      </w:r>
-      <w:proofErr w:type="spellEnd"/>
-      <w:r>
-        <w:rPr>
-          <w:rFonts w:asciiTheme="minorEastAsia" w:hAnsiTheme="minorEastAsia" w:hint="eastAsia"/>
-        </w:rPr>
-        <w:t>对战时，可通过下侧的</w:t>
-      </w:r>
-      <w:proofErr w:type="gramStart"/>
-      <w:r>
-        <w:rPr>
-          <w:rFonts w:asciiTheme="minorEastAsia" w:hAnsiTheme="minorEastAsia" w:hint="eastAsia"/>
-        </w:rPr>
-        <w:t>进度条来调整</w:t>
-      </w:r>
-      <w:proofErr w:type="gramEnd"/>
-      <w:r>
-        <w:rPr>
-          <w:rFonts w:asciiTheme="minorEastAsia" w:hAnsiTheme="minorEastAsia" w:hint="eastAsia"/>
-        </w:rPr>
-        <w:t>播放速度以及播放回合数，开关战争迷雾。</w:t>
+        <w:t>ai对战时，可通过下侧的进度条来调整播放速度以及播放回合数，开关战争迷雾。</w:t>
       </w:r>
     </w:p>
     <w:p>
@@ -10808,41 +10502,13 @@
         <w:rPr>
           <w:rFonts w:asciiTheme="minorEastAsia" w:hAnsiTheme="minorEastAsia"/>
         </w:rPr>
-        <w:t>给你们偷偷看</w:t>
-      </w:r>
-      <w:proofErr w:type="gramStart"/>
-      <w:r>
-        <w:rPr>
-          <w:rFonts w:asciiTheme="minorEastAsia" w:hAnsiTheme="minorEastAsia"/>
-        </w:rPr>
-        <w:t>一</w:t>
-      </w:r>
-      <w:proofErr w:type="gramEnd"/>
-      <w:r>
-        <w:rPr>
-          <w:rFonts w:asciiTheme="minorEastAsia" w:hAnsiTheme="minorEastAsia"/>
-        </w:rPr>
-        <w:t>眼高大上的战争回放画面</w:t>
+        <w:t>给你们偷偷看一眼高大上的战争回放画面</w:t>
       </w:r>
       <w:r>
         <w:rPr>
           <w:rFonts w:asciiTheme="minorEastAsia" w:hAnsiTheme="minorEastAsia" w:hint="eastAsia"/>
         </w:rPr>
-        <w:t>，决赛的3D版更是简直酷</w:t>
-      </w:r>
-      <w:proofErr w:type="gramStart"/>
-      <w:r>
-        <w:rPr>
-          <w:rFonts w:asciiTheme="minorEastAsia" w:hAnsiTheme="minorEastAsia" w:hint="eastAsia"/>
-        </w:rPr>
-        <w:t>炫</w:t>
-      </w:r>
-      <w:proofErr w:type="gramEnd"/>
-      <w:r>
-        <w:rPr>
-          <w:rFonts w:asciiTheme="minorEastAsia" w:hAnsiTheme="minorEastAsia" w:hint="eastAsia"/>
-        </w:rPr>
-        <w:t>到没朋友）</w:t>
+        <w:t>，决赛的3D版更是简直酷炫到没朋友）</w:t>
       </w:r>
     </w:p>
     <w:p>
@@ -10901,21 +10567,7 @@
         <w:rPr>
           <w:rFonts w:asciiTheme="minorEastAsia" w:hAnsiTheme="minorEastAsia" w:hint="eastAsia"/>
         </w:rPr>
-        <w:t>请选择地图的规模，陆地比例，资源数，对称性，然后选定各单位数以及最大人口数和回合数。可以用滚轮或者按键缩放地图详细查看，也可以通过随机生成按钮来生成新地图。（随机生成的地图可能有一定不合理的地方，如</w:t>
-      </w:r>
-      <w:proofErr w:type="gramStart"/>
-      <w:r>
-        <w:rPr>
-          <w:rFonts w:asciiTheme="minorEastAsia" w:hAnsiTheme="minorEastAsia" w:hint="eastAsia"/>
-        </w:rPr>
-        <w:t>遇到请</w:t>
-      </w:r>
-      <w:proofErr w:type="gramEnd"/>
-      <w:r>
-        <w:rPr>
-          <w:rFonts w:asciiTheme="minorEastAsia" w:hAnsiTheme="minorEastAsia" w:hint="eastAsia"/>
-        </w:rPr>
-        <w:t>重新生成）</w:t>
+        <w:t>请选择地图的规模，陆地比例，资源数，对称性，然后选定各单位数以及最大人口数和回合数。可以用滚轮或者按键缩放地图详细查看，也可以通过随机生成按钮来生成新地图。（随机生成的地图可能有一定不合理的地方，如遇到请重新生成）</w:t>
       </w:r>
     </w:p>
     <w:p>
@@ -11070,21 +10722,7 @@
         <w:rPr>
           <w:rFonts w:asciiTheme="minorEastAsia" w:hAnsiTheme="minorEastAsia" w:hint="eastAsia"/>
         </w:rPr>
-        <w:t>以下接口均来自于</w:t>
-      </w:r>
-      <w:proofErr w:type="spellStart"/>
-      <w:r>
-        <w:rPr>
-          <w:rFonts w:asciiTheme="minorEastAsia" w:hAnsiTheme="minorEastAsia" w:hint="eastAsia"/>
-        </w:rPr>
-        <w:t>basic.h</w:t>
-      </w:r>
-      <w:proofErr w:type="spellEnd"/>
-      <w:r>
-        <w:rPr>
-          <w:rFonts w:asciiTheme="minorEastAsia" w:hAnsiTheme="minorEastAsia" w:hint="eastAsia"/>
-        </w:rPr>
-        <w:t>，如有未尽之处，请仔细参考该文件。</w:t>
+        <w:t>以下接口均来自于basic.h，如有未尽之处，请仔细参考该文件。</w:t>
       </w:r>
     </w:p>
     <w:p>
@@ -11155,41 +10793,13 @@
           <w:szCs w:val="19"/>
         </w:rPr>
       </w:pPr>
-      <w:proofErr w:type="spellStart"/>
       <w:r>
         <w:rPr>
           <w:rFonts w:asciiTheme="minorEastAsia" w:hAnsiTheme="minorEastAsia" w:cs="新宋体"/>
           <w:kern w:val="0"/>
           <w:szCs w:val="19"/>
         </w:rPr>
-        <w:t>const</w:t>
-      </w:r>
-      <w:proofErr w:type="spellEnd"/>
-      <w:r>
-        <w:rPr>
-          <w:rFonts w:asciiTheme="minorEastAsia" w:hAnsiTheme="minorEastAsia" w:cs="新宋体"/>
-          <w:kern w:val="0"/>
-          <w:szCs w:val="19"/>
-        </w:rPr>
-        <w:t xml:space="preserve"> MapInfo *</w:t>
-      </w:r>
-      <w:proofErr w:type="spellStart"/>
-      <w:r>
-        <w:rPr>
-          <w:rFonts w:asciiTheme="minorEastAsia" w:hAnsiTheme="minorEastAsia" w:cs="新宋体"/>
-          <w:kern w:val="0"/>
-          <w:szCs w:val="19"/>
-        </w:rPr>
-        <w:t>GetMap</w:t>
-      </w:r>
-      <w:proofErr w:type="spellEnd"/>
-      <w:r>
-        <w:rPr>
-          <w:rFonts w:asciiTheme="minorEastAsia" w:hAnsiTheme="minorEastAsia" w:cs="新宋体"/>
-          <w:kern w:val="0"/>
-          <w:szCs w:val="19"/>
-        </w:rPr>
-        <w:t>()</w:t>
+        <w:t>const MapInfo *GetMap()</w:t>
       </w:r>
       <w:r>
         <w:rPr>
@@ -11277,25 +10887,13 @@
           <w:szCs w:val="19"/>
         </w:rPr>
       </w:pPr>
-      <w:proofErr w:type="spellStart"/>
-      <w:proofErr w:type="gramStart"/>
       <w:r>
         <w:rPr>
           <w:rFonts w:asciiTheme="minorEastAsia" w:hAnsiTheme="minorEastAsia" w:cs="新宋体"/>
           <w:kern w:val="0"/>
           <w:szCs w:val="19"/>
         </w:rPr>
-        <w:t>struct</w:t>
-      </w:r>
-      <w:proofErr w:type="spellEnd"/>
-      <w:proofErr w:type="gramEnd"/>
-      <w:r>
-        <w:rPr>
-          <w:rFonts w:asciiTheme="minorEastAsia" w:hAnsiTheme="minorEastAsia" w:cs="新宋体"/>
-          <w:kern w:val="0"/>
-          <w:szCs w:val="19"/>
-        </w:rPr>
-        <w:t xml:space="preserve"> MapInfo {</w:t>
+        <w:t>struct MapInfo {</w:t>
       </w:r>
     </w:p>
     <w:p>
@@ -11318,24 +10916,7 @@
           <w:szCs w:val="19"/>
         </w:rPr>
         <w:tab/>
-      </w:r>
-      <w:proofErr w:type="spellStart"/>
-      <w:r>
-        <w:rPr>
-          <w:rFonts w:asciiTheme="minorEastAsia" w:hAnsiTheme="minorEastAsia" w:cs="新宋体"/>
-          <w:kern w:val="0"/>
-          <w:szCs w:val="19"/>
-        </w:rPr>
-        <w:t>int</w:t>
-      </w:r>
-      <w:proofErr w:type="spellEnd"/>
-      <w:r>
-        <w:rPr>
-          <w:rFonts w:asciiTheme="minorEastAsia" w:hAnsiTheme="minorEastAsia" w:cs="新宋体"/>
-          <w:kern w:val="0"/>
-          <w:szCs w:val="19"/>
-        </w:rPr>
-        <w:t xml:space="preserve"> time;</w:t>
+        <w:t>int time;</w:t>
       </w:r>
       <w:r>
         <w:rPr>
@@ -11392,25 +10973,7 @@
           <w:szCs w:val="19"/>
         </w:rPr>
         <w:tab/>
-        <w:t>Object objects[</w:t>
-      </w:r>
-      <w:proofErr w:type="spellStart"/>
-      <w:r>
-        <w:rPr>
-          <w:rFonts w:asciiTheme="minorEastAsia" w:hAnsiTheme="minorEastAsia" w:cs="新宋体"/>
-          <w:kern w:val="0"/>
-          <w:szCs w:val="19"/>
-        </w:rPr>
-        <w:t>kMaxObjectNumber</w:t>
-      </w:r>
-      <w:proofErr w:type="spellEnd"/>
-      <w:r>
-        <w:rPr>
-          <w:rFonts w:asciiTheme="minorEastAsia" w:hAnsiTheme="minorEastAsia" w:cs="新宋体"/>
-          <w:kern w:val="0"/>
-          <w:szCs w:val="19"/>
-        </w:rPr>
-        <w:t>];</w:t>
+        <w:t>Object objects[kMaxObjectNumber];</w:t>
       </w:r>
       <w:r>
         <w:rPr>
@@ -11458,44 +11021,7 @@
           <w:szCs w:val="19"/>
         </w:rPr>
         <w:tab/>
-      </w:r>
-      <w:proofErr w:type="spellStart"/>
-      <w:proofErr w:type="gramStart"/>
-      <w:r>
-        <w:rPr>
-          <w:rFonts w:asciiTheme="minorEastAsia" w:hAnsiTheme="minorEastAsia" w:cs="新宋体"/>
-          <w:kern w:val="0"/>
-          <w:szCs w:val="19"/>
-        </w:rPr>
-        <w:t>int</w:t>
-      </w:r>
-      <w:proofErr w:type="spellEnd"/>
-      <w:proofErr w:type="gramEnd"/>
-      <w:r>
-        <w:rPr>
-          <w:rFonts w:asciiTheme="minorEastAsia" w:hAnsiTheme="minorEastAsia" w:cs="新宋体"/>
-          <w:kern w:val="0"/>
-          <w:szCs w:val="19"/>
-        </w:rPr>
-        <w:t xml:space="preserve"> </w:t>
-      </w:r>
-      <w:proofErr w:type="spellStart"/>
-      <w:r>
-        <w:rPr>
-          <w:rFonts w:asciiTheme="minorEastAsia" w:hAnsiTheme="minorEastAsia" w:cs="新宋体"/>
-          <w:kern w:val="0"/>
-          <w:szCs w:val="19"/>
-        </w:rPr>
-        <w:t>objects_number</w:t>
-      </w:r>
-      <w:proofErr w:type="spellEnd"/>
-      <w:r>
-        <w:rPr>
-          <w:rFonts w:asciiTheme="minorEastAsia" w:hAnsiTheme="minorEastAsia" w:cs="新宋体"/>
-          <w:kern w:val="0"/>
-          <w:szCs w:val="19"/>
-        </w:rPr>
-        <w:t>;</w:t>
+        <w:t>int objects_number;</w:t>
       </w:r>
     </w:p>
     <w:p>
@@ -11544,95 +11070,13 @@
           <w:szCs w:val="19"/>
         </w:rPr>
       </w:pPr>
-      <w:proofErr w:type="spellStart"/>
       <w:r>
         <w:rPr>
           <w:rFonts w:asciiTheme="minorEastAsia" w:hAnsiTheme="minorEastAsia" w:cs="新宋体"/>
           <w:kern w:val="0"/>
           <w:szCs w:val="19"/>
         </w:rPr>
-        <w:t>const</w:t>
-      </w:r>
-      <w:proofErr w:type="spellEnd"/>
-      <w:r>
-        <w:rPr>
-          <w:rFonts w:asciiTheme="minorEastAsia" w:hAnsiTheme="minorEastAsia" w:cs="新宋体"/>
-          <w:kern w:val="0"/>
-          <w:szCs w:val="19"/>
-        </w:rPr>
-        <w:t xml:space="preserve"> </w:t>
-      </w:r>
-      <w:proofErr w:type="spellStart"/>
-      <w:r>
-        <w:rPr>
-          <w:rFonts w:asciiTheme="minorEastAsia" w:hAnsiTheme="minorEastAsia" w:cs="新宋体"/>
-          <w:kern w:val="0"/>
-          <w:szCs w:val="19"/>
-        </w:rPr>
-        <w:t>PlayerStatus</w:t>
-      </w:r>
-      <w:proofErr w:type="spellEnd"/>
-      <w:r>
-        <w:rPr>
-          <w:rFonts w:asciiTheme="minorEastAsia" w:hAnsiTheme="minorEastAsia" w:cs="新宋体"/>
-          <w:kern w:val="0"/>
-          <w:szCs w:val="19"/>
-        </w:rPr>
-        <w:t xml:space="preserve"> *</w:t>
-      </w:r>
-      <w:proofErr w:type="spellStart"/>
-      <w:r>
-        <w:rPr>
-          <w:rFonts w:asciiTheme="minorEastAsia" w:hAnsiTheme="minorEastAsia" w:cs="新宋体"/>
-          <w:kern w:val="0"/>
-          <w:szCs w:val="19"/>
-        </w:rPr>
-        <w:t>GetStatus</w:t>
-      </w:r>
-      <w:proofErr w:type="spellEnd"/>
-      <w:r>
-        <w:rPr>
-          <w:rFonts w:asciiTheme="minorEastAsia" w:hAnsiTheme="minorEastAsia" w:cs="新宋体"/>
-          <w:kern w:val="0"/>
-          <w:szCs w:val="19"/>
-        </w:rPr>
-        <w:t>(</w:t>
-      </w:r>
-      <w:proofErr w:type="spellStart"/>
-      <w:r>
-        <w:rPr>
-          <w:rFonts w:asciiTheme="minorEastAsia" w:hAnsiTheme="minorEastAsia" w:cs="新宋体"/>
-          <w:kern w:val="0"/>
-          <w:szCs w:val="19"/>
-        </w:rPr>
-        <w:t>int</w:t>
-      </w:r>
-      <w:proofErr w:type="spellEnd"/>
-      <w:r>
-        <w:rPr>
-          <w:rFonts w:asciiTheme="minorEastAsia" w:hAnsiTheme="minorEastAsia" w:cs="新宋体"/>
-          <w:kern w:val="0"/>
-          <w:szCs w:val="19"/>
-        </w:rPr>
-        <w:t xml:space="preserve"> </w:t>
-      </w:r>
-      <w:proofErr w:type="spellStart"/>
-      <w:r>
-        <w:rPr>
-          <w:rFonts w:asciiTheme="minorEastAsia" w:hAnsiTheme="minorEastAsia" w:cs="新宋体"/>
-          <w:kern w:val="0"/>
-          <w:szCs w:val="19"/>
-        </w:rPr>
-        <w:t>user_id</w:t>
-      </w:r>
-      <w:proofErr w:type="spellEnd"/>
-      <w:r>
-        <w:rPr>
-          <w:rFonts w:asciiTheme="minorEastAsia" w:hAnsiTheme="minorEastAsia" w:cs="新宋体"/>
-          <w:kern w:val="0"/>
-          <w:szCs w:val="19"/>
-        </w:rPr>
-        <w:t>)</w:t>
+        <w:t>const PlayerStatus *GetStatus(int user_id)</w:t>
       </w:r>
       <w:r>
         <w:rPr>
@@ -11708,96 +11152,31 @@
           <w:szCs w:val="19"/>
         </w:rPr>
       </w:pPr>
-      <w:proofErr w:type="spellStart"/>
-      <w:proofErr w:type="gramStart"/>
       <w:r>
         <w:rPr>
           <w:rFonts w:asciiTheme="minorEastAsia" w:hAnsiTheme="minorEastAsia" w:cs="新宋体"/>
           <w:kern w:val="0"/>
           <w:szCs w:val="19"/>
         </w:rPr>
-        <w:t>struct</w:t>
-      </w:r>
-      <w:proofErr w:type="spellEnd"/>
-      <w:proofErr w:type="gramEnd"/>
-      <w:r>
+        <w:t>struct PlayerStatus {</w:t>
+      </w:r>
+    </w:p>
+    <w:p>
+      <w:pPr>
         <w:rPr>
           <w:rFonts w:asciiTheme="minorEastAsia" w:hAnsiTheme="minorEastAsia" w:cs="新宋体"/>
           <w:kern w:val="0"/>
           <w:szCs w:val="19"/>
         </w:rPr>
-        <w:t xml:space="preserve"> </w:t>
-      </w:r>
-      <w:proofErr w:type="spellStart"/>
+      </w:pPr>
       <w:r>
         <w:rPr>
           <w:rFonts w:asciiTheme="minorEastAsia" w:hAnsiTheme="minorEastAsia" w:cs="新宋体"/>
           <w:kern w:val="0"/>
           <w:szCs w:val="19"/>
         </w:rPr>
-        <w:t>PlayerStatus</w:t>
-      </w:r>
-      <w:proofErr w:type="spellEnd"/>
-      <w:r>
-        <w:rPr>
-          <w:rFonts w:asciiTheme="minorEastAsia" w:hAnsiTheme="minorEastAsia" w:cs="新宋体"/>
-          <w:kern w:val="0"/>
-          <w:szCs w:val="19"/>
-        </w:rPr>
-        <w:t xml:space="preserve"> {</w:t>
-      </w:r>
-    </w:p>
-    <w:p>
-      <w:pPr>
-        <w:rPr>
-          <w:rFonts w:asciiTheme="minorEastAsia" w:hAnsiTheme="minorEastAsia" w:cs="新宋体"/>
-          <w:kern w:val="0"/>
-          <w:szCs w:val="19"/>
-        </w:rPr>
-      </w:pPr>
-      <w:r>
-        <w:rPr>
-          <w:rFonts w:asciiTheme="minorEastAsia" w:hAnsiTheme="minorEastAsia" w:cs="新宋体"/>
-          <w:kern w:val="0"/>
-          <w:szCs w:val="19"/>
-        </w:rPr>
         <w:tab/>
-      </w:r>
-      <w:proofErr w:type="spellStart"/>
-      <w:r>
-        <w:rPr>
-          <w:rFonts w:asciiTheme="minorEastAsia" w:hAnsiTheme="minorEastAsia" w:cs="新宋体"/>
-          <w:kern w:val="0"/>
-          <w:szCs w:val="19"/>
-        </w:rPr>
-        <w:t>int</w:t>
-      </w:r>
-      <w:proofErr w:type="spellEnd"/>
-      <w:r>
-        <w:rPr>
-          <w:rFonts w:asciiTheme="minorEastAsia" w:hAnsiTheme="minorEastAsia" w:cs="新宋体"/>
-          <w:kern w:val="0"/>
-          <w:szCs w:val="19"/>
-        </w:rPr>
-        <w:t xml:space="preserve"> </w:t>
-      </w:r>
-      <w:proofErr w:type="spellStart"/>
-      <w:r>
-        <w:rPr>
-          <w:rFonts w:asciiTheme="minorEastAsia" w:hAnsiTheme="minorEastAsia" w:cs="新宋体"/>
-          <w:kern w:val="0"/>
-          <w:szCs w:val="19"/>
-        </w:rPr>
-        <w:t>ai_id</w:t>
-      </w:r>
-      <w:proofErr w:type="spellEnd"/>
-      <w:r>
-        <w:rPr>
-          <w:rFonts w:asciiTheme="minorEastAsia" w:hAnsiTheme="minorEastAsia" w:cs="新宋体"/>
-          <w:kern w:val="0"/>
-          <w:szCs w:val="19"/>
-        </w:rPr>
-        <w:t>;</w:t>
+        <w:t>int ai_id;</w:t>
       </w:r>
       <w:r>
         <w:rPr>
@@ -11842,42 +11221,7 @@
           <w:szCs w:val="19"/>
         </w:rPr>
         <w:tab/>
-      </w:r>
-      <w:proofErr w:type="spellStart"/>
-      <w:r>
-        <w:rPr>
-          <w:rFonts w:asciiTheme="minorEastAsia" w:hAnsiTheme="minorEastAsia" w:cs="新宋体"/>
-          <w:kern w:val="0"/>
-          <w:szCs w:val="19"/>
-        </w:rPr>
-        <w:t>PlayerObject</w:t>
-      </w:r>
-      <w:proofErr w:type="spellEnd"/>
-      <w:r>
-        <w:rPr>
-          <w:rFonts w:asciiTheme="minorEastAsia" w:hAnsiTheme="minorEastAsia" w:cs="新宋体"/>
-          <w:kern w:val="0"/>
-          <w:szCs w:val="19"/>
-        </w:rPr>
-        <w:t xml:space="preserve"> objects[</w:t>
-      </w:r>
-      <w:proofErr w:type="spellStart"/>
-      <w:r>
-        <w:rPr>
-          <w:rFonts w:asciiTheme="minorEastAsia" w:hAnsiTheme="minorEastAsia" w:cs="新宋体"/>
-          <w:kern w:val="0"/>
-          <w:szCs w:val="19"/>
-        </w:rPr>
-        <w:t>kMaxPlayerObjectNumber</w:t>
-      </w:r>
-      <w:proofErr w:type="spellEnd"/>
-      <w:r>
-        <w:rPr>
-          <w:rFonts w:asciiTheme="minorEastAsia" w:hAnsiTheme="minorEastAsia" w:cs="新宋体"/>
-          <w:kern w:val="0"/>
-          <w:szCs w:val="19"/>
-        </w:rPr>
-        <w:t>];</w:t>
+        <w:t>PlayerObject objects[kMaxPlayerObjectNumber];</w:t>
       </w:r>
       <w:r>
         <w:rPr>
@@ -11921,44 +11265,7 @@
           <w:szCs w:val="19"/>
         </w:rPr>
         <w:tab/>
-      </w:r>
-      <w:proofErr w:type="spellStart"/>
-      <w:proofErr w:type="gramStart"/>
-      <w:r>
-        <w:rPr>
-          <w:rFonts w:asciiTheme="minorEastAsia" w:hAnsiTheme="minorEastAsia" w:cs="新宋体"/>
-          <w:kern w:val="0"/>
-          <w:szCs w:val="19"/>
-        </w:rPr>
-        <w:t>int</w:t>
-      </w:r>
-      <w:proofErr w:type="spellEnd"/>
-      <w:proofErr w:type="gramEnd"/>
-      <w:r>
-        <w:rPr>
-          <w:rFonts w:asciiTheme="minorEastAsia" w:hAnsiTheme="minorEastAsia" w:cs="新宋体"/>
-          <w:kern w:val="0"/>
-          <w:szCs w:val="19"/>
-        </w:rPr>
-        <w:t xml:space="preserve"> </w:t>
-      </w:r>
-      <w:proofErr w:type="spellStart"/>
-      <w:r>
-        <w:rPr>
-          <w:rFonts w:asciiTheme="minorEastAsia" w:hAnsiTheme="minorEastAsia" w:cs="新宋体"/>
-          <w:kern w:val="0"/>
-          <w:szCs w:val="19"/>
-        </w:rPr>
-        <w:t>objects_number</w:t>
-      </w:r>
-      <w:proofErr w:type="spellEnd"/>
-      <w:r>
-        <w:rPr>
-          <w:rFonts w:asciiTheme="minorEastAsia" w:hAnsiTheme="minorEastAsia" w:cs="新宋体"/>
-          <w:kern w:val="0"/>
-          <w:szCs w:val="19"/>
-        </w:rPr>
-        <w:t>;</w:t>
+        <w:t>int objects_number;</w:t>
       </w:r>
     </w:p>
     <w:p>
@@ -11998,33 +11305,11 @@
           <w:szCs w:val="19"/>
         </w:rPr>
       </w:pPr>
-      <w:proofErr w:type="spellStart"/>
-      <w:r>
-        <w:rPr>
-          <w:rFonts w:asciiTheme="minorEastAsia" w:hAnsiTheme="minorEastAsia"/>
-        </w:rPr>
-        <w:t>int</w:t>
-      </w:r>
-      <w:proofErr w:type="spellEnd"/>
-      <w:r>
-        <w:rPr>
-          <w:rFonts w:asciiTheme="minorEastAsia" w:hAnsiTheme="minorEastAsia"/>
-        </w:rPr>
-        <w:t xml:space="preserve"> </w:t>
-      </w:r>
-      <w:proofErr w:type="spellStart"/>
-      <w:r>
-        <w:rPr>
-          <w:rFonts w:asciiTheme="minorEastAsia" w:hAnsiTheme="minorEastAsia"/>
-        </w:rPr>
-        <w:t>GetTime</w:t>
-      </w:r>
-      <w:proofErr w:type="spellEnd"/>
-      <w:r>
-        <w:rPr>
-          <w:rFonts w:asciiTheme="minorEastAsia" w:hAnsiTheme="minorEastAsia"/>
-        </w:rPr>
-        <w:t>()</w:t>
+      <w:r>
+        <w:rPr>
+          <w:rFonts w:asciiTheme="minorEastAsia" w:hAnsiTheme="minorEastAsia"/>
+        </w:rPr>
+        <w:t>int GetTime()</w:t>
       </w:r>
       <w:r>
         <w:rPr>
@@ -12109,81 +11394,37 @@
         </w:rPr>
         <w:t>说明：</w:t>
       </w:r>
-      <w:proofErr w:type="spellStart"/>
       <w:r>
         <w:rPr>
           <w:rFonts w:asciiTheme="minorEastAsia" w:hAnsiTheme="minorEastAsia"/>
         </w:rPr>
         <w:t>user_id</w:t>
       </w:r>
-      <w:proofErr w:type="spellEnd"/>
       <w:r>
         <w:rPr>
           <w:rFonts w:asciiTheme="minorEastAsia" w:hAnsiTheme="minorEastAsia" w:hint="eastAsia"/>
         </w:rPr>
-        <w:t>是己方球形生物的单位编号，</w:t>
-      </w:r>
-      <w:proofErr w:type="spellStart"/>
-      <w:r>
-        <w:rPr>
-          <w:rFonts w:asciiTheme="minorEastAsia" w:hAnsiTheme="minorEastAsia" w:hint="eastAsia"/>
-        </w:rPr>
-        <w:t>target_id</w:t>
-      </w:r>
-      <w:proofErr w:type="spellEnd"/>
-      <w:r>
-        <w:rPr>
-          <w:rFonts w:asciiTheme="minorEastAsia" w:hAnsiTheme="minorEastAsia" w:hint="eastAsia"/>
-        </w:rPr>
-        <w:t>是对手球形生物的单位编号。</w:t>
-      </w:r>
-    </w:p>
-    <w:p>
-      <w:pPr>
-        <w:rPr>
-          <w:rFonts w:asciiTheme="minorEastAsia" w:hAnsiTheme="minorEastAsia"/>
-        </w:rPr>
-      </w:pPr>
-    </w:p>
-    <w:p>
-      <w:pPr>
-        <w:rPr>
-          <w:rFonts w:asciiTheme="minorEastAsia" w:hAnsiTheme="minorEastAsia"/>
-        </w:rPr>
-      </w:pPr>
-      <w:r>
-        <w:rPr>
-          <w:rFonts w:asciiTheme="minorEastAsia" w:hAnsiTheme="minorEastAsia"/>
-        </w:rPr>
-        <w:t>void Move(</w:t>
-      </w:r>
-      <w:proofErr w:type="spellStart"/>
-      <w:r>
-        <w:rPr>
-          <w:rFonts w:asciiTheme="minorEastAsia" w:hAnsiTheme="minorEastAsia"/>
-        </w:rPr>
-        <w:t>int</w:t>
-      </w:r>
-      <w:proofErr w:type="spellEnd"/>
-      <w:r>
-        <w:rPr>
-          <w:rFonts w:asciiTheme="minorEastAsia" w:hAnsiTheme="minorEastAsia"/>
-        </w:rPr>
-        <w:t xml:space="preserve"> </w:t>
-      </w:r>
-      <w:proofErr w:type="spellStart"/>
-      <w:r>
-        <w:rPr>
-          <w:rFonts w:asciiTheme="minorEastAsia" w:hAnsiTheme="minorEastAsia"/>
-        </w:rPr>
-        <w:t>user_id</w:t>
-      </w:r>
-      <w:proofErr w:type="spellEnd"/>
-      <w:r>
-        <w:rPr>
-          <w:rFonts w:asciiTheme="minorEastAsia" w:hAnsiTheme="minorEastAsia"/>
-        </w:rPr>
-        <w:t>, Position des)</w:t>
+        <w:t>是己方球形生物的单位编号，target_id是对手球形生物的单位编号。</w:t>
+      </w:r>
+    </w:p>
+    <w:p>
+      <w:pPr>
+        <w:rPr>
+          <w:rFonts w:asciiTheme="minorEastAsia" w:hAnsiTheme="minorEastAsia"/>
+        </w:rPr>
+      </w:pPr>
+    </w:p>
+    <w:p>
+      <w:pPr>
+        <w:rPr>
+          <w:rFonts w:asciiTheme="minorEastAsia" w:hAnsiTheme="minorEastAsia"/>
+        </w:rPr>
+      </w:pPr>
+      <w:r>
+        <w:rPr>
+          <w:rFonts w:asciiTheme="minorEastAsia" w:hAnsiTheme="minorEastAsia"/>
+        </w:rPr>
+        <w:t>void Move(int user_id, Position des)</w:t>
       </w:r>
       <w:r>
         <w:rPr>
@@ -12225,91 +11466,56 @@
           <w:rFonts w:asciiTheme="minorEastAsia" w:hAnsiTheme="minorEastAsia"/>
         </w:rPr>
       </w:pPr>
-      <w:proofErr w:type="gramStart"/>
-      <w:r>
-        <w:rPr>
-          <w:rFonts w:asciiTheme="minorEastAsia" w:hAnsiTheme="minorEastAsia"/>
-        </w:rPr>
-        <w:t>void</w:t>
-      </w:r>
-      <w:proofErr w:type="gramEnd"/>
+      <w:r>
+        <w:rPr>
+          <w:rFonts w:asciiTheme="minorEastAsia" w:hAnsiTheme="minorEastAsia"/>
+        </w:rPr>
+        <w:t>void LongAttack(int</w:t>
+      </w:r>
+      <w:bookmarkStart w:id="51" w:name="OLE_LINK13"/>
+      <w:r>
+        <w:rPr>
+          <w:rFonts w:asciiTheme="minorEastAsia" w:hAnsiTheme="minorEastAsia"/>
+        </w:rPr>
+        <w:t xml:space="preserve"> user_id</w:t>
+      </w:r>
+      <w:bookmarkEnd w:id="51"/>
+      <w:r>
+        <w:rPr>
+          <w:rFonts w:asciiTheme="minorEastAsia" w:hAnsiTheme="minorEastAsia"/>
+        </w:rPr>
+        <w:t>, int target_id)</w:t>
+      </w:r>
+      <w:r>
+        <w:rPr>
+          <w:rFonts w:asciiTheme="minorEastAsia" w:hAnsiTheme="minorEastAsia" w:hint="eastAsia"/>
+        </w:rPr>
+        <w:t>;</w:t>
+      </w:r>
+      <w:r>
+        <w:rPr>
+          <w:rFonts w:asciiTheme="minorEastAsia" w:hAnsiTheme="minorEastAsia" w:hint="eastAsia"/>
+        </w:rPr>
+        <w:t xml:space="preserve">         </w:t>
+      </w:r>
       <w:r>
         <w:rPr>
           <w:rFonts w:asciiTheme="minorEastAsia" w:hAnsiTheme="minorEastAsia"/>
         </w:rPr>
         <w:t xml:space="preserve"> </w:t>
       </w:r>
-      <w:proofErr w:type="spellStart"/>
-      <w:r>
-        <w:rPr>
-          <w:rFonts w:asciiTheme="minorEastAsia" w:hAnsiTheme="minorEastAsia"/>
-        </w:rPr>
-        <w:t>LongAttack</w:t>
-      </w:r>
-      <w:proofErr w:type="spellEnd"/>
-      <w:r>
-        <w:rPr>
-          <w:rFonts w:asciiTheme="minorEastAsia" w:hAnsiTheme="minorEastAsia"/>
-        </w:rPr>
-        <w:t>(</w:t>
-      </w:r>
-      <w:proofErr w:type="spellStart"/>
-      <w:r>
-        <w:rPr>
-          <w:rFonts w:asciiTheme="minorEastAsia" w:hAnsiTheme="minorEastAsia"/>
-        </w:rPr>
-        <w:t>int</w:t>
-      </w:r>
-      <w:bookmarkStart w:id="51" w:name="OLE_LINK13"/>
-      <w:proofErr w:type="spellEnd"/>
-      <w:r>
-        <w:rPr>
-          <w:rFonts w:asciiTheme="minorEastAsia" w:hAnsiTheme="minorEastAsia"/>
-        </w:rPr>
-        <w:t xml:space="preserve"> </w:t>
-      </w:r>
-      <w:proofErr w:type="spellStart"/>
-      <w:r>
-        <w:rPr>
-          <w:rFonts w:asciiTheme="minorEastAsia" w:hAnsiTheme="minorEastAsia"/>
-        </w:rPr>
-        <w:t>user_id</w:t>
-      </w:r>
-      <w:bookmarkEnd w:id="51"/>
-      <w:proofErr w:type="spellEnd"/>
-      <w:r>
-        <w:rPr>
-          <w:rFonts w:asciiTheme="minorEastAsia" w:hAnsiTheme="minorEastAsia"/>
-        </w:rPr>
-        <w:t xml:space="preserve">, </w:t>
-      </w:r>
-      <w:proofErr w:type="spellStart"/>
-      <w:r>
-        <w:rPr>
-          <w:rFonts w:asciiTheme="minorEastAsia" w:hAnsiTheme="minorEastAsia"/>
-        </w:rPr>
-        <w:t>int</w:t>
-      </w:r>
-      <w:proofErr w:type="spellEnd"/>
-      <w:r>
-        <w:rPr>
-          <w:rFonts w:asciiTheme="minorEastAsia" w:hAnsiTheme="minorEastAsia"/>
-        </w:rPr>
-        <w:t xml:space="preserve"> </w:t>
-      </w:r>
-      <w:proofErr w:type="spellStart"/>
-      <w:r>
-        <w:rPr>
-          <w:rFonts w:asciiTheme="minorEastAsia" w:hAnsiTheme="minorEastAsia"/>
-        </w:rPr>
-        <w:t>target_id</w:t>
-      </w:r>
-      <w:proofErr w:type="spellEnd"/>
-      <w:r>
-        <w:rPr>
-          <w:rFonts w:asciiTheme="minorEastAsia" w:hAnsiTheme="minorEastAsia"/>
-        </w:rPr>
-        <w:t>)</w:t>
+    </w:p>
+    <w:p>
+      <w:pPr>
+        <w:rPr>
+          <w:rFonts w:asciiTheme="minorEastAsia" w:hAnsiTheme="minorEastAsia"/>
+        </w:rPr>
+      </w:pPr>
+      <w:r>
+        <w:rPr>
+          <w:rFonts w:asciiTheme="minorEastAsia" w:hAnsiTheme="minorEastAsia"/>
+        </w:rPr>
+        <w:t>void ShortAttack(int user_id)</w:t>
       </w:r>
       <w:r>
         <w:rPr>
@@ -12321,76 +11527,20 @@
         <w:rPr>
           <w:rFonts w:asciiTheme="minorEastAsia" w:hAnsiTheme="minorEastAsia" w:hint="eastAsia"/>
         </w:rPr>
-        <w:t xml:space="preserve">         </w:t>
-      </w:r>
-      <w:r>
-        <w:rPr>
-          <w:rFonts w:asciiTheme="minorEastAsia" w:hAnsiTheme="minorEastAsia"/>
-        </w:rPr>
-        <w:t xml:space="preserve"> </w:t>
-      </w:r>
-    </w:p>
-    <w:p>
-      <w:pPr>
-        <w:rPr>
-          <w:rFonts w:asciiTheme="minorEastAsia" w:hAnsiTheme="minorEastAsia"/>
-        </w:rPr>
-      </w:pPr>
-      <w:proofErr w:type="gramStart"/>
-      <w:r>
-        <w:rPr>
-          <w:rFonts w:asciiTheme="minorEastAsia" w:hAnsiTheme="minorEastAsia"/>
-        </w:rPr>
-        <w:t>void</w:t>
-      </w:r>
-      <w:proofErr w:type="gramEnd"/>
-      <w:r>
-        <w:rPr>
-          <w:rFonts w:asciiTheme="minorEastAsia" w:hAnsiTheme="minorEastAsia"/>
-        </w:rPr>
-        <w:t xml:space="preserve"> </w:t>
-      </w:r>
-      <w:proofErr w:type="spellStart"/>
-      <w:r>
-        <w:rPr>
-          <w:rFonts w:asciiTheme="minorEastAsia" w:hAnsiTheme="minorEastAsia"/>
-        </w:rPr>
-        <w:t>ShortAttack</w:t>
-      </w:r>
-      <w:proofErr w:type="spellEnd"/>
-      <w:r>
-        <w:rPr>
-          <w:rFonts w:asciiTheme="minorEastAsia" w:hAnsiTheme="minorEastAsia"/>
-        </w:rPr>
-        <w:t>(</w:t>
-      </w:r>
-      <w:proofErr w:type="spellStart"/>
-      <w:r>
-        <w:rPr>
-          <w:rFonts w:asciiTheme="minorEastAsia" w:hAnsiTheme="minorEastAsia"/>
-        </w:rPr>
-        <w:t>int</w:t>
-      </w:r>
-      <w:proofErr w:type="spellEnd"/>
-      <w:r>
-        <w:rPr>
-          <w:rFonts w:asciiTheme="minorEastAsia" w:hAnsiTheme="minorEastAsia"/>
-        </w:rPr>
-        <w:t xml:space="preserve"> </w:t>
-      </w:r>
-      <w:proofErr w:type="spellStart"/>
-      <w:r>
-        <w:rPr>
-          <w:rFonts w:asciiTheme="minorEastAsia" w:hAnsiTheme="minorEastAsia"/>
-        </w:rPr>
-        <w:t>user_id</w:t>
-      </w:r>
-      <w:proofErr w:type="spellEnd"/>
-      <w:r>
-        <w:rPr>
-          <w:rFonts w:asciiTheme="minorEastAsia" w:hAnsiTheme="minorEastAsia"/>
-        </w:rPr>
-        <w:t>)</w:t>
+        <w:t xml:space="preserve">                   </w:t>
+      </w:r>
+    </w:p>
+    <w:p>
+      <w:pPr>
+        <w:rPr>
+          <w:rFonts w:asciiTheme="minorEastAsia" w:hAnsiTheme="minorEastAsia"/>
+        </w:rPr>
+      </w:pPr>
+      <w:r>
+        <w:rPr>
+          <w:rFonts w:asciiTheme="minorEastAsia" w:hAnsiTheme="minorEastAsia"/>
+        </w:rPr>
+        <w:t>void Shield(int user_id)</w:t>
       </w:r>
       <w:r>
         <w:rPr>
@@ -12398,67 +11548,6 @@
         </w:rPr>
         <w:t>;</w:t>
       </w:r>
-      <w:r>
-        <w:rPr>
-          <w:rFonts w:asciiTheme="minorEastAsia" w:hAnsiTheme="minorEastAsia" w:hint="eastAsia"/>
-        </w:rPr>
-        <w:t xml:space="preserve">                   </w:t>
-      </w:r>
-    </w:p>
-    <w:p>
-      <w:pPr>
-        <w:rPr>
-          <w:rFonts w:asciiTheme="minorEastAsia" w:hAnsiTheme="minorEastAsia"/>
-        </w:rPr>
-      </w:pPr>
-      <w:proofErr w:type="gramStart"/>
-      <w:r>
-        <w:rPr>
-          <w:rFonts w:asciiTheme="minorEastAsia" w:hAnsiTheme="minorEastAsia"/>
-        </w:rPr>
-        <w:t>void</w:t>
-      </w:r>
-      <w:proofErr w:type="gramEnd"/>
-      <w:r>
-        <w:rPr>
-          <w:rFonts w:asciiTheme="minorEastAsia" w:hAnsiTheme="minorEastAsia"/>
-        </w:rPr>
-        <w:t xml:space="preserve"> Shield(</w:t>
-      </w:r>
-      <w:proofErr w:type="spellStart"/>
-      <w:r>
-        <w:rPr>
-          <w:rFonts w:asciiTheme="minorEastAsia" w:hAnsiTheme="minorEastAsia"/>
-        </w:rPr>
-        <w:t>int</w:t>
-      </w:r>
-      <w:proofErr w:type="spellEnd"/>
-      <w:r>
-        <w:rPr>
-          <w:rFonts w:asciiTheme="minorEastAsia" w:hAnsiTheme="minorEastAsia"/>
-        </w:rPr>
-        <w:t xml:space="preserve"> </w:t>
-      </w:r>
-      <w:proofErr w:type="spellStart"/>
-      <w:r>
-        <w:rPr>
-          <w:rFonts w:asciiTheme="minorEastAsia" w:hAnsiTheme="minorEastAsia"/>
-        </w:rPr>
-        <w:t>user_id</w:t>
-      </w:r>
-      <w:proofErr w:type="spellEnd"/>
-      <w:r>
-        <w:rPr>
-          <w:rFonts w:asciiTheme="minorEastAsia" w:hAnsiTheme="minorEastAsia"/>
-        </w:rPr>
-        <w:t>)</w:t>
-      </w:r>
-      <w:r>
-        <w:rPr>
-          <w:rFonts w:asciiTheme="minorEastAsia" w:hAnsiTheme="minorEastAsia" w:hint="eastAsia"/>
-        </w:rPr>
-        <w:t>;</w:t>
-      </w:r>
     </w:p>
     <w:p>
       <w:pPr>
@@ -12471,35 +11560,7 @@
         <w:rPr>
           <w:rFonts w:asciiTheme="minorEastAsia" w:hAnsiTheme="minorEastAsia"/>
         </w:rPr>
-        <w:t>void Teleport(</w:t>
-      </w:r>
-      <w:proofErr w:type="spellStart"/>
-      <w:r>
-        <w:rPr>
-          <w:rFonts w:asciiTheme="minorEastAsia" w:hAnsiTheme="minorEastAsia"/>
-        </w:rPr>
-        <w:t>int</w:t>
-      </w:r>
-      <w:proofErr w:type="spellEnd"/>
-      <w:r>
-        <w:rPr>
-          <w:rFonts w:asciiTheme="minorEastAsia" w:hAnsiTheme="minorEastAsia"/>
-        </w:rPr>
-        <w:t xml:space="preserve"> </w:t>
-      </w:r>
-      <w:proofErr w:type="spellStart"/>
-      <w:r>
-        <w:rPr>
-          <w:rFonts w:asciiTheme="minorEastAsia" w:hAnsiTheme="minorEastAsia"/>
-        </w:rPr>
-        <w:t>user_id</w:t>
-      </w:r>
-      <w:proofErr w:type="spellEnd"/>
-      <w:r>
-        <w:rPr>
-          <w:rFonts w:asciiTheme="minorEastAsia" w:hAnsiTheme="minorEastAsia"/>
-        </w:rPr>
-        <w:t>, Position des)</w:t>
+        <w:t>void Teleport(int user_id, Position des)</w:t>
       </w:r>
       <w:r>
         <w:rPr>
@@ -12527,123 +11588,58 @@
         </w:rPr>
         <w:t xml:space="preserve"> </w:t>
       </w:r>
-      <w:proofErr w:type="gramStart"/>
       <w:r>
         <w:rPr>
           <w:rFonts w:asciiTheme="minorEastAsia" w:hAnsiTheme="minorEastAsia" w:hint="eastAsia"/>
           <w:color w:val="538135" w:themeColor="accent6" w:themeShade="BF"/>
         </w:rPr>
-        <w:t>瞬移</w:t>
-      </w:r>
-      <w:proofErr w:type="gramEnd"/>
+        <w:t>瞬移, des是目标位置坐标</w:t>
+      </w:r>
+    </w:p>
+    <w:p>
+      <w:pPr>
+        <w:rPr>
+          <w:rFonts w:asciiTheme="minorEastAsia" w:hAnsiTheme="minorEastAsia"/>
+          <w:color w:val="538135" w:themeColor="accent6" w:themeShade="BF"/>
+        </w:rPr>
+      </w:pPr>
+      <w:r>
+        <w:rPr>
+          <w:rFonts w:asciiTheme="minorEastAsia" w:hAnsiTheme="minorEastAsia"/>
+        </w:rPr>
+        <w:t>void UpgradeSkill(int user_id, SkillType skill)</w:t>
+      </w:r>
+      <w:r>
+        <w:rPr>
+          <w:rFonts w:asciiTheme="minorEastAsia" w:hAnsiTheme="minorEastAsia" w:hint="eastAsia"/>
+        </w:rPr>
+        <w:t>;</w:t>
+      </w:r>
+      <w:r>
+        <w:rPr>
+          <w:rFonts w:asciiTheme="minorEastAsia" w:hAnsiTheme="minorEastAsia" w:hint="eastAsia"/>
+        </w:rPr>
+        <w:t xml:space="preserve">        </w:t>
+      </w:r>
       <w:r>
         <w:rPr>
           <w:rFonts w:asciiTheme="minorEastAsia" w:hAnsiTheme="minorEastAsia" w:hint="eastAsia"/>
           <w:color w:val="538135" w:themeColor="accent6" w:themeShade="BF"/>
         </w:rPr>
-        <w:t>, des是目标位置坐标</w:t>
-      </w:r>
-    </w:p>
-    <w:p>
-      <w:pPr>
-        <w:rPr>
-          <w:rFonts w:asciiTheme="minorEastAsia" w:hAnsiTheme="minorEastAsia"/>
-          <w:color w:val="538135" w:themeColor="accent6" w:themeShade="BF"/>
-        </w:rPr>
-      </w:pPr>
-      <w:r>
-        <w:rPr>
-          <w:rFonts w:asciiTheme="minorEastAsia" w:hAnsiTheme="minorEastAsia"/>
-        </w:rPr>
-        <w:t xml:space="preserve">void </w:t>
-      </w:r>
-      <w:proofErr w:type="spellStart"/>
-      <w:r>
-        <w:rPr>
-          <w:rFonts w:asciiTheme="minorEastAsia" w:hAnsiTheme="minorEastAsia"/>
-        </w:rPr>
-        <w:t>UpgradeSkill</w:t>
-      </w:r>
-      <w:proofErr w:type="spellEnd"/>
-      <w:r>
-        <w:rPr>
-          <w:rFonts w:asciiTheme="minorEastAsia" w:hAnsiTheme="minorEastAsia"/>
-        </w:rPr>
-        <w:t>(</w:t>
-      </w:r>
-      <w:proofErr w:type="spellStart"/>
-      <w:r>
-        <w:rPr>
-          <w:rFonts w:asciiTheme="minorEastAsia" w:hAnsiTheme="minorEastAsia"/>
-        </w:rPr>
-        <w:t>int</w:t>
-      </w:r>
-      <w:proofErr w:type="spellEnd"/>
-      <w:r>
-        <w:rPr>
-          <w:rFonts w:asciiTheme="minorEastAsia" w:hAnsiTheme="minorEastAsia"/>
-        </w:rPr>
-        <w:t xml:space="preserve"> </w:t>
-      </w:r>
-      <w:proofErr w:type="spellStart"/>
-      <w:r>
-        <w:rPr>
-          <w:rFonts w:asciiTheme="minorEastAsia" w:hAnsiTheme="minorEastAsia"/>
-        </w:rPr>
-        <w:t>user_id</w:t>
-      </w:r>
-      <w:proofErr w:type="spellEnd"/>
-      <w:r>
-        <w:rPr>
-          <w:rFonts w:asciiTheme="minorEastAsia" w:hAnsiTheme="minorEastAsia"/>
-        </w:rPr>
-        <w:t xml:space="preserve">, </w:t>
-      </w:r>
-      <w:proofErr w:type="spellStart"/>
-      <w:r>
-        <w:rPr>
-          <w:rFonts w:asciiTheme="minorEastAsia" w:hAnsiTheme="minorEastAsia"/>
-        </w:rPr>
-        <w:t>SkillType</w:t>
-      </w:r>
-      <w:proofErr w:type="spellEnd"/>
-      <w:r>
-        <w:rPr>
-          <w:rFonts w:asciiTheme="minorEastAsia" w:hAnsiTheme="minorEastAsia"/>
-        </w:rPr>
-        <w:t xml:space="preserve"> skill)</w:t>
-      </w:r>
-      <w:r>
-        <w:rPr>
-          <w:rFonts w:asciiTheme="minorEastAsia" w:hAnsiTheme="minorEastAsia" w:hint="eastAsia"/>
-        </w:rPr>
-        <w:t>;</w:t>
-      </w:r>
-      <w:r>
-        <w:rPr>
-          <w:rFonts w:asciiTheme="minorEastAsia" w:hAnsiTheme="minorEastAsia" w:hint="eastAsia"/>
-        </w:rPr>
-        <w:t xml:space="preserve">        </w:t>
+        <w:t>//</w:t>
       </w:r>
       <w:r>
         <w:rPr>
           <w:rFonts w:asciiTheme="minorEastAsia" w:hAnsiTheme="minorEastAsia" w:hint="eastAsia"/>
           <w:color w:val="538135" w:themeColor="accent6" w:themeShade="BF"/>
         </w:rPr>
-        <w:t>//</w:t>
+        <w:t xml:space="preserve"> </w:t>
       </w:r>
       <w:r>
         <w:rPr>
           <w:rFonts w:asciiTheme="minorEastAsia" w:hAnsiTheme="minorEastAsia" w:hint="eastAsia"/>
           <w:color w:val="538135" w:themeColor="accent6" w:themeShade="BF"/>
         </w:rPr>
-        <w:t xml:space="preserve"> </w:t>
-      </w:r>
-      <w:r>
-        <w:rPr>
-          <w:rFonts w:asciiTheme="minorEastAsia" w:hAnsiTheme="minorEastAsia" w:hint="eastAsia"/>
-          <w:color w:val="538135" w:themeColor="accent6" w:themeShade="BF"/>
-        </w:rPr>
         <w:t>skill是技能种类</w:t>
       </w:r>
     </w:p>
@@ -12653,61 +11649,11 @@
           <w:rFonts w:asciiTheme="minorEastAsia" w:hAnsiTheme="minorEastAsia"/>
         </w:rPr>
       </w:pPr>
-      <w:proofErr w:type="gramStart"/>
-      <w:r>
-        <w:rPr>
-          <w:rFonts w:asciiTheme="minorEastAsia" w:hAnsiTheme="minorEastAsia"/>
-        </w:rPr>
-        <w:t>void</w:t>
-      </w:r>
-      <w:proofErr w:type="gramEnd"/>
-      <w:r>
-        <w:rPr>
-          <w:rFonts w:asciiTheme="minorEastAsia" w:hAnsiTheme="minorEastAsia"/>
-        </w:rPr>
-        <w:t xml:space="preserve"> </w:t>
-      </w:r>
-      <w:proofErr w:type="spellStart"/>
-      <w:r>
-        <w:rPr>
-          <w:rFonts w:asciiTheme="minorEastAsia" w:hAnsiTheme="minorEastAsia"/>
-        </w:rPr>
-        <w:t>HealthUp</w:t>
-      </w:r>
-      <w:proofErr w:type="spellEnd"/>
-      <w:r>
-        <w:rPr>
-          <w:rFonts w:asciiTheme="minorEastAsia" w:hAnsiTheme="minorEastAsia"/>
-        </w:rPr>
-        <w:t>(</w:t>
-      </w:r>
-      <w:proofErr w:type="spellStart"/>
-      <w:r>
-        <w:rPr>
-          <w:rFonts w:asciiTheme="minorEastAsia" w:hAnsiTheme="minorEastAsia"/>
-        </w:rPr>
-        <w:t>int</w:t>
-      </w:r>
-      <w:proofErr w:type="spellEnd"/>
-      <w:r>
-        <w:rPr>
-          <w:rFonts w:asciiTheme="minorEastAsia" w:hAnsiTheme="minorEastAsia"/>
-        </w:rPr>
-        <w:t xml:space="preserve"> </w:t>
-      </w:r>
-      <w:proofErr w:type="spellStart"/>
-      <w:r>
-        <w:rPr>
-          <w:rFonts w:asciiTheme="minorEastAsia" w:hAnsiTheme="minorEastAsia"/>
-        </w:rPr>
-        <w:t>user_id</w:t>
-      </w:r>
-      <w:proofErr w:type="spellEnd"/>
-      <w:r>
-        <w:rPr>
-          <w:rFonts w:asciiTheme="minorEastAsia" w:hAnsiTheme="minorEastAsia"/>
-        </w:rPr>
-        <w:t>)</w:t>
+      <w:r>
+        <w:rPr>
+          <w:rFonts w:asciiTheme="minorEastAsia" w:hAnsiTheme="minorEastAsia"/>
+        </w:rPr>
+        <w:t>void HealthUp(int user_id)</w:t>
       </w:r>
       <w:r>
         <w:rPr>
@@ -12766,19 +11712,11 @@
           <w:rFonts w:asciiTheme="minorEastAsia" w:hAnsiTheme="minorEastAsia"/>
         </w:rPr>
       </w:pPr>
-      <w:proofErr w:type="gramStart"/>
-      <w:r>
-        <w:rPr>
-          <w:rFonts w:asciiTheme="minorEastAsia" w:hAnsiTheme="minorEastAsia"/>
-        </w:rPr>
-        <w:t>void</w:t>
-      </w:r>
-      <w:proofErr w:type="gramEnd"/>
-      <w:r>
-        <w:rPr>
-          <w:rFonts w:asciiTheme="minorEastAsia" w:hAnsiTheme="minorEastAsia"/>
-        </w:rPr>
-        <w:t xml:space="preserve"> CONTINUE();</w:t>
+      <w:r>
+        <w:rPr>
+          <w:rFonts w:asciiTheme="minorEastAsia" w:hAnsiTheme="minorEastAsia"/>
+        </w:rPr>
+        <w:t>void CONTINUE();</w:t>
       </w:r>
     </w:p>
     <w:p>
@@ -12812,19 +11750,11 @@
           <w:rFonts w:asciiTheme="minorEastAsia" w:hAnsiTheme="minorEastAsia"/>
         </w:rPr>
       </w:pPr>
-      <w:proofErr w:type="gramStart"/>
-      <w:r>
-        <w:rPr>
-          <w:rFonts w:asciiTheme="minorEastAsia" w:hAnsiTheme="minorEastAsia"/>
-        </w:rPr>
-        <w:t>double</w:t>
-      </w:r>
-      <w:proofErr w:type="gramEnd"/>
-      <w:r>
-        <w:rPr>
-          <w:rFonts w:asciiTheme="minorEastAsia" w:hAnsiTheme="minorEastAsia"/>
-        </w:rPr>
-        <w:t xml:space="preserve"> Distance(Position pos1, Position pos2);</w:t>
+      <w:r>
+        <w:rPr>
+          <w:rFonts w:asciiTheme="minorEastAsia" w:hAnsiTheme="minorEastAsia"/>
+        </w:rPr>
+        <w:t>double Distance(Position pos1, Position pos2);</w:t>
       </w:r>
     </w:p>
     <w:p>
@@ -12837,44 +11767,14 @@
         <w:rPr>
           <w:rFonts w:asciiTheme="minorEastAsia" w:hAnsiTheme="minorEastAsia" w:hint="eastAsia"/>
         </w:rPr>
-        <w:t xml:space="preserve">Position Displacement(Position </w:t>
-      </w:r>
-      <w:proofErr w:type="spellStart"/>
-      <w:r>
-        <w:rPr>
-          <w:rFonts w:asciiTheme="minorEastAsia" w:hAnsiTheme="minorEastAsia" w:hint="eastAsia"/>
-        </w:rPr>
-        <w:t>src</w:t>
-      </w:r>
-      <w:proofErr w:type="spellEnd"/>
-      <w:r>
-        <w:rPr>
-          <w:rFonts w:asciiTheme="minorEastAsia" w:hAnsiTheme="minorEastAsia" w:hint="eastAsia"/>
-        </w:rPr>
-        <w:t xml:space="preserve">, Position des);  </w:t>
+        <w:t xml:space="preserve">Position Displacement(Position src, Position des);  </w:t>
       </w:r>
       <w:r>
         <w:rPr>
           <w:rFonts w:asciiTheme="minorEastAsia" w:hAnsiTheme="minorEastAsia" w:hint="eastAsia"/>
           <w:color w:val="538135" w:themeColor="accent6" w:themeShade="BF"/>
         </w:rPr>
-        <w:t xml:space="preserve">// 从 </w:t>
-      </w:r>
-      <w:proofErr w:type="spellStart"/>
-      <w:r>
-        <w:rPr>
-          <w:rFonts w:asciiTheme="minorEastAsia" w:hAnsiTheme="minorEastAsia" w:hint="eastAsia"/>
-          <w:color w:val="538135" w:themeColor="accent6" w:themeShade="BF"/>
-        </w:rPr>
-        <w:t>src</w:t>
-      </w:r>
-      <w:proofErr w:type="spellEnd"/>
-      <w:r>
-        <w:rPr>
-          <w:rFonts w:asciiTheme="minorEastAsia" w:hAnsiTheme="minorEastAsia" w:hint="eastAsia"/>
-          <w:color w:val="538135" w:themeColor="accent6" w:themeShade="BF"/>
-        </w:rPr>
-        <w:t xml:space="preserve"> 到 des 的位移矢量 (矢量差)</w:t>
+        <w:t>// 从 src 到 des 的位移矢量 (矢量差)</w:t>
       </w:r>
     </w:p>
     <w:p>
@@ -12900,19 +11800,9 @@
           <w:sz w:val="28"/>
           <w:szCs w:val="24"/>
         </w:rPr>
-        <w:t>编写ai.</w:t>
-      </w:r>
-      <w:proofErr w:type="gramStart"/>
-      <w:r>
-        <w:rPr>
-          <w:rFonts w:asciiTheme="minorEastAsia" w:eastAsiaTheme="minorEastAsia" w:hAnsiTheme="minorEastAsia" w:hint="eastAsia"/>
-          <w:sz w:val="28"/>
-          <w:szCs w:val="24"/>
-        </w:rPr>
-        <w:t>cpp</w:t>
+        <w:t>编写ai.cpp</w:t>
       </w:r>
       <w:bookmarkEnd w:id="56"/>
-      <w:proofErr w:type="gramEnd"/>
     </w:p>
     <w:p>
       <w:pPr>
@@ -12933,23 +11823,7 @@
           <w:rFonts w:asciiTheme="minorEastAsia" w:hAnsiTheme="minorEastAsia" w:hint="eastAsia"/>
           <w:szCs w:val="24"/>
         </w:rPr>
-        <w:t xml:space="preserve">我们的平台会调用各位到时候编写的void </w:t>
-      </w:r>
-      <w:proofErr w:type="spellStart"/>
-      <w:r>
-        <w:rPr>
-          <w:rFonts w:asciiTheme="minorEastAsia" w:hAnsiTheme="minorEastAsia" w:hint="eastAsia"/>
-          <w:szCs w:val="24"/>
-        </w:rPr>
-        <w:t>AIMain</w:t>
-      </w:r>
-      <w:proofErr w:type="spellEnd"/>
-      <w:r>
-        <w:rPr>
-          <w:rFonts w:asciiTheme="minorEastAsia" w:hAnsiTheme="minorEastAsia" w:hint="eastAsia"/>
-          <w:szCs w:val="24"/>
-        </w:rPr>
-        <w:t>()，因此这</w:t>
+        <w:t>我们的平台会调用各位到时候编写的void AIMain()，因此这</w:t>
       </w:r>
       <w:r>
         <w:rPr>
@@ -13263,7 +12137,6 @@
               </w:rPr>
               <w:t xml:space="preserve"> </w:t>
             </w:r>
-            <w:proofErr w:type="spellStart"/>
             <w:r>
               <w:rPr>
                 <w:rFonts w:asciiTheme="minorEastAsia" w:hAnsiTheme="minorEastAsia" w:cs="Consolas"/>
@@ -13273,7 +12146,6 @@
               </w:rPr>
               <w:t>AIMain</w:t>
             </w:r>
-            <w:proofErr w:type="spellEnd"/>
             <w:r>
               <w:rPr>
                 <w:rFonts w:asciiTheme="minorEastAsia" w:hAnsiTheme="minorEastAsia" w:cs="Consolas"/>
@@ -13586,8 +12458,6 @@
           <w:szCs w:val="19"/>
         </w:rPr>
       </w:pPr>
-      <w:proofErr w:type="spellStart"/>
-      <w:proofErr w:type="gramStart"/>
       <w:r>
         <w:rPr>
           <w:rFonts w:asciiTheme="minorEastAsia" w:hAnsiTheme="minorEastAsia" w:cs="新宋体"/>
@@ -13597,34 +12467,22 @@
         </w:rPr>
         <w:t>int</w:t>
       </w:r>
-      <w:proofErr w:type="spellEnd"/>
-      <w:proofErr w:type="gramEnd"/>
       <w:r>
         <w:rPr>
           <w:rFonts w:asciiTheme="minorEastAsia" w:hAnsiTheme="minorEastAsia" w:cs="新宋体"/>
           <w:kern w:val="0"/>
           <w:szCs w:val="19"/>
         </w:rPr>
-        <w:t xml:space="preserve"> </w:t>
-      </w:r>
-      <w:proofErr w:type="spellStart"/>
-      <w:r>
-        <w:rPr>
-          <w:rFonts w:asciiTheme="minorEastAsia" w:hAnsiTheme="minorEastAsia" w:cs="新宋体"/>
+        <w:t xml:space="preserve"> Get</w:t>
+      </w:r>
+      <w:r>
+        <w:rPr>
+          <w:rFonts w:asciiTheme="minorEastAsia" w:hAnsiTheme="minorEastAsia" w:cs="新宋体" w:hint="eastAsia"/>
           <w:kern w:val="0"/>
           <w:szCs w:val="19"/>
         </w:rPr>
-        <w:t>Get</w:t>
-      </w:r>
-      <w:r>
-        <w:rPr>
-          <w:rFonts w:asciiTheme="minorEastAsia" w:hAnsiTheme="minorEastAsia" w:cs="新宋体" w:hint="eastAsia"/>
-          <w:kern w:val="0"/>
-          <w:szCs w:val="19"/>
-        </w:rPr>
         <w:t>Nutrient</w:t>
       </w:r>
-      <w:proofErr w:type="spellEnd"/>
       <w:r>
         <w:rPr>
           <w:rFonts w:asciiTheme="minorEastAsia" w:hAnsiTheme="minorEastAsia" w:cs="新宋体"/>
@@ -13673,35 +12531,7 @@
           <w:kern w:val="0"/>
           <w:szCs w:val="19"/>
         </w:rPr>
-        <w:t xml:space="preserve">    MapInfo INFO=</w:t>
-      </w:r>
-      <w:proofErr w:type="spellStart"/>
-      <w:proofErr w:type="gramStart"/>
-      <w:r>
-        <w:rPr>
-          <w:rFonts w:asciiTheme="minorEastAsia" w:hAnsiTheme="minorEastAsia" w:cs="新宋体" w:hint="eastAsia"/>
-          <w:kern w:val="0"/>
-          <w:szCs w:val="19"/>
-        </w:rPr>
-        <w:t>GetMap</w:t>
-      </w:r>
-      <w:proofErr w:type="spellEnd"/>
-      <w:r>
-        <w:rPr>
-          <w:rFonts w:asciiTheme="minorEastAsia" w:hAnsiTheme="minorEastAsia" w:cs="新宋体" w:hint="eastAsia"/>
-          <w:kern w:val="0"/>
-          <w:szCs w:val="19"/>
-        </w:rPr>
-        <w:t>(</w:t>
-      </w:r>
-      <w:proofErr w:type="gramEnd"/>
-      <w:r>
-        <w:rPr>
-          <w:rFonts w:asciiTheme="minorEastAsia" w:hAnsiTheme="minorEastAsia" w:cs="新宋体" w:hint="eastAsia"/>
-          <w:kern w:val="0"/>
-          <w:szCs w:val="19"/>
-        </w:rPr>
-        <w:t>);</w:t>
+        <w:t xml:space="preserve">    MapInfo INFO=GetMap();</w:t>
       </w:r>
     </w:p>
     <w:p>
@@ -13724,8 +12554,6 @@
         </w:rPr>
         <w:tab/>
       </w:r>
-      <w:proofErr w:type="spellStart"/>
-      <w:proofErr w:type="gramStart"/>
       <w:r>
         <w:rPr>
           <w:rFonts w:asciiTheme="minorEastAsia" w:hAnsiTheme="minorEastAsia" w:cs="新宋体"/>
@@ -13735,33 +12563,13 @@
         </w:rPr>
         <w:t>int</w:t>
       </w:r>
-      <w:proofErr w:type="spellEnd"/>
-      <w:proofErr w:type="gramEnd"/>
       <w:r>
         <w:rPr>
           <w:rFonts w:asciiTheme="minorEastAsia" w:hAnsiTheme="minorEastAsia" w:cs="新宋体"/>
           <w:kern w:val="0"/>
           <w:szCs w:val="19"/>
         </w:rPr>
-        <w:t xml:space="preserve"> </w:t>
-      </w:r>
-      <w:proofErr w:type="spellStart"/>
-      <w:r>
-        <w:rPr>
-          <w:rFonts w:asciiTheme="minorEastAsia" w:hAnsiTheme="minorEastAsia" w:cs="新宋体"/>
-          <w:kern w:val="0"/>
-          <w:szCs w:val="19"/>
-        </w:rPr>
-        <w:t>i</w:t>
-      </w:r>
-      <w:proofErr w:type="spellEnd"/>
-      <w:r>
-        <w:rPr>
-          <w:rFonts w:asciiTheme="minorEastAsia" w:hAnsiTheme="minorEastAsia" w:cs="新宋体"/>
-          <w:kern w:val="0"/>
-          <w:szCs w:val="19"/>
-        </w:rPr>
-        <w:t>;</w:t>
+        <w:t xml:space="preserve"> i;</w:t>
       </w:r>
     </w:p>
     <w:p>
@@ -13785,7 +12593,6 @@
         <w:lastRenderedPageBreak/>
         <w:tab/>
       </w:r>
-      <w:proofErr w:type="gramStart"/>
       <w:r>
         <w:rPr>
           <w:rFonts w:asciiTheme="minorEastAsia" w:hAnsiTheme="minorEastAsia" w:cs="新宋体"/>
@@ -13801,80 +12608,23 @@
           <w:kern w:val="0"/>
           <w:szCs w:val="19"/>
         </w:rPr>
-        <w:t>(</w:t>
-      </w:r>
-      <w:proofErr w:type="spellStart"/>
-      <w:proofErr w:type="gramEnd"/>
+        <w:t>(i=0; i&lt;INFO-&gt;</w:t>
+      </w:r>
+      <w:r>
+        <w:rPr>
+          <w:rFonts w:asciiTheme="minorEastAsia" w:hAnsiTheme="minorEastAsia" w:cs="新宋体" w:hint="eastAsia"/>
+          <w:kern w:val="0"/>
+          <w:szCs w:val="19"/>
+        </w:rPr>
+        <w:t>objects_number</w:t>
+      </w:r>
       <w:r>
         <w:rPr>
           <w:rFonts w:asciiTheme="minorEastAsia" w:hAnsiTheme="minorEastAsia" w:cs="新宋体"/>
           <w:kern w:val="0"/>
           <w:szCs w:val="19"/>
         </w:rPr>
-        <w:t>i</w:t>
-      </w:r>
-      <w:proofErr w:type="spellEnd"/>
-      <w:r>
-        <w:rPr>
-          <w:rFonts w:asciiTheme="minorEastAsia" w:hAnsiTheme="minorEastAsia" w:cs="新宋体"/>
-          <w:kern w:val="0"/>
-          <w:szCs w:val="19"/>
-        </w:rPr>
-        <w:t xml:space="preserve">=0; </w:t>
-      </w:r>
-      <w:proofErr w:type="spellStart"/>
-      <w:r>
-        <w:rPr>
-          <w:rFonts w:asciiTheme="minorEastAsia" w:hAnsiTheme="minorEastAsia" w:cs="新宋体"/>
-          <w:kern w:val="0"/>
-          <w:szCs w:val="19"/>
-        </w:rPr>
-        <w:t>i</w:t>
-      </w:r>
-      <w:proofErr w:type="spellEnd"/>
-      <w:r>
-        <w:rPr>
-          <w:rFonts w:asciiTheme="minorEastAsia" w:hAnsiTheme="minorEastAsia" w:cs="新宋体"/>
-          <w:kern w:val="0"/>
-          <w:szCs w:val="19"/>
-        </w:rPr>
-        <w:t>&lt;INFO-&gt;</w:t>
-      </w:r>
-      <w:proofErr w:type="spellStart"/>
-      <w:r>
-        <w:rPr>
-          <w:rFonts w:asciiTheme="minorEastAsia" w:hAnsiTheme="minorEastAsia" w:cs="新宋体" w:hint="eastAsia"/>
-          <w:kern w:val="0"/>
-          <w:szCs w:val="19"/>
-        </w:rPr>
-        <w:t>objects_number</w:t>
-      </w:r>
-      <w:proofErr w:type="spellEnd"/>
-      <w:r>
-        <w:rPr>
-          <w:rFonts w:asciiTheme="minorEastAsia" w:hAnsiTheme="minorEastAsia" w:cs="新宋体"/>
-          <w:kern w:val="0"/>
-          <w:szCs w:val="19"/>
-        </w:rPr>
-        <w:t xml:space="preserve">; </w:t>
-      </w:r>
-      <w:proofErr w:type="spellStart"/>
-      <w:r>
-        <w:rPr>
-          <w:rFonts w:asciiTheme="minorEastAsia" w:hAnsiTheme="minorEastAsia" w:cs="新宋体"/>
-          <w:kern w:val="0"/>
-          <w:szCs w:val="19"/>
-        </w:rPr>
-        <w:t>i</w:t>
-      </w:r>
-      <w:proofErr w:type="spellEnd"/>
-      <w:r>
-        <w:rPr>
-          <w:rFonts w:asciiTheme="minorEastAsia" w:hAnsiTheme="minorEastAsia" w:cs="新宋体"/>
-          <w:kern w:val="0"/>
-          <w:szCs w:val="19"/>
-        </w:rPr>
-        <w:t>++)</w:t>
+        <w:t>; i++)</w:t>
       </w:r>
     </w:p>
     <w:p>
@@ -13905,7 +12655,6 @@
         </w:rPr>
         <w:tab/>
       </w:r>
-      <w:proofErr w:type="gramStart"/>
       <w:r>
         <w:rPr>
           <w:rFonts w:asciiTheme="minorEastAsia" w:hAnsiTheme="minorEastAsia" w:cs="新宋体"/>
@@ -13923,32 +12672,13 @@
         </w:rPr>
         <w:t>(</w:t>
       </w:r>
-      <w:proofErr w:type="gramEnd"/>
       <w:r>
         <w:rPr>
           <w:rFonts w:asciiTheme="minorEastAsia" w:hAnsiTheme="minorEastAsia" w:cs="新宋体" w:hint="eastAsia"/>
           <w:kern w:val="0"/>
           <w:szCs w:val="19"/>
         </w:rPr>
-        <w:t>objects[</w:t>
-      </w:r>
-      <w:proofErr w:type="spellStart"/>
-      <w:r>
-        <w:rPr>
-          <w:rFonts w:asciiTheme="minorEastAsia" w:hAnsiTheme="minorEastAsia" w:cs="新宋体" w:hint="eastAsia"/>
-          <w:kern w:val="0"/>
-          <w:szCs w:val="19"/>
-        </w:rPr>
-        <w:t>i</w:t>
-      </w:r>
-      <w:proofErr w:type="spellEnd"/>
-      <w:r>
-        <w:rPr>
-          <w:rFonts w:asciiTheme="minorEastAsia" w:hAnsiTheme="minorEastAsia" w:cs="新宋体" w:hint="eastAsia"/>
-          <w:kern w:val="0"/>
-          <w:szCs w:val="19"/>
-        </w:rPr>
-        <w:t>].type</w:t>
+        <w:t>objects[i].type</w:t>
       </w:r>
       <w:r>
         <w:rPr>
@@ -14011,7 +12741,6 @@
         </w:rPr>
         <w:tab/>
       </w:r>
-      <w:proofErr w:type="gramStart"/>
       <w:r>
         <w:rPr>
           <w:rFonts w:asciiTheme="minorEastAsia" w:hAnsiTheme="minorEastAsia" w:cs="新宋体"/>
@@ -14021,32 +12750,13 @@
         </w:rPr>
         <w:t>return</w:t>
       </w:r>
-      <w:proofErr w:type="gramEnd"/>
       <w:r>
         <w:rPr>
           <w:rFonts w:asciiTheme="minorEastAsia" w:hAnsiTheme="minorEastAsia" w:cs="新宋体"/>
           <w:kern w:val="0"/>
           <w:szCs w:val="19"/>
         </w:rPr>
-        <w:t xml:space="preserve"> </w:t>
-      </w:r>
-      <w:proofErr w:type="spellStart"/>
-      <w:r>
-        <w:rPr>
-          <w:rFonts w:asciiTheme="minorEastAsia" w:hAnsiTheme="minorEastAsia" w:cs="新宋体"/>
-          <w:kern w:val="0"/>
-          <w:szCs w:val="19"/>
-        </w:rPr>
-        <w:t>i</w:t>
-      </w:r>
-      <w:proofErr w:type="spellEnd"/>
-      <w:r>
-        <w:rPr>
-          <w:rFonts w:asciiTheme="minorEastAsia" w:hAnsiTheme="minorEastAsia" w:cs="新宋体"/>
-          <w:kern w:val="0"/>
-          <w:szCs w:val="19"/>
-        </w:rPr>
-        <w:t xml:space="preserve">; </w:t>
+        <w:t xml:space="preserve"> i; </w:t>
       </w:r>
     </w:p>
     <w:p>
@@ -14069,7 +12779,6 @@
         </w:rPr>
         <w:tab/>
       </w:r>
-      <w:proofErr w:type="gramStart"/>
       <w:r>
         <w:rPr>
           <w:rFonts w:asciiTheme="minorEastAsia" w:hAnsiTheme="minorEastAsia" w:cs="新宋体"/>
@@ -14079,7 +12788,6 @@
         </w:rPr>
         <w:t>return</w:t>
       </w:r>
-      <w:proofErr w:type="gramEnd"/>
       <w:r>
         <w:rPr>
           <w:rFonts w:asciiTheme="minorEastAsia" w:hAnsiTheme="minorEastAsia" w:cs="新宋体"/>
@@ -14175,7 +12883,6 @@
           <w:szCs w:val="19"/>
         </w:rPr>
       </w:pPr>
-      <w:proofErr w:type="gramStart"/>
       <w:r>
         <w:rPr>
           <w:rFonts w:asciiTheme="minorEastAsia" w:hAnsiTheme="minorEastAsia" w:cs="新宋体" w:hint="eastAsia"/>
@@ -14185,33 +12892,22 @@
         </w:rPr>
         <w:t>bool</w:t>
       </w:r>
-      <w:proofErr w:type="gramEnd"/>
       <w:r>
         <w:rPr>
           <w:rFonts w:asciiTheme="minorEastAsia" w:hAnsiTheme="minorEastAsia" w:cs="新宋体"/>
           <w:kern w:val="0"/>
           <w:szCs w:val="19"/>
         </w:rPr>
-        <w:t xml:space="preserve"> </w:t>
-      </w:r>
-      <w:proofErr w:type="spellStart"/>
-      <w:r>
-        <w:rPr>
-          <w:rFonts w:asciiTheme="minorEastAsia" w:hAnsiTheme="minorEastAsia" w:cs="新宋体"/>
+        <w:t xml:space="preserve"> if_</w:t>
+      </w:r>
+      <w:r>
+        <w:rPr>
+          <w:rFonts w:asciiTheme="minorEastAsia" w:hAnsiTheme="minorEastAsia" w:cs="新宋体" w:hint="eastAsia"/>
           <w:kern w:val="0"/>
           <w:szCs w:val="19"/>
         </w:rPr>
-        <w:t>if_</w:t>
-      </w:r>
-      <w:r>
-        <w:rPr>
-          <w:rFonts w:asciiTheme="minorEastAsia" w:hAnsiTheme="minorEastAsia" w:cs="新宋体" w:hint="eastAsia"/>
-          <w:kern w:val="0"/>
-          <w:szCs w:val="19"/>
-        </w:rPr>
         <w:t>shortattack</w:t>
       </w:r>
-      <w:proofErr w:type="spellEnd"/>
       <w:r>
         <w:rPr>
           <w:rFonts w:asciiTheme="minorEastAsia" w:hAnsiTheme="minorEastAsia" w:cs="新宋体"/>
@@ -14279,59 +12975,13 @@
           <w:szCs w:val="19"/>
         </w:rPr>
       </w:pPr>
-      <w:proofErr w:type="gramStart"/>
       <w:r>
         <w:rPr>
           <w:rFonts w:asciiTheme="minorEastAsia" w:hAnsiTheme="minorEastAsia" w:cs="新宋体" w:hint="eastAsia"/>
           <w:kern w:val="0"/>
           <w:szCs w:val="19"/>
         </w:rPr>
-        <w:t>double</w:t>
-      </w:r>
-      <w:proofErr w:type="gramEnd"/>
-      <w:r>
-        <w:rPr>
-          <w:rFonts w:asciiTheme="minorEastAsia" w:hAnsiTheme="minorEastAsia" w:cs="新宋体" w:hint="eastAsia"/>
-          <w:kern w:val="0"/>
-          <w:szCs w:val="19"/>
-        </w:rPr>
-        <w:t xml:space="preserve"> distance=Distance(</w:t>
-      </w:r>
-      <w:proofErr w:type="spellStart"/>
-      <w:r>
-        <w:rPr>
-          <w:rFonts w:asciiTheme="minorEastAsia" w:hAnsiTheme="minorEastAsia" w:cs="新宋体" w:hint="eastAsia"/>
-          <w:kern w:val="0"/>
-          <w:szCs w:val="19"/>
-        </w:rPr>
-        <w:t>enemy.pos</w:t>
-      </w:r>
-      <w:proofErr w:type="spellEnd"/>
-      <w:r>
-        <w:rPr>
-          <w:rFonts w:asciiTheme="minorEastAsia" w:hAnsiTheme="minorEastAsia" w:cs="新宋体" w:hint="eastAsia"/>
-          <w:kern w:val="0"/>
-          <w:szCs w:val="19"/>
-        </w:rPr>
-        <w:t xml:space="preserve">, </w:t>
-      </w:r>
-      <w:proofErr w:type="spellStart"/>
-      <w:r>
-        <w:rPr>
-          <w:rFonts w:asciiTheme="minorEastAsia" w:hAnsiTheme="minorEastAsia" w:cs="新宋体" w:hint="eastAsia"/>
-          <w:kern w:val="0"/>
-          <w:szCs w:val="19"/>
-        </w:rPr>
-        <w:t>player.pos</w:t>
-      </w:r>
-      <w:proofErr w:type="spellEnd"/>
-      <w:r>
-        <w:rPr>
-          <w:rFonts w:asciiTheme="minorEastAsia" w:hAnsiTheme="minorEastAsia" w:cs="新宋体" w:hint="eastAsia"/>
-          <w:kern w:val="0"/>
-          <w:szCs w:val="19"/>
-        </w:rPr>
-        <w:t>);</w:t>
+        <w:t>double distance=Distance(enemy.pos, player.pos);</w:t>
       </w:r>
     </w:p>
     <w:p>
@@ -14347,7 +12997,6 @@
           <w:szCs w:val="19"/>
         </w:rPr>
       </w:pPr>
-      <w:proofErr w:type="gramStart"/>
       <w:r>
         <w:rPr>
           <w:rFonts w:asciiTheme="minorEastAsia" w:hAnsiTheme="minorEastAsia" w:cs="新宋体" w:hint="eastAsia"/>
@@ -14363,16 +13012,23 @@
           <w:kern w:val="0"/>
           <w:szCs w:val="19"/>
         </w:rPr>
-        <w:t>(</w:t>
-      </w:r>
-      <w:proofErr w:type="gramEnd"/>
+        <w:t>(distance&lt;=</w:t>
+      </w:r>
       <w:r>
         <w:rPr>
           <w:rFonts w:asciiTheme="minorEastAsia" w:hAnsiTheme="minorEastAsia" w:cs="新宋体" w:hint="eastAsia"/>
           <w:kern w:val="0"/>
           <w:szCs w:val="19"/>
         </w:rPr>
-        <w:t>distance&lt;=</w:t>
+        <w:t xml:space="preserve"> </w:t>
+      </w:r>
+      <w:r>
+        <w:rPr>
+          <w:rFonts w:asciiTheme="minorEastAsia" w:hAnsiTheme="minorEastAsia" w:cs="新宋体"/>
+          <w:kern w:val="0"/>
+          <w:szCs w:val="19"/>
+        </w:rPr>
+        <w:t>kShortAttackRange</w:t>
       </w:r>
       <w:r>
         <w:rPr>
@@ -14380,51 +13036,23 @@
           <w:kern w:val="0"/>
           <w:szCs w:val="19"/>
         </w:rPr>
-        <w:t xml:space="preserve"> </w:t>
-      </w:r>
-      <w:proofErr w:type="spellStart"/>
-      <w:r>
-        <w:rPr>
-          <w:rFonts w:asciiTheme="minorEastAsia" w:hAnsiTheme="minorEastAsia" w:cs="新宋体"/>
+        <w:t>[</w:t>
+      </w:r>
+      <w:r>
+        <w:rPr>
+          <w:rFonts w:asciiTheme="minorEastAsia" w:hAnsiTheme="minorEastAsia" w:cs="新宋体" w:hint="eastAsia"/>
           <w:kern w:val="0"/>
           <w:szCs w:val="19"/>
         </w:rPr>
-        <w:t>kShortAttackRange</w:t>
-      </w:r>
-      <w:proofErr w:type="spellEnd"/>
+        <w:t>player_object</w:t>
+      </w:r>
       <w:r>
         <w:rPr>
           <w:rFonts w:asciiTheme="minorEastAsia" w:hAnsiTheme="minorEastAsia" w:cs="新宋体" w:hint="eastAsia"/>
           <w:kern w:val="0"/>
           <w:szCs w:val="19"/>
         </w:rPr>
-        <w:t>[</w:t>
-      </w:r>
-      <w:proofErr w:type="spellStart"/>
-      <w:r>
-        <w:rPr>
-          <w:rFonts w:asciiTheme="minorEastAsia" w:hAnsiTheme="minorEastAsia" w:cs="新宋体" w:hint="eastAsia"/>
-          <w:kern w:val="0"/>
-          <w:szCs w:val="19"/>
-        </w:rPr>
-        <w:t>player_object</w:t>
-      </w:r>
-      <w:r>
-        <w:rPr>
-          <w:rFonts w:asciiTheme="minorEastAsia" w:hAnsiTheme="minorEastAsia" w:cs="新宋体" w:hint="eastAsia"/>
-          <w:kern w:val="0"/>
-          <w:szCs w:val="19"/>
-        </w:rPr>
-        <w:t>.skill_level</w:t>
-      </w:r>
-      <w:proofErr w:type="spellEnd"/>
-      <w:r>
-        <w:rPr>
-          <w:rFonts w:asciiTheme="minorEastAsia" w:hAnsiTheme="minorEastAsia" w:cs="新宋体" w:hint="eastAsia"/>
-          <w:kern w:val="0"/>
-          <w:szCs w:val="19"/>
-        </w:rPr>
-        <w:t>[SHORT_ATTACK]])</w:t>
+        <w:t>.skill_level[SHORT_ATTACK]])</w:t>
       </w:r>
     </w:p>
     <w:p>
@@ -14456,7 +13084,6 @@
         </w:rPr>
         <w:t xml:space="preserve">    </w:t>
       </w:r>
-      <w:proofErr w:type="gramStart"/>
       <w:r>
         <w:rPr>
           <w:rFonts w:asciiTheme="minorEastAsia" w:hAnsiTheme="minorEastAsia" w:cs="新宋体"/>
@@ -14466,7 +13093,6 @@
         </w:rPr>
         <w:t>return</w:t>
       </w:r>
-      <w:proofErr w:type="gramEnd"/>
       <w:r>
         <w:rPr>
           <w:rFonts w:asciiTheme="minorEastAsia" w:hAnsiTheme="minorEastAsia" w:cs="新宋体" w:hint="eastAsia"/>
@@ -14507,7 +13133,6 @@
           <w:szCs w:val="19"/>
         </w:rPr>
       </w:pPr>
-      <w:proofErr w:type="gramStart"/>
       <w:r>
         <w:rPr>
           <w:rFonts w:asciiTheme="minorEastAsia" w:hAnsiTheme="minorEastAsia" w:cs="新宋体" w:hint="eastAsia"/>
@@ -14515,17 +13140,7 @@
           <w:kern w:val="0"/>
           <w:szCs w:val="19"/>
         </w:rPr>
-        <w:t>else</w:t>
-      </w:r>
-      <w:proofErr w:type="gramEnd"/>
-      <w:r>
-        <w:rPr>
-          <w:rFonts w:asciiTheme="minorEastAsia" w:hAnsiTheme="minorEastAsia" w:cs="新宋体" w:hint="eastAsia"/>
-          <w:color w:val="0000FF"/>
-          <w:kern w:val="0"/>
-          <w:szCs w:val="19"/>
-        </w:rPr>
-        <w:t xml:space="preserve"> return false;</w:t>
+        <w:t>else return false;</w:t>
       </w:r>
     </w:p>
     <w:p>
@@ -14620,25 +13235,7 @@
           <w:b/>
           <w:szCs w:val="24"/>
         </w:rPr>
-        <w:t>战幕将起，</w:t>
-      </w:r>
-      <w:proofErr w:type="gramStart"/>
-      <w:r>
-        <w:rPr>
-          <w:rFonts w:asciiTheme="minorEastAsia" w:hAnsiTheme="minorEastAsia" w:hint="eastAsia"/>
-          <w:b/>
-          <w:szCs w:val="24"/>
-        </w:rPr>
-        <w:t>洪荒且</w:t>
-      </w:r>
-      <w:proofErr w:type="gramEnd"/>
-      <w:r>
-        <w:rPr>
-          <w:rFonts w:asciiTheme="minorEastAsia" w:hAnsiTheme="minorEastAsia" w:hint="eastAsia"/>
-          <w:b/>
-          <w:szCs w:val="24"/>
-        </w:rPr>
-        <w:t>乱。为了胜利，前进吧，少年！</w:t>
+        <w:t>战幕将起，洪荒且乱。为了胜利，前进吧，少年！</w:t>
       </w:r>
     </w:p>
     <w:p>
@@ -14735,7 +13332,7 @@
             <w:szCs w:val="21"/>
             <w:lang w:val="zh-CN"/>
           </w:rPr>
-          <w:t>13</w:t>
+          <w:t>5</w:t>
         </w:r>
         <w:r>
           <w:rPr>
@@ -14785,7 +13382,6 @@
         <w:szCs w:val="24"/>
       </w:rPr>
     </w:pPr>
-    <w:proofErr w:type="spellStart"/>
     <w:r>
       <w:rPr>
         <w:rFonts w:ascii="黑体" w:eastAsia="黑体" w:hAnsi="黑体" w:hint="eastAsia"/>
@@ -14794,7 +13390,6 @@
       </w:rPr>
       <w:t>StellarCraft</w:t>
     </w:r>
-    <w:proofErr w:type="spellEnd"/>
     <w:r>
       <w:rPr>
         <w:rFonts w:ascii="黑体" w:eastAsia="黑体" w:hAnsi="黑体" w:hint="eastAsia"/>
@@ -18017,7 +16612,7 @@
 </file>
 
 <file path=customXml/itemProps1.xml><?xml version="1.0" encoding="utf-8"?>
-<ds:datastoreItem xmlns:ds="http://schemas.openxmlformats.org/officeDocument/2006/customXml" ds:itemID="{C3D48679-C956-4A6A-8CAD-6103394B65D9}">
+<ds:datastoreItem xmlns:ds="http://schemas.openxmlformats.org/officeDocument/2006/customXml" ds:itemID="{5FDC070A-4C76-48B8-9EE3-C55C46C218B6}">
   <ds:schemaRefs>
     <ds:schemaRef ds:uri="http://schemas.openxmlformats.org/officeDocument/2006/bibliography"/>
   </ds:schemaRefs>

</xml_diff>

<commit_message>
change name for player_doc
</commit_message>
<xml_diff>
--- a/player_doc.docx
+++ b/player_doc.docx
@@ -3242,7 +3242,7 @@
           <w:sz w:val="24"/>
           <w:szCs w:val="24"/>
         </w:rPr>
-        <w:t>食饵</w:t>
+        <w:t>能量源</w:t>
       </w:r>
     </w:p>
     <w:p>
@@ -3379,7 +3379,7 @@
           <w:szCs w:val="24"/>
           <w:shd w:val="clear" w:color="auto" w:fill="FFFFFF"/>
         </w:rPr>
-        <w:t>营养源</w:t>
+        <w:t>光之隧道</w:t>
       </w:r>
     </w:p>
     <w:p>
@@ -3442,7 +3442,17 @@
           <w:szCs w:val="20"/>
           <w:shd w:val="clear" w:color="auto" w:fill="FFFFFF"/>
         </w:rPr>
-        <w:t>高级食物</w:t>
+        <w:t>高级</w:t>
+      </w:r>
+      <w:r>
+        <w:rPr>
+          <w:rFonts w:asciiTheme="minorEastAsia" w:hAnsiTheme="minorEastAsia"/>
+          <w:color w:val="333333"/>
+          <w:sz w:val="20"/>
+          <w:szCs w:val="20"/>
+          <w:shd w:val="clear" w:color="auto" w:fill="FFFFFF"/>
+        </w:rPr>
+        <w:t>能量源</w:t>
       </w:r>
       <w:r>
         <w:rPr>
@@ -3502,7 +3512,17 @@
           <w:szCs w:val="20"/>
           <w:shd w:val="clear" w:color="auto" w:fill="FFFFFF"/>
         </w:rPr>
-        <w:t>固定点均有营养源</w:t>
+        <w:t>固定点均有</w:t>
+      </w:r>
+      <w:r>
+        <w:rPr>
+          <w:rFonts w:asciiTheme="minorEastAsia" w:hAnsiTheme="minorEastAsia"/>
+          <w:color w:val="333333"/>
+          <w:sz w:val="20"/>
+          <w:szCs w:val="20"/>
+          <w:shd w:val="clear" w:color="auto" w:fill="FFFFFF"/>
+        </w:rPr>
+        <w:t>光之隧道</w:t>
       </w:r>
       <w:r>
         <w:rPr>
@@ -3616,136 +3636,42 @@
           <w:szCs w:val="24"/>
           <w:shd w:val="clear" w:color="auto" w:fill="FFFFFF"/>
         </w:rPr>
-        <w:t xml:space="preserve">  刺球</w:t>
-      </w:r>
-    </w:p>
-    <w:p>
-      <w:pPr>
-        <w:spacing w:line="360" w:lineRule="auto"/>
-        <w:ind w:leftChars="202" w:left="424"/>
-        <w:rPr>
-          <w:rFonts w:asciiTheme="minorEastAsia" w:hAnsiTheme="minorEastAsia"/>
-          <w:color w:val="333333"/>
-          <w:sz w:val="20"/>
-          <w:szCs w:val="20"/>
-          <w:shd w:val="clear" w:color="auto" w:fill="FFFFFF"/>
-        </w:rPr>
-      </w:pPr>
-      <w:r>
-        <w:rPr>
-          <w:rFonts w:asciiTheme="minorEastAsia" w:hAnsiTheme="minorEastAsia"/>
-          <w:color w:val="333333"/>
-          <w:sz w:val="20"/>
-          <w:szCs w:val="20"/>
-          <w:shd w:val="clear" w:color="auto" w:fill="FFFFFF"/>
-        </w:rPr>
-        <w:t>地图上</w:t>
+        <w:t xml:space="preserve">  </w:t>
       </w:r>
       <w:r>
         <w:rPr>
           <w:rFonts w:asciiTheme="minorEastAsia" w:hAnsiTheme="minorEastAsia" w:hint="eastAsia"/>
-          <w:color w:val="333333"/>
-          <w:sz w:val="20"/>
-          <w:szCs w:val="20"/>
-          <w:shd w:val="clear" w:color="auto" w:fill="FFFFFF"/>
-        </w:rPr>
-        <w:t>的</w:t>
-      </w:r>
-      <w:r>
-        <w:rPr>
-          <w:rFonts w:asciiTheme="minorEastAsia" w:hAnsiTheme="minorEastAsia"/>
-          <w:color w:val="333333"/>
-          <w:sz w:val="20"/>
-          <w:szCs w:val="20"/>
-          <w:shd w:val="clear" w:color="auto" w:fill="FFFFFF"/>
-        </w:rPr>
-        <w:t>固定球形物体，若被玩家触碰到（即刺球</w:t>
-      </w:r>
-      <w:r>
-        <w:rPr>
-          <w:rFonts w:asciiTheme="minorEastAsia" w:hAnsiTheme="minorEastAsia" w:hint="eastAsia"/>
-          <w:color w:val="333333"/>
-          <w:sz w:val="20"/>
-          <w:szCs w:val="20"/>
-          <w:shd w:val="clear" w:color="auto" w:fill="FFFFFF"/>
-        </w:rPr>
-        <w:t>处于</w:t>
-      </w:r>
-      <w:r>
-        <w:rPr>
-          <w:rFonts w:asciiTheme="minorEastAsia" w:hAnsiTheme="minorEastAsia"/>
-          <w:color w:val="333333"/>
-          <w:sz w:val="20"/>
-          <w:szCs w:val="20"/>
-          <w:shd w:val="clear" w:color="auto" w:fill="FFFFFF"/>
-        </w:rPr>
-        <w:t>球形物体内</w:t>
-      </w:r>
-      <w:r>
-        <w:rPr>
-          <w:rFonts w:asciiTheme="minorEastAsia" w:hAnsiTheme="minorEastAsia"/>
-          <w:color w:val="333333"/>
-          <w:sz w:val="20"/>
-          <w:szCs w:val="20"/>
-          <w:shd w:val="clear" w:color="auto" w:fill="FFFFFF"/>
-        </w:rPr>
-        <w:t>，包括相切），即会令玩家生命值减少1/3，同时</w:t>
-      </w:r>
-      <w:r>
-        <w:rPr>
-          <w:rFonts w:asciiTheme="minorEastAsia" w:hAnsiTheme="minorEastAsia" w:hint="eastAsia"/>
-          <w:color w:val="333333"/>
-          <w:sz w:val="20"/>
-          <w:szCs w:val="20"/>
-          <w:shd w:val="clear" w:color="auto" w:fill="FFFFFF"/>
-        </w:rPr>
-        <w:t>刺球</w:t>
-      </w:r>
-      <w:r>
-        <w:rPr>
-          <w:rFonts w:asciiTheme="minorEastAsia" w:hAnsiTheme="minorEastAsia"/>
-          <w:color w:val="333333"/>
-          <w:sz w:val="20"/>
-          <w:szCs w:val="20"/>
-          <w:shd w:val="clear" w:color="auto" w:fill="FFFFFF"/>
-        </w:rPr>
-        <w:t>自己消失（玩家球心位置不变）</w:t>
-      </w:r>
-      <w:r>
-        <w:rPr>
-          <w:rFonts w:asciiTheme="minorEastAsia" w:hAnsiTheme="minorEastAsia" w:hint="eastAsia"/>
-          <w:color w:val="333333"/>
-          <w:sz w:val="20"/>
-          <w:szCs w:val="20"/>
-          <w:shd w:val="clear" w:color="auto" w:fill="FFFFFF"/>
-        </w:rPr>
-        <w:t>。</w:t>
-      </w:r>
-    </w:p>
-    <w:p>
-      <w:pPr>
-        <w:spacing w:line="360" w:lineRule="auto"/>
-        <w:rPr>
-          <w:rFonts w:asciiTheme="minorEastAsia" w:hAnsiTheme="minorEastAsia"/>
-          <w:color w:val="333333"/>
-          <w:sz w:val="20"/>
-          <w:szCs w:val="20"/>
-          <w:shd w:val="clear" w:color="auto" w:fill="FFFFFF"/>
-        </w:rPr>
-      </w:pPr>
-    </w:p>
-    <w:p>
-      <w:pPr>
-        <w:spacing w:line="360" w:lineRule="auto"/>
-        <w:rPr>
-          <w:rFonts w:asciiTheme="minorEastAsia" w:hAnsiTheme="minorEastAsia"/>
           <w:b/>
           <w:color w:val="333333"/>
           <w:sz w:val="24"/>
           <w:szCs w:val="24"/>
           <w:shd w:val="clear" w:color="auto" w:fill="FFFFFF"/>
         </w:rPr>
-      </w:pPr>
+        <w:t>吞噬者</w:t>
+      </w:r>
+    </w:p>
+    <w:p>
+      <w:pPr>
+        <w:spacing w:line="360" w:lineRule="auto"/>
+        <w:ind w:leftChars="202" w:left="424"/>
+        <w:rPr>
+          <w:rFonts w:asciiTheme="minorEastAsia" w:hAnsiTheme="minorEastAsia"/>
+          <w:color w:val="333333"/>
+          <w:sz w:val="20"/>
+          <w:szCs w:val="20"/>
+          <w:shd w:val="clear" w:color="auto" w:fill="FFFFFF"/>
+        </w:rPr>
+      </w:pPr>
+      <w:r>
+        <w:rPr>
+          <w:rFonts w:asciiTheme="minorEastAsia" w:hAnsiTheme="minorEastAsia"/>
+          <w:color w:val="333333"/>
+          <w:sz w:val="20"/>
+          <w:szCs w:val="20"/>
+          <w:shd w:val="clear" w:color="auto" w:fill="FFFFFF"/>
+        </w:rPr>
+        <w:t>地图上</w:t>
+      </w:r>
       <w:r>
         <w:rPr>
           <w:rFonts w:asciiTheme="minorEastAsia" w:hAnsiTheme="minorEastAsia" w:hint="eastAsia"/>
@@ -3754,19 +3680,123 @@
           <w:szCs w:val="20"/>
           <w:shd w:val="clear" w:color="auto" w:fill="FFFFFF"/>
         </w:rPr>
-        <w:lastRenderedPageBreak/>
-        <w:t xml:space="preserve">  </w:t>
+        <w:t>的</w:t>
+      </w:r>
+      <w:r>
+        <w:rPr>
+          <w:rFonts w:asciiTheme="minorEastAsia" w:hAnsiTheme="minorEastAsia"/>
+          <w:color w:val="333333"/>
+          <w:sz w:val="20"/>
+          <w:szCs w:val="20"/>
+          <w:shd w:val="clear" w:color="auto" w:fill="FFFFFF"/>
+        </w:rPr>
+        <w:t>固定球形物体，若被玩家触碰到（即</w:t>
+      </w:r>
+      <w:r>
+        <w:rPr>
+          <w:rFonts w:asciiTheme="minorEastAsia" w:hAnsiTheme="minorEastAsia"/>
+          <w:color w:val="333333"/>
+          <w:sz w:val="20"/>
+          <w:szCs w:val="20"/>
+          <w:shd w:val="clear" w:color="auto" w:fill="FFFFFF"/>
+        </w:rPr>
+        <w:t>吞噬者</w:t>
       </w:r>
       <w:r>
         <w:rPr>
           <w:rFonts w:asciiTheme="minorEastAsia" w:hAnsiTheme="minorEastAsia" w:hint="eastAsia"/>
+          <w:color w:val="333333"/>
+          <w:sz w:val="20"/>
+          <w:szCs w:val="20"/>
+          <w:shd w:val="clear" w:color="auto" w:fill="FFFFFF"/>
+        </w:rPr>
+        <w:t>处于</w:t>
+      </w:r>
+      <w:r>
+        <w:rPr>
+          <w:rFonts w:asciiTheme="minorEastAsia" w:hAnsiTheme="minorEastAsia"/>
+          <w:color w:val="333333"/>
+          <w:sz w:val="20"/>
+          <w:szCs w:val="20"/>
+          <w:shd w:val="clear" w:color="auto" w:fill="FFFFFF"/>
+        </w:rPr>
+        <w:t>球形物体内</w:t>
+      </w:r>
+      <w:r>
+        <w:rPr>
+          <w:rFonts w:asciiTheme="minorEastAsia" w:hAnsiTheme="minorEastAsia"/>
+          <w:color w:val="333333"/>
+          <w:sz w:val="20"/>
+          <w:szCs w:val="20"/>
+          <w:shd w:val="clear" w:color="auto" w:fill="FFFFFF"/>
+        </w:rPr>
+        <w:t>，包括相切），即会令玩家生命值减少1/3，同时</w:t>
+      </w:r>
+      <w:r>
+        <w:rPr>
+          <w:rFonts w:asciiTheme="minorEastAsia" w:hAnsiTheme="minorEastAsia" w:hint="eastAsia"/>
+          <w:color w:val="333333"/>
+          <w:sz w:val="20"/>
+          <w:szCs w:val="20"/>
+          <w:shd w:val="clear" w:color="auto" w:fill="FFFFFF"/>
+        </w:rPr>
+        <w:t>吞噬者</w:t>
+      </w:r>
+      <w:r>
+        <w:rPr>
+          <w:rFonts w:asciiTheme="minorEastAsia" w:hAnsiTheme="minorEastAsia"/>
+          <w:color w:val="333333"/>
+          <w:sz w:val="20"/>
+          <w:szCs w:val="20"/>
+          <w:shd w:val="clear" w:color="auto" w:fill="FFFFFF"/>
+        </w:rPr>
+        <w:t>自己消失（玩家球心位置不变）</w:t>
+      </w:r>
+      <w:r>
+        <w:rPr>
+          <w:rFonts w:asciiTheme="minorEastAsia" w:hAnsiTheme="minorEastAsia" w:hint="eastAsia"/>
+          <w:color w:val="333333"/>
+          <w:sz w:val="20"/>
+          <w:szCs w:val="20"/>
+          <w:shd w:val="clear" w:color="auto" w:fill="FFFFFF"/>
+        </w:rPr>
+        <w:t>。</w:t>
+      </w:r>
+    </w:p>
+    <w:p>
+      <w:pPr>
+        <w:spacing w:line="360" w:lineRule="auto"/>
+        <w:rPr>
+          <w:rFonts w:asciiTheme="minorEastAsia" w:hAnsiTheme="minorEastAsia"/>
+          <w:color w:val="333333"/>
+          <w:sz w:val="20"/>
+          <w:szCs w:val="20"/>
+          <w:shd w:val="clear" w:color="auto" w:fill="FFFFFF"/>
+        </w:rPr>
+      </w:pPr>
+    </w:p>
+    <w:p>
+      <w:pPr>
+        <w:spacing w:line="360" w:lineRule="auto"/>
+        <w:rPr>
+          <w:rFonts w:asciiTheme="minorEastAsia" w:hAnsiTheme="minorEastAsia"/>
           <w:b/>
           <w:color w:val="333333"/>
           <w:sz w:val="24"/>
           <w:szCs w:val="24"/>
           <w:shd w:val="clear" w:color="auto" w:fill="FFFFFF"/>
         </w:rPr>
-        <w:t>目标生物</w:t>
+      </w:pPr>
+      <w:r>
+        <w:rPr>
+          <w:rFonts w:asciiTheme="minorEastAsia" w:hAnsiTheme="minorEastAsia" w:hint="eastAsia"/>
+          <w:color w:val="333333"/>
+          <w:sz w:val="20"/>
+          <w:szCs w:val="20"/>
+          <w:shd w:val="clear" w:color="auto" w:fill="FFFFFF"/>
+        </w:rPr>
+        <w:lastRenderedPageBreak/>
+        <w:t xml:space="preserve">  </w:t>
       </w:r>
       <w:r>
         <w:rPr>
@@ -3777,6 +3807,17 @@
           <w:szCs w:val="24"/>
           <w:shd w:val="clear" w:color="auto" w:fill="FFFFFF"/>
         </w:rPr>
+        <w:t>目标生物</w:t>
+      </w:r>
+      <w:r>
+        <w:rPr>
+          <w:rFonts w:asciiTheme="minorEastAsia" w:hAnsiTheme="minorEastAsia" w:hint="eastAsia"/>
+          <w:b/>
+          <w:color w:val="333333"/>
+          <w:sz w:val="24"/>
+          <w:szCs w:val="24"/>
+          <w:shd w:val="clear" w:color="auto" w:fill="FFFFFF"/>
+        </w:rPr>
         <w:t>（Boss）</w:t>
       </w:r>
     </w:p>
@@ -3863,21 +3904,58 @@
           <w:rFonts w:asciiTheme="minorEastAsia" w:hAnsiTheme="minorEastAsia" w:hint="eastAsia"/>
           <w:szCs w:val="21"/>
         </w:rPr>
-        <w:t>食饵、营养源,但</w:t>
-      </w:r>
-      <w:r>
-        <w:rPr>
-          <w:rFonts w:asciiTheme="minorEastAsia" w:hAnsiTheme="minorEastAsia"/>
-          <w:szCs w:val="21"/>
-        </w:rPr>
-        <w:t>遇到</w:t>
-      </w:r>
+        <w:t>能</w:t>
+      </w:r>
+      <w:bookmarkStart w:id="10" w:name="_GoBack"/>
+      <w:bookmarkEnd w:id="10"/>
       <w:r>
         <w:rPr>
           <w:rFonts w:asciiTheme="minorEastAsia" w:hAnsiTheme="minorEastAsia" w:hint="eastAsia"/>
           <w:szCs w:val="21"/>
         </w:rPr>
-        <w:t>刺球不会发生任何变化。</w:t>
+        <w:t>量源</w:t>
+      </w:r>
+      <w:r>
+        <w:rPr>
+          <w:rFonts w:asciiTheme="minorEastAsia" w:hAnsiTheme="minorEastAsia" w:hint="eastAsia"/>
+          <w:szCs w:val="21"/>
+        </w:rPr>
+        <w:t>、</w:t>
+      </w:r>
+      <w:r>
+        <w:rPr>
+          <w:rFonts w:asciiTheme="minorEastAsia" w:hAnsiTheme="minorEastAsia" w:hint="eastAsia"/>
+          <w:szCs w:val="21"/>
+        </w:rPr>
+        <w:t>光之隧道</w:t>
+      </w:r>
+      <w:r>
+        <w:rPr>
+          <w:rFonts w:asciiTheme="minorEastAsia" w:hAnsiTheme="minorEastAsia" w:hint="eastAsia"/>
+          <w:szCs w:val="21"/>
+        </w:rPr>
+        <w:t>,但</w:t>
+      </w:r>
+      <w:r>
+        <w:rPr>
+          <w:rFonts w:asciiTheme="minorEastAsia" w:hAnsiTheme="minorEastAsia"/>
+          <w:szCs w:val="21"/>
+        </w:rPr>
+        <w:t>遇到</w:t>
+      </w:r>
+      <w:r>
+        <w:rPr>
+          <w:rFonts w:asciiTheme="minorEastAsia" w:hAnsiTheme="minorEastAsia" w:hint="eastAsia"/>
+          <w:szCs w:val="21"/>
+        </w:rPr>
+        <w:t>吞噬者</w:t>
+      </w:r>
+      <w:r>
+        <w:rPr>
+          <w:rFonts w:asciiTheme="minorEastAsia" w:hAnsiTheme="minorEastAsia" w:hint="eastAsia"/>
+          <w:szCs w:val="21"/>
+        </w:rPr>
+        <w:t>不会发生任何变化。</w:t>
       </w:r>
     </w:p>
     <w:p>
@@ -3889,7 +3967,7 @@
           <w:sz w:val="24"/>
         </w:rPr>
       </w:pPr>
-      <w:bookmarkStart w:id="10" w:name="_Toc444954645"/>
+      <w:bookmarkStart w:id="11" w:name="_Toc444954645"/>
       <w:r>
         <w:rPr>
           <w:rFonts w:asciiTheme="minorEastAsia" w:hAnsiTheme="minorEastAsia" w:hint="eastAsia"/>
@@ -3904,7 +3982,7 @@
         </w:rPr>
         <w:t>属性</w:t>
       </w:r>
-      <w:bookmarkEnd w:id="10"/>
+      <w:bookmarkEnd w:id="11"/>
     </w:p>
     <w:tbl>
       <w:tblPr>
@@ -4000,10 +4078,10 @@
             </w:pPr>
             <w:r>
               <w:rPr>
-                <w:rFonts w:asciiTheme="minorEastAsia" w:hAnsiTheme="minorEastAsia" w:hint="eastAsia"/>
+                <w:rFonts w:asciiTheme="minorEastAsia" w:hAnsiTheme="minorEastAsia"/>
                 <w:szCs w:val="21"/>
               </w:rPr>
-              <w:t>ai</w:t>
+              <w:t>team</w:t>
             </w:r>
             <w:r>
               <w:rPr>
@@ -4680,6 +4758,69 @@
       </w:tr>
       <w:tr>
         <w:trPr>
+          <w:trHeight w:val="472"/>
+          <w:jc w:val="center"/>
+        </w:trPr>
+        <w:tc>
+          <w:tcPr>
+            <w:tcW w:w="2736" w:type="dxa"/>
+          </w:tcPr>
+          <w:p>
+            <w:pPr>
+              <w:spacing w:line="360" w:lineRule="auto"/>
+              <w:jc w:val="center"/>
+              <w:rPr>
+                <w:rFonts w:asciiTheme="minorEastAsia" w:hAnsiTheme="minorEastAsia" w:cstheme="minorHAnsi"/>
+                <w:color w:val="333333"/>
+                <w:szCs w:val="21"/>
+                <w:shd w:val="clear" w:color="auto" w:fill="FFFFFF"/>
+              </w:rPr>
+            </w:pPr>
+            <w:r>
+              <w:rPr>
+                <w:rFonts w:asciiTheme="minorEastAsia" w:hAnsiTheme="minorEastAsia" w:cstheme="minorHAnsi"/>
+                <w:color w:val="333333"/>
+                <w:szCs w:val="21"/>
+                <w:shd w:val="clear" w:color="auto" w:fill="FFFFFF"/>
+              </w:rPr>
+              <w:t>v</w:t>
+            </w:r>
+            <w:r>
+              <w:rPr>
+                <w:rFonts w:asciiTheme="minorEastAsia" w:hAnsiTheme="minorEastAsia" w:cstheme="minorHAnsi" w:hint="eastAsia"/>
+                <w:color w:val="333333"/>
+                <w:szCs w:val="21"/>
+                <w:shd w:val="clear" w:color="auto" w:fill="FFFFFF"/>
+              </w:rPr>
+              <w:t>ision</w:t>
+            </w:r>
+          </w:p>
+        </w:tc>
+        <w:tc>
+          <w:tcPr>
+            <w:tcW w:w="3255" w:type="dxa"/>
+          </w:tcPr>
+          <w:p>
+            <w:pPr>
+              <w:spacing w:line="360" w:lineRule="auto"/>
+              <w:jc w:val="center"/>
+              <w:rPr>
+                <w:rFonts w:asciiTheme="minorEastAsia" w:hAnsiTheme="minorEastAsia"/>
+                <w:szCs w:val="21"/>
+              </w:rPr>
+            </w:pPr>
+            <w:r>
+              <w:rPr>
+                <w:rFonts w:asciiTheme="minorEastAsia" w:hAnsiTheme="minorEastAsia" w:hint="eastAsia"/>
+                <w:szCs w:val="21"/>
+              </w:rPr>
+              <w:t>当前视野范围</w:t>
+            </w:r>
+          </w:p>
+        </w:tc>
+      </w:tr>
+      <w:tr>
+        <w:trPr>
           <w:trHeight w:val="461"/>
           <w:jc w:val="center"/>
         </w:trPr>
@@ -4726,6 +4867,69 @@
                 <w:szCs w:val="21"/>
               </w:rPr>
               <w:t>技能点</w:t>
+            </w:r>
+          </w:p>
+        </w:tc>
+      </w:tr>
+      <w:tr>
+        <w:trPr>
+          <w:trHeight w:val="461"/>
+          <w:jc w:val="center"/>
+        </w:trPr>
+        <w:tc>
+          <w:tcPr>
+            <w:tcW w:w="2736" w:type="dxa"/>
+          </w:tcPr>
+          <w:p>
+            <w:pPr>
+              <w:spacing w:line="360" w:lineRule="auto"/>
+              <w:jc w:val="center"/>
+              <w:rPr>
+                <w:rFonts w:asciiTheme="minorEastAsia" w:hAnsiTheme="minorEastAsia" w:cstheme="minorHAnsi"/>
+                <w:color w:val="333333"/>
+                <w:szCs w:val="21"/>
+                <w:shd w:val="clear" w:color="auto" w:fill="FFFFFF"/>
+              </w:rPr>
+            </w:pPr>
+            <w:r>
+              <w:rPr>
+                <w:rFonts w:asciiTheme="minorEastAsia" w:hAnsiTheme="minorEastAsia" w:cstheme="minorHAnsi" w:hint="eastAsia"/>
+                <w:color w:val="333333"/>
+                <w:szCs w:val="21"/>
+                <w:shd w:val="clear" w:color="auto" w:fill="FFFFFF"/>
+              </w:rPr>
+              <w:t>s</w:t>
+            </w:r>
+            <w:r>
+              <w:rPr>
+                <w:rFonts w:asciiTheme="minorEastAsia" w:hAnsiTheme="minorEastAsia" w:cstheme="minorHAnsi"/>
+                <w:color w:val="333333"/>
+                <w:szCs w:val="21"/>
+                <w:shd w:val="clear" w:color="auto" w:fill="FFFFFF"/>
+              </w:rPr>
+              <w:t>peed</w:t>
+            </w:r>
+          </w:p>
+        </w:tc>
+        <w:tc>
+          <w:tcPr>
+            <w:tcW w:w="3255" w:type="dxa"/>
+          </w:tcPr>
+          <w:p>
+            <w:pPr>
+              <w:spacing w:line="360" w:lineRule="auto"/>
+              <w:jc w:val="center"/>
+              <w:rPr>
+                <w:rFonts w:asciiTheme="minorEastAsia" w:hAnsiTheme="minorEastAsia"/>
+                <w:szCs w:val="21"/>
+              </w:rPr>
+            </w:pPr>
+            <w:r>
+              <w:rPr>
+                <w:rFonts w:asciiTheme="minorEastAsia" w:hAnsiTheme="minorEastAsia" w:hint="eastAsia"/>
+                <w:szCs w:val="21"/>
+              </w:rPr>
+              <w:t>当前移动速度</w:t>
             </w:r>
           </w:p>
         </w:tc>
@@ -4852,7 +5056,6 @@
                 <w:szCs w:val="21"/>
               </w:rPr>
             </w:pPr>
-            <w:bookmarkStart w:id="11" w:name="_GoBack" w:colFirst="0" w:colLast="-1"/>
             <w:r>
               <w:rPr>
                 <w:rFonts w:asciiTheme="minorEastAsia" w:hAnsiTheme="minorEastAsia" w:cstheme="minorHAnsi"/>
@@ -4939,7 +5142,6 @@
         </w:rPr>
       </w:pPr>
       <w:bookmarkStart w:id="12" w:name="_Toc444954646"/>
-      <w:bookmarkEnd w:id="11"/>
       <w:r>
         <w:rPr>
           <w:rFonts w:asciiTheme="minorEastAsia" w:eastAsiaTheme="minorEastAsia" w:hAnsiTheme="minorEastAsia" w:hint="eastAsia"/>
@@ -5046,7 +5248,7 @@
           <w:sz w:val="20"/>
           <w:szCs w:val="20"/>
         </w:rPr>
-        <w:t>营养源</w:t>
+        <w:t>光之隧道</w:t>
       </w:r>
       <w:r>
         <w:rPr>
@@ -5206,7 +5408,61 @@
           <w:sz w:val="20"/>
           <w:szCs w:val="20"/>
         </w:rPr>
-        <w:t>每次进食后（包括食饵、营养源、刺球），进食生物的球心不发生改变。</w:t>
+        <w:t>每次进食后（包括</w:t>
+      </w:r>
+      <w:r>
+        <w:rPr>
+          <w:rFonts w:asciiTheme="minorEastAsia" w:eastAsiaTheme="minorEastAsia" w:hAnsiTheme="minorEastAsia"/>
+          <w:color w:val="333333"/>
+          <w:sz w:val="20"/>
+          <w:szCs w:val="20"/>
+        </w:rPr>
+        <w:t>能量源</w:t>
+      </w:r>
+      <w:r>
+        <w:rPr>
+          <w:rFonts w:asciiTheme="minorEastAsia" w:eastAsiaTheme="minorEastAsia" w:hAnsiTheme="minorEastAsia"/>
+          <w:color w:val="333333"/>
+          <w:sz w:val="20"/>
+          <w:szCs w:val="20"/>
+        </w:rPr>
+        <w:t>、</w:t>
+      </w:r>
+      <w:r>
+        <w:rPr>
+          <w:rFonts w:asciiTheme="minorEastAsia" w:eastAsiaTheme="minorEastAsia" w:hAnsiTheme="minorEastAsia"/>
+          <w:color w:val="333333"/>
+          <w:sz w:val="20"/>
+          <w:szCs w:val="20"/>
+        </w:rPr>
+        <w:t>光之隧道</w:t>
+      </w:r>
+      <w:r>
+        <w:rPr>
+          <w:rFonts w:asciiTheme="minorEastAsia" w:eastAsiaTheme="minorEastAsia" w:hAnsiTheme="minorEastAsia"/>
+          <w:color w:val="333333"/>
+          <w:sz w:val="20"/>
+          <w:szCs w:val="20"/>
+        </w:rPr>
+        <w:t>、</w:t>
+      </w:r>
+      <w:r>
+        <w:rPr>
+          <w:rFonts w:asciiTheme="minorEastAsia" w:eastAsiaTheme="minorEastAsia" w:hAnsiTheme="minorEastAsia"/>
+          <w:color w:val="333333"/>
+          <w:sz w:val="20"/>
+          <w:szCs w:val="20"/>
+        </w:rPr>
+        <w:t>吞噬者</w:t>
+      </w:r>
+      <w:r>
+        <w:rPr>
+          <w:rFonts w:asciiTheme="minorEastAsia" w:eastAsiaTheme="minorEastAsia" w:hAnsiTheme="minorEastAsia"/>
+          <w:color w:val="333333"/>
+          <w:sz w:val="20"/>
+          <w:szCs w:val="20"/>
+        </w:rPr>
+        <w:t>），进食生物的球心不发生改变。</w:t>
       </w:r>
     </w:p>
     <w:p>
@@ -8762,7 +9018,27 @@
           <w:sz w:val="20"/>
           <w:szCs w:val="20"/>
         </w:rPr>
-        <w:t>仍然无法避免接触刺球造成的伤害</w:t>
+        <w:t>仍然无法避免接触</w:t>
+      </w:r>
+      <w:r>
+        <w:rPr>
+          <w:rFonts w:asciiTheme="minorEastAsia" w:hAnsiTheme="minorEastAsia" w:cs="宋体"/>
+          <w:color w:val="333333"/>
+          <w:kern w:val="0"/>
+          <w:sz w:val="20"/>
+          <w:szCs w:val="20"/>
+        </w:rPr>
+        <w:t>吞噬者</w:t>
+      </w:r>
+      <w:r>
+        <w:rPr>
+          <w:rFonts w:asciiTheme="minorEastAsia" w:hAnsiTheme="minorEastAsia" w:cs="宋体"/>
+          <w:color w:val="333333"/>
+          <w:kern w:val="0"/>
+          <w:sz w:val="20"/>
+          <w:szCs w:val="20"/>
+        </w:rPr>
+        <w:t>造成的伤害</w:t>
       </w:r>
       <w:r>
         <w:rPr>
@@ -8868,7 +9144,27 @@
           <w:sz w:val="20"/>
           <w:szCs w:val="20"/>
         </w:rPr>
-        <w:t>强化为持续时间内无视刺球。</w:t>
+        <w:t>强化为持续时间内无视</w:t>
+      </w:r>
+      <w:r>
+        <w:rPr>
+          <w:rFonts w:asciiTheme="minorEastAsia" w:hAnsiTheme="minorEastAsia" w:cs="宋体"/>
+          <w:color w:val="333333"/>
+          <w:kern w:val="0"/>
+          <w:sz w:val="20"/>
+          <w:szCs w:val="20"/>
+        </w:rPr>
+        <w:t>吞噬者</w:t>
+      </w:r>
+      <w:r>
+        <w:rPr>
+          <w:rFonts w:asciiTheme="minorEastAsia" w:hAnsiTheme="minorEastAsia" w:cs="宋体"/>
+          <w:color w:val="333333"/>
+          <w:kern w:val="0"/>
+          <w:sz w:val="20"/>
+          <w:szCs w:val="20"/>
+        </w:rPr>
+        <w:t>。</w:t>
       </w:r>
     </w:p>
     <w:p>
@@ -10795,71 +11091,69 @@
       </w:pPr>
       <w:r>
         <w:rPr>
-          <w:rFonts w:asciiTheme="minorEastAsia" w:hAnsiTheme="minorEastAsia" w:cs="新宋体"/>
-          <w:kern w:val="0"/>
+          <w:rFonts w:ascii="Consolas" w:hAnsi="Consolas" w:cs="Consolas"/>
+          <w:color w:val="0000FF"/>
+          <w:kern w:val="0"/>
+          <w:sz w:val="19"/>
           <w:szCs w:val="19"/>
-        </w:rPr>
-        <w:t>const MapInfo *GetMap()</w:t>
-      </w:r>
-      <w:r>
-        <w:rPr>
-          <w:rFonts w:asciiTheme="minorEastAsia" w:hAnsiTheme="minorEastAsia" w:cs="新宋体" w:hint="eastAsia"/>
-          <w:kern w:val="0"/>
+          <w:highlight w:val="white"/>
+        </w:rPr>
+        <w:t>const</w:t>
+      </w:r>
+      <w:r>
+        <w:rPr>
+          <w:rFonts w:ascii="Consolas" w:hAnsi="Consolas" w:cs="Consolas"/>
+          <w:color w:val="000000"/>
+          <w:kern w:val="0"/>
+          <w:sz w:val="19"/>
           <w:szCs w:val="19"/>
-        </w:rPr>
-        <w:t>;</w:t>
-      </w:r>
-      <w:r>
-        <w:rPr>
-          <w:rFonts w:asciiTheme="minorEastAsia" w:hAnsiTheme="minorEastAsia" w:cs="新宋体"/>
-          <w:kern w:val="0"/>
+          <w:highlight w:val="white"/>
+        </w:rPr>
+        <w:t xml:space="preserve"> </w:t>
+      </w:r>
+      <w:r>
+        <w:rPr>
+          <w:rFonts w:ascii="Consolas" w:hAnsi="Consolas" w:cs="Consolas"/>
+          <w:color w:val="2B91AF"/>
+          <w:kern w:val="0"/>
+          <w:sz w:val="19"/>
           <w:szCs w:val="19"/>
-        </w:rPr>
-        <w:t xml:space="preserve"> </w:t>
-      </w:r>
-      <w:r>
-        <w:rPr>
-          <w:rFonts w:asciiTheme="minorEastAsia" w:hAnsiTheme="minorEastAsia" w:cs="新宋体"/>
-          <w:kern w:val="0"/>
+          <w:highlight w:val="white"/>
+        </w:rPr>
+        <w:t>Map</w:t>
+      </w:r>
+      <w:r>
+        <w:rPr>
+          <w:rFonts w:ascii="Consolas" w:hAnsi="Consolas" w:cs="Consolas"/>
+          <w:color w:val="000000"/>
+          <w:kern w:val="0"/>
+          <w:sz w:val="19"/>
           <w:szCs w:val="19"/>
-        </w:rPr>
-        <w:t xml:space="preserve">          </w:t>
-      </w:r>
-      <w:r>
-        <w:rPr>
-          <w:rFonts w:asciiTheme="minorEastAsia" w:hAnsiTheme="minorEastAsia" w:cs="新宋体"/>
+          <w:highlight w:val="white"/>
+        </w:rPr>
+        <w:t xml:space="preserve"> *GetMap();  </w:t>
+      </w:r>
+      <w:r>
+        <w:rPr>
+          <w:rFonts w:ascii="Consolas" w:hAnsi="Consolas" w:cs="Consolas"/>
           <w:color w:val="008000"/>
           <w:kern w:val="0"/>
+          <w:sz w:val="19"/>
           <w:szCs w:val="19"/>
+          <w:highlight w:val="white"/>
         </w:rPr>
         <w:t xml:space="preserve">// </w:t>
       </w:r>
       <w:r>
         <w:rPr>
-          <w:rFonts w:asciiTheme="minorEastAsia" w:hAnsiTheme="minorEastAsia" w:cs="新宋体" w:hint="eastAsia"/>
+          <w:rFonts w:ascii="Consolas" w:hAnsi="Consolas" w:cs="Consolas"/>
           <w:color w:val="008000"/>
           <w:kern w:val="0"/>
+          <w:sz w:val="19"/>
           <w:szCs w:val="19"/>
-        </w:rPr>
-        <w:t>获取游戏</w:t>
-      </w:r>
-      <w:r>
-        <w:rPr>
-          <w:rFonts w:asciiTheme="minorEastAsia" w:hAnsiTheme="minorEastAsia" w:cs="新宋体" w:hint="eastAsia"/>
-          <w:color w:val="008000"/>
-          <w:kern w:val="0"/>
-          <w:szCs w:val="19"/>
-        </w:rPr>
-        <w:t>地图</w:t>
-      </w:r>
-      <w:r>
-        <w:rPr>
-          <w:rFonts w:asciiTheme="minorEastAsia" w:hAnsiTheme="minorEastAsia" w:cs="新宋体" w:hint="eastAsia"/>
-          <w:color w:val="008000"/>
-          <w:kern w:val="0"/>
-          <w:szCs w:val="19"/>
-        </w:rPr>
-        <w:t>的信息</w:t>
+          <w:highlight w:val="white"/>
+        </w:rPr>
+        <w:t>获取视野内的单位信息</w:t>
       </w:r>
     </w:p>
     <w:p>
@@ -10882,18 +11176,57 @@
         <w:adjustRightInd w:val="0"/>
         <w:jc w:val="left"/>
         <w:rPr>
-          <w:rFonts w:asciiTheme="minorEastAsia" w:hAnsiTheme="minorEastAsia" w:cs="新宋体"/>
-          <w:kern w:val="0"/>
+          <w:rFonts w:ascii="Consolas" w:hAnsi="Consolas" w:cs="Consolas"/>
+          <w:color w:val="000000"/>
+          <w:kern w:val="0"/>
+          <w:sz w:val="19"/>
           <w:szCs w:val="19"/>
-        </w:rPr>
-      </w:pPr>
-      <w:r>
-        <w:rPr>
-          <w:rFonts w:asciiTheme="minorEastAsia" w:hAnsiTheme="minorEastAsia" w:cs="新宋体"/>
-          <w:kern w:val="0"/>
+          <w:highlight w:val="white"/>
+        </w:rPr>
+      </w:pPr>
+      <w:r>
+        <w:rPr>
+          <w:rFonts w:ascii="Consolas" w:hAnsi="Consolas" w:cs="Consolas"/>
+          <w:color w:val="0000FF"/>
+          <w:kern w:val="0"/>
+          <w:sz w:val="19"/>
           <w:szCs w:val="19"/>
-        </w:rPr>
-        <w:t>struct MapInfo {</w:t>
+          <w:highlight w:val="white"/>
+        </w:rPr>
+        <w:t>struct</w:t>
+      </w:r>
+      <w:r>
+        <w:rPr>
+          <w:rFonts w:ascii="Consolas" w:hAnsi="Consolas" w:cs="Consolas"/>
+          <w:color w:val="000000"/>
+          <w:kern w:val="0"/>
+          <w:sz w:val="19"/>
+          <w:szCs w:val="19"/>
+          <w:highlight w:val="white"/>
+        </w:rPr>
+        <w:t xml:space="preserve"> </w:t>
+      </w:r>
+      <w:r>
+        <w:rPr>
+          <w:rFonts w:ascii="Consolas" w:hAnsi="Consolas" w:cs="Consolas"/>
+          <w:color w:val="2B91AF"/>
+          <w:kern w:val="0"/>
+          <w:sz w:val="19"/>
+          <w:szCs w:val="19"/>
+          <w:highlight w:val="white"/>
+        </w:rPr>
+        <w:t>Map</w:t>
+      </w:r>
+      <w:r>
+        <w:rPr>
+          <w:rFonts w:ascii="Consolas" w:hAnsi="Consolas" w:cs="Consolas"/>
+          <w:color w:val="000000"/>
+          <w:kern w:val="0"/>
+          <w:sz w:val="19"/>
+          <w:szCs w:val="19"/>
+          <w:highlight w:val="white"/>
+        </w:rPr>
+        <w:t xml:space="preserve"> {</w:t>
       </w:r>
     </w:p>
     <w:p>
@@ -10903,55 +11236,90 @@
         <w:adjustRightInd w:val="0"/>
         <w:jc w:val="left"/>
         <w:rPr>
-          <w:rFonts w:asciiTheme="minorEastAsia" w:hAnsiTheme="minorEastAsia" w:cs="新宋体"/>
-          <w:color w:val="538135" w:themeColor="accent6" w:themeShade="BF"/>
-          <w:kern w:val="0"/>
+          <w:rFonts w:ascii="Consolas" w:hAnsi="Consolas" w:cs="Consolas"/>
+          <w:color w:val="000000"/>
+          <w:kern w:val="0"/>
+          <w:sz w:val="19"/>
           <w:szCs w:val="19"/>
-        </w:rPr>
-      </w:pPr>
-      <w:r>
-        <w:rPr>
-          <w:rFonts w:asciiTheme="minorEastAsia" w:hAnsiTheme="minorEastAsia" w:cs="新宋体"/>
-          <w:kern w:val="0"/>
+          <w:highlight w:val="white"/>
+        </w:rPr>
+      </w:pPr>
+      <w:r>
+        <w:rPr>
+          <w:rFonts w:ascii="Consolas" w:hAnsi="Consolas" w:cs="Consolas"/>
+          <w:color w:val="000000"/>
+          <w:kern w:val="0"/>
+          <w:sz w:val="19"/>
           <w:szCs w:val="19"/>
+          <w:highlight w:val="white"/>
         </w:rPr>
         <w:tab/>
-        <w:t>int time;</w:t>
-      </w:r>
-      <w:r>
-        <w:rPr>
-          <w:rFonts w:asciiTheme="minorEastAsia" w:hAnsiTheme="minorEastAsia" w:cs="新宋体" w:hint="eastAsia"/>
-          <w:kern w:val="0"/>
+      </w:r>
+      <w:r>
+        <w:rPr>
+          <w:rFonts w:ascii="Consolas" w:hAnsi="Consolas" w:cs="Consolas"/>
+          <w:color w:val="0000FF"/>
+          <w:kern w:val="0"/>
+          <w:sz w:val="19"/>
           <w:szCs w:val="19"/>
-        </w:rPr>
-        <w:t xml:space="preserve">                     </w:t>
-      </w:r>
-      <w:r>
-        <w:rPr>
-          <w:rFonts w:asciiTheme="minorEastAsia" w:hAnsiTheme="minorEastAsia" w:cs="新宋体" w:hint="eastAsia"/>
-          <w:color w:val="538135" w:themeColor="accent6" w:themeShade="BF"/>
-          <w:kern w:val="0"/>
+          <w:highlight w:val="white"/>
+        </w:rPr>
+        <w:t>int</w:t>
+      </w:r>
+      <w:r>
+        <w:rPr>
+          <w:rFonts w:ascii="Consolas" w:hAnsi="Consolas" w:cs="Consolas"/>
+          <w:color w:val="000000"/>
+          <w:kern w:val="0"/>
+          <w:sz w:val="19"/>
           <w:szCs w:val="19"/>
-        </w:rPr>
-        <w:t xml:space="preserve"> //获取</w:t>
-      </w:r>
-      <w:r>
-        <w:rPr>
-          <w:rFonts w:asciiTheme="minorEastAsia" w:hAnsiTheme="minorEastAsia" w:cs="新宋体" w:hint="eastAsia"/>
-          <w:color w:val="538135" w:themeColor="accent6" w:themeShade="BF"/>
-          <w:kern w:val="0"/>
+          <w:highlight w:val="white"/>
+        </w:rPr>
+        <w:t xml:space="preserve"> time;  </w:t>
+      </w:r>
+      <w:r>
+        <w:rPr>
+          <w:rFonts w:ascii="Consolas" w:hAnsi="Consolas" w:cs="Consolas"/>
+          <w:color w:val="008000"/>
+          <w:kern w:val="0"/>
+          <w:sz w:val="19"/>
           <w:szCs w:val="19"/>
-        </w:rPr>
-        <w:t>当前</w:t>
-      </w:r>
-      <w:r>
-        <w:rPr>
-          <w:rFonts w:asciiTheme="minorEastAsia" w:hAnsiTheme="minorEastAsia" w:cs="新宋体" w:hint="eastAsia"/>
-          <w:color w:val="538135" w:themeColor="accent6" w:themeShade="BF"/>
-          <w:kern w:val="0"/>
+          <w:highlight w:val="white"/>
+        </w:rPr>
+        <w:t xml:space="preserve">// </w:t>
+      </w:r>
+      <w:r>
+        <w:rPr>
+          <w:rFonts w:ascii="Consolas" w:hAnsi="Consolas" w:cs="Consolas"/>
+          <w:color w:val="008000"/>
+          <w:kern w:val="0"/>
+          <w:sz w:val="19"/>
           <w:szCs w:val="19"/>
-        </w:rPr>
-        <w:t>回合数</w:t>
+          <w:highlight w:val="white"/>
+        </w:rPr>
+        <w:t>当前的回合数，也可用</w:t>
+      </w:r>
+      <w:r>
+        <w:rPr>
+          <w:rFonts w:ascii="Consolas" w:hAnsi="Consolas" w:cs="Consolas"/>
+          <w:color w:val="008000"/>
+          <w:kern w:val="0"/>
+          <w:sz w:val="19"/>
+          <w:szCs w:val="19"/>
+          <w:highlight w:val="white"/>
+        </w:rPr>
+        <w:t xml:space="preserve"> GetTime </w:t>
+      </w:r>
+      <w:r>
+        <w:rPr>
+          <w:rFonts w:ascii="Consolas" w:hAnsi="Consolas" w:cs="Consolas"/>
+          <w:color w:val="008000"/>
+          <w:kern w:val="0"/>
+          <w:sz w:val="19"/>
+          <w:szCs w:val="19"/>
+          <w:highlight w:val="white"/>
+        </w:rPr>
+        <w:t>查询</w:t>
       </w:r>
     </w:p>
     <w:p>
@@ -10961,45 +11329,68 @@
         <w:adjustRightInd w:val="0"/>
         <w:jc w:val="left"/>
         <w:rPr>
-          <w:rFonts w:asciiTheme="minorEastAsia" w:hAnsiTheme="minorEastAsia" w:cs="新宋体"/>
-          <w:kern w:val="0"/>
+          <w:rFonts w:ascii="Consolas" w:hAnsi="Consolas" w:cs="Consolas"/>
+          <w:color w:val="000000"/>
+          <w:kern w:val="0"/>
+          <w:sz w:val="19"/>
           <w:szCs w:val="19"/>
-        </w:rPr>
-      </w:pPr>
-      <w:r>
-        <w:rPr>
-          <w:rFonts w:asciiTheme="minorEastAsia" w:hAnsiTheme="minorEastAsia" w:cs="新宋体"/>
-          <w:kern w:val="0"/>
+          <w:highlight w:val="white"/>
+        </w:rPr>
+      </w:pPr>
+      <w:r>
+        <w:rPr>
+          <w:rFonts w:ascii="Consolas" w:hAnsi="Consolas" w:cs="Consolas"/>
+          <w:color w:val="000000"/>
+          <w:kern w:val="0"/>
+          <w:sz w:val="19"/>
           <w:szCs w:val="19"/>
+          <w:highlight w:val="white"/>
         </w:rPr>
         <w:tab/>
-        <w:t>Object objects[kMaxObjectNumber];</w:t>
-      </w:r>
-      <w:r>
-        <w:rPr>
-          <w:rFonts w:asciiTheme="minorEastAsia" w:hAnsiTheme="minorEastAsia" w:cs="新宋体" w:hint="eastAsia"/>
-          <w:kern w:val="0"/>
+      </w:r>
+      <w:r>
+        <w:rPr>
+          <w:rFonts w:ascii="Consolas" w:hAnsi="Consolas" w:cs="Consolas"/>
+          <w:color w:val="2B91AF"/>
+          <w:kern w:val="0"/>
+          <w:sz w:val="19"/>
           <w:szCs w:val="19"/>
-        </w:rPr>
-        <w:t xml:space="preserve">  </w:t>
-      </w:r>
-      <w:r>
-        <w:rPr>
-          <w:rFonts w:asciiTheme="minorEastAsia" w:hAnsiTheme="minorEastAsia" w:cs="新宋体" w:hint="eastAsia"/>
-          <w:color w:val="538135" w:themeColor="accent6" w:themeShade="BF"/>
-          <w:kern w:val="0"/>
+          <w:highlight w:val="white"/>
+        </w:rPr>
+        <w:t>Object</w:t>
+      </w:r>
+      <w:r>
+        <w:rPr>
+          <w:rFonts w:ascii="Consolas" w:hAnsi="Consolas" w:cs="Consolas"/>
+          <w:color w:val="000000"/>
+          <w:kern w:val="0"/>
+          <w:sz w:val="19"/>
           <w:szCs w:val="19"/>
-        </w:rPr>
-        <w:t>//获取</w:t>
-      </w:r>
-      <w:r>
-        <w:rPr>
-          <w:rFonts w:asciiTheme="minorEastAsia" w:hAnsiTheme="minorEastAsia" w:cs="新宋体" w:hint="eastAsia"/>
-          <w:color w:val="538135" w:themeColor="accent6" w:themeShade="BF"/>
-          <w:kern w:val="0"/>
+          <w:highlight w:val="white"/>
+        </w:rPr>
+        <w:t xml:space="preserve"> objects[kMaxObjectNumber];  </w:t>
+      </w:r>
+      <w:r>
+        <w:rPr>
+          <w:rFonts w:ascii="Consolas" w:hAnsi="Consolas" w:cs="Consolas"/>
+          <w:color w:val="008000"/>
+          <w:kern w:val="0"/>
+          <w:sz w:val="19"/>
           <w:szCs w:val="19"/>
-        </w:rPr>
-        <w:t>视野内单位的信息</w:t>
+          <w:highlight w:val="white"/>
+        </w:rPr>
+        <w:t xml:space="preserve">// </w:t>
+      </w:r>
+      <w:r>
+        <w:rPr>
+          <w:rFonts w:ascii="Consolas" w:hAnsi="Consolas" w:cs="Consolas"/>
+          <w:color w:val="008000"/>
+          <w:kern w:val="0"/>
+          <w:sz w:val="19"/>
+          <w:szCs w:val="19"/>
+          <w:highlight w:val="white"/>
+        </w:rPr>
+        <w:t>视野内的所有物体</w:t>
       </w:r>
     </w:p>
     <w:p>
@@ -11009,19 +11400,46 @@
         <w:adjustRightInd w:val="0"/>
         <w:jc w:val="left"/>
         <w:rPr>
-          <w:rFonts w:asciiTheme="minorEastAsia" w:hAnsiTheme="minorEastAsia" w:cs="新宋体"/>
-          <w:kern w:val="0"/>
+          <w:rFonts w:ascii="Consolas" w:hAnsi="Consolas" w:cs="Consolas"/>
+          <w:color w:val="000000"/>
+          <w:kern w:val="0"/>
+          <w:sz w:val="19"/>
           <w:szCs w:val="19"/>
-        </w:rPr>
-      </w:pPr>
-      <w:r>
-        <w:rPr>
-          <w:rFonts w:asciiTheme="minorEastAsia" w:hAnsiTheme="minorEastAsia" w:cs="新宋体"/>
-          <w:kern w:val="0"/>
+          <w:highlight w:val="white"/>
+        </w:rPr>
+      </w:pPr>
+      <w:r>
+        <w:rPr>
+          <w:rFonts w:ascii="Consolas" w:hAnsi="Consolas" w:cs="Consolas"/>
+          <w:color w:val="000000"/>
+          <w:kern w:val="0"/>
+          <w:sz w:val="19"/>
           <w:szCs w:val="19"/>
+          <w:highlight w:val="white"/>
         </w:rPr>
         <w:tab/>
-        <w:t>int objects_number;</w:t>
+      </w:r>
+      <w:r>
+        <w:rPr>
+          <w:rFonts w:ascii="Consolas" w:hAnsi="Consolas" w:cs="Consolas"/>
+          <w:color w:val="0000FF"/>
+          <w:kern w:val="0"/>
+          <w:sz w:val="19"/>
+          <w:szCs w:val="19"/>
+          <w:highlight w:val="white"/>
+        </w:rPr>
+        <w:t>int</w:t>
+      </w:r>
+      <w:r>
+        <w:rPr>
+          <w:rFonts w:ascii="Consolas" w:hAnsi="Consolas" w:cs="Consolas"/>
+          <w:color w:val="000000"/>
+          <w:kern w:val="0"/>
+          <w:sz w:val="19"/>
+          <w:szCs w:val="19"/>
+          <w:highlight w:val="white"/>
+        </w:rPr>
+        <w:t xml:space="preserve"> objects_number;</w:t>
       </w:r>
     </w:p>
     <w:p>
@@ -11031,16 +11449,21 @@
         <w:adjustRightInd w:val="0"/>
         <w:jc w:val="left"/>
         <w:rPr>
-          <w:rFonts w:asciiTheme="minorEastAsia" w:hAnsiTheme="minorEastAsia" w:cs="新宋体"/>
-          <w:kern w:val="0"/>
+          <w:rFonts w:ascii="Consolas" w:hAnsi="Consolas" w:cs="Consolas"/>
+          <w:color w:val="000000"/>
+          <w:kern w:val="0"/>
+          <w:sz w:val="19"/>
           <w:szCs w:val="19"/>
         </w:rPr>
       </w:pPr>
       <w:r>
         <w:rPr>
-          <w:rFonts w:asciiTheme="minorEastAsia" w:hAnsiTheme="minorEastAsia" w:cs="新宋体"/>
-          <w:kern w:val="0"/>
+          <w:rFonts w:ascii="Consolas" w:hAnsi="Consolas" w:cs="Consolas"/>
+          <w:color w:val="000000"/>
+          <w:kern w:val="0"/>
+          <w:sz w:val="19"/>
           <w:szCs w:val="19"/>
+          <w:highlight w:val="white"/>
         </w:rPr>
         <w:t>};</w:t>
       </w:r>
@@ -11052,8 +11475,10 @@
         <w:adjustRightInd w:val="0"/>
         <w:jc w:val="left"/>
         <w:rPr>
-          <w:rFonts w:asciiTheme="minorEastAsia" w:hAnsiTheme="minorEastAsia" w:cs="新宋体"/>
-          <w:kern w:val="0"/>
+          <w:rFonts w:ascii="Consolas" w:hAnsi="Consolas" w:cs="Consolas"/>
+          <w:color w:val="000000"/>
+          <w:kern w:val="0"/>
+          <w:sz w:val="19"/>
           <w:szCs w:val="19"/>
         </w:rPr>
       </w:pPr>
@@ -11070,227 +11495,85 @@
           <w:szCs w:val="19"/>
         </w:rPr>
       </w:pPr>
-      <w:r>
-        <w:rPr>
-          <w:rFonts w:asciiTheme="minorEastAsia" w:hAnsiTheme="minorEastAsia" w:cs="新宋体"/>
-          <w:kern w:val="0"/>
+    </w:p>
+    <w:p>
+      <w:pPr>
+        <w:rPr>
+          <w:rFonts w:asciiTheme="minorEastAsia" w:hAnsiTheme="minorEastAsia"/>
+        </w:rPr>
+      </w:pPr>
+      <w:r>
+        <w:rPr>
+          <w:rFonts w:ascii="Consolas" w:hAnsi="Consolas" w:cs="Consolas"/>
+          <w:color w:val="0000FF"/>
+          <w:kern w:val="0"/>
+          <w:sz w:val="19"/>
           <w:szCs w:val="19"/>
-        </w:rPr>
-        <w:t>const PlayerStatus *GetStatus(int user_id)</w:t>
-      </w:r>
-      <w:r>
-        <w:rPr>
-          <w:rFonts w:asciiTheme="minorEastAsia" w:hAnsiTheme="minorEastAsia" w:cs="新宋体" w:hint="eastAsia"/>
-          <w:kern w:val="0"/>
+          <w:highlight w:val="white"/>
+        </w:rPr>
+        <w:t>const</w:t>
+      </w:r>
+      <w:r>
+        <w:rPr>
+          <w:rFonts w:ascii="Consolas" w:hAnsi="Consolas" w:cs="Consolas"/>
+          <w:color w:val="000000"/>
+          <w:kern w:val="0"/>
+          <w:sz w:val="19"/>
           <w:szCs w:val="19"/>
-        </w:rPr>
-        <w:t>;</w:t>
-      </w:r>
-      <w:r>
-        <w:rPr>
-          <w:rFonts w:asciiTheme="minorEastAsia" w:hAnsiTheme="minorEastAsia" w:cs="新宋体"/>
-          <w:kern w:val="0"/>
+          <w:highlight w:val="white"/>
+        </w:rPr>
+        <w:t xml:space="preserve"> </w:t>
+      </w:r>
+      <w:r>
+        <w:rPr>
+          <w:rFonts w:ascii="Consolas" w:hAnsi="Consolas" w:cs="Consolas"/>
+          <w:color w:val="2B91AF"/>
+          <w:kern w:val="0"/>
+          <w:sz w:val="19"/>
           <w:szCs w:val="19"/>
-        </w:rPr>
-        <w:t xml:space="preserve">  </w:t>
-      </w:r>
-      <w:r>
-        <w:rPr>
-          <w:rFonts w:asciiTheme="minorEastAsia" w:hAnsiTheme="minorEastAsia" w:cs="新宋体"/>
+          <w:highlight w:val="white"/>
+        </w:rPr>
+        <w:t>Status</w:t>
+      </w:r>
+      <w:r>
+        <w:rPr>
+          <w:rFonts w:ascii="Consolas" w:hAnsi="Consolas" w:cs="Consolas"/>
+          <w:color w:val="000000"/>
+          <w:kern w:val="0"/>
+          <w:sz w:val="19"/>
+          <w:szCs w:val="19"/>
+          <w:highlight w:val="white"/>
+        </w:rPr>
+        <w:t xml:space="preserve"> *GetStatus();  </w:t>
+      </w:r>
+      <w:r>
+        <w:rPr>
+          <w:rFonts w:ascii="Consolas" w:hAnsi="Consolas" w:cs="Consolas"/>
           <w:color w:val="008000"/>
           <w:kern w:val="0"/>
+          <w:sz w:val="19"/>
           <w:szCs w:val="19"/>
+          <w:highlight w:val="white"/>
         </w:rPr>
         <w:t xml:space="preserve">// </w:t>
       </w:r>
       <w:r>
         <w:rPr>
-          <w:rFonts w:asciiTheme="minorEastAsia" w:hAnsiTheme="minorEastAsia" w:cs="新宋体" w:hint="eastAsia"/>
+          <w:rFonts w:ascii="Consolas" w:hAnsi="Consolas" w:cs="Consolas"/>
           <w:color w:val="008000"/>
           <w:kern w:val="0"/>
+          <w:sz w:val="19"/>
           <w:szCs w:val="19"/>
-        </w:rPr>
-        <w:t>获取</w:t>
-      </w:r>
-      <w:r>
-        <w:rPr>
-          <w:rFonts w:asciiTheme="minorEastAsia" w:hAnsiTheme="minorEastAsia" w:cs="新宋体" w:hint="eastAsia"/>
-          <w:color w:val="008000"/>
-          <w:kern w:val="0"/>
-          <w:szCs w:val="19"/>
-        </w:rPr>
-        <w:t>玩家自身的</w:t>
-      </w:r>
-      <w:r>
-        <w:rPr>
-          <w:rFonts w:asciiTheme="minorEastAsia" w:hAnsiTheme="minorEastAsia" w:cs="新宋体" w:hint="eastAsia"/>
-          <w:color w:val="008000"/>
-          <w:kern w:val="0"/>
-          <w:szCs w:val="19"/>
-        </w:rPr>
-        <w:t>状态</w:t>
-      </w:r>
-    </w:p>
-    <w:p>
-      <w:pPr>
-        <w:rPr>
-          <w:rFonts w:asciiTheme="minorEastAsia" w:hAnsiTheme="minorEastAsia"/>
-        </w:rPr>
-      </w:pPr>
+          <w:highlight w:val="white"/>
+        </w:rPr>
+        <w:t>获取己方单位的状态</w:t>
+      </w:r>
       <w:r>
         <w:rPr>
           <w:rFonts w:asciiTheme="minorEastAsia" w:hAnsiTheme="minorEastAsia" w:hint="eastAsia"/>
         </w:rPr>
         <w:t>函数返回的结构体如下：</w:t>
       </w:r>
-    </w:p>
-    <w:p>
-      <w:pPr>
-        <w:rPr>
-          <w:rFonts w:asciiTheme="minorEastAsia" w:hAnsiTheme="minorEastAsia" w:cs="新宋体"/>
-          <w:kern w:val="0"/>
-          <w:szCs w:val="19"/>
-        </w:rPr>
-      </w:pPr>
-      <w:r>
-        <w:rPr>
-          <w:rFonts w:asciiTheme="minorEastAsia" w:hAnsiTheme="minorEastAsia" w:cs="新宋体"/>
-          <w:kern w:val="0"/>
-          <w:szCs w:val="19"/>
-        </w:rPr>
-        <w:t>struct PlayerStatus {</w:t>
-      </w:r>
-    </w:p>
-    <w:p>
-      <w:pPr>
-        <w:rPr>
-          <w:rFonts w:asciiTheme="minorEastAsia" w:hAnsiTheme="minorEastAsia" w:cs="新宋体"/>
-          <w:kern w:val="0"/>
-          <w:szCs w:val="19"/>
-        </w:rPr>
-      </w:pPr>
-      <w:r>
-        <w:rPr>
-          <w:rFonts w:asciiTheme="minorEastAsia" w:hAnsiTheme="minorEastAsia" w:cs="新宋体"/>
-          <w:kern w:val="0"/>
-          <w:szCs w:val="19"/>
-        </w:rPr>
-        <w:tab/>
-        <w:t>int ai_id;</w:t>
-      </w:r>
-      <w:r>
-        <w:rPr>
-          <w:rFonts w:asciiTheme="minorEastAsia" w:hAnsiTheme="minorEastAsia" w:cs="新宋体" w:hint="eastAsia"/>
-          <w:kern w:val="0"/>
-          <w:szCs w:val="19"/>
-        </w:rPr>
-        <w:t xml:space="preserve">                               </w:t>
-      </w:r>
-      <w:r>
-        <w:rPr>
-          <w:rFonts w:asciiTheme="minorEastAsia" w:hAnsiTheme="minorEastAsia" w:cs="新宋体" w:hint="eastAsia"/>
-          <w:color w:val="538135" w:themeColor="accent6" w:themeShade="BF"/>
-          <w:kern w:val="0"/>
-          <w:szCs w:val="19"/>
-        </w:rPr>
-        <w:t>//己方队伍编号</w:t>
-      </w:r>
-      <w:r>
-        <w:rPr>
-          <w:rFonts w:asciiTheme="minorEastAsia" w:hAnsiTheme="minorEastAsia" w:cs="新宋体" w:hint="eastAsia"/>
-          <w:color w:val="538135" w:themeColor="accent6" w:themeShade="BF"/>
-          <w:kern w:val="0"/>
-          <w:szCs w:val="19"/>
-        </w:rPr>
-        <w:t xml:space="preserve"> 0或者1 </w:t>
-      </w:r>
-    </w:p>
-    <w:p>
-      <w:pPr>
-        <w:rPr>
-          <w:rFonts w:asciiTheme="minorEastAsia" w:hAnsiTheme="minorEastAsia" w:cs="新宋体"/>
-          <w:color w:val="538135" w:themeColor="accent6" w:themeShade="BF"/>
-          <w:kern w:val="0"/>
-          <w:szCs w:val="19"/>
-        </w:rPr>
-      </w:pPr>
-      <w:r>
-        <w:rPr>
-          <w:rFonts w:asciiTheme="minorEastAsia" w:hAnsiTheme="minorEastAsia" w:cs="新宋体"/>
-          <w:kern w:val="0"/>
-          <w:szCs w:val="19"/>
-        </w:rPr>
-        <w:tab/>
-        <w:t>PlayerObject objects[kMaxPlayerObjectNumber];</w:t>
-      </w:r>
-      <w:r>
-        <w:rPr>
-          <w:rFonts w:asciiTheme="minorEastAsia" w:hAnsiTheme="minorEastAsia" w:cs="新宋体" w:hint="eastAsia"/>
-          <w:kern w:val="0"/>
-          <w:szCs w:val="19"/>
-        </w:rPr>
-        <w:t xml:space="preserve"> </w:t>
-      </w:r>
-      <w:r>
-        <w:rPr>
-          <w:rFonts w:asciiTheme="minorEastAsia" w:hAnsiTheme="minorEastAsia" w:cs="新宋体" w:hint="eastAsia"/>
-          <w:color w:val="538135" w:themeColor="accent6" w:themeShade="BF"/>
-          <w:kern w:val="0"/>
-          <w:szCs w:val="19"/>
-        </w:rPr>
-        <w:t>//己方控制的所有生物球</w:t>
-      </w:r>
-      <w:r>
-        <w:rPr>
-          <w:rFonts w:asciiTheme="minorEastAsia" w:hAnsiTheme="minorEastAsia" w:cs="新宋体" w:hint="eastAsia"/>
-          <w:color w:val="538135" w:themeColor="accent6" w:themeShade="BF"/>
-          <w:kern w:val="0"/>
-          <w:szCs w:val="19"/>
-        </w:rPr>
-        <w:t>，暂定一个</w:t>
-      </w:r>
-    </w:p>
-    <w:p>
-      <w:pPr>
-        <w:rPr>
-          <w:rFonts w:asciiTheme="minorEastAsia" w:hAnsiTheme="minorEastAsia" w:cs="新宋体"/>
-          <w:kern w:val="0"/>
-          <w:szCs w:val="19"/>
-        </w:rPr>
-      </w:pPr>
-      <w:r>
-        <w:rPr>
-          <w:rFonts w:asciiTheme="minorEastAsia" w:hAnsiTheme="minorEastAsia" w:cs="新宋体"/>
-          <w:kern w:val="0"/>
-          <w:szCs w:val="19"/>
-        </w:rPr>
-        <w:tab/>
-        <w:t>int objects_number;</w:t>
-      </w:r>
-    </w:p>
-    <w:p>
-      <w:pPr>
-        <w:rPr>
-          <w:rFonts w:asciiTheme="minorEastAsia" w:hAnsiTheme="minorEastAsia" w:cs="新宋体"/>
-          <w:kern w:val="0"/>
-          <w:szCs w:val="19"/>
-        </w:rPr>
-      </w:pPr>
-      <w:r>
-        <w:rPr>
-          <w:rFonts w:asciiTheme="minorEastAsia" w:hAnsiTheme="minorEastAsia" w:cs="新宋体"/>
-          <w:kern w:val="0"/>
-          <w:szCs w:val="19"/>
-        </w:rPr>
-        <w:t>};</w:t>
-      </w:r>
-    </w:p>
-    <w:p>
-      <w:pPr>
-        <w:rPr>
-          <w:rFonts w:asciiTheme="minorEastAsia" w:hAnsiTheme="minorEastAsia"/>
-        </w:rPr>
-      </w:pPr>
     </w:p>
     <w:p>
       <w:pPr>
@@ -11299,58 +11582,318 @@
         <w:adjustRightInd w:val="0"/>
         <w:jc w:val="left"/>
         <w:rPr>
-          <w:rFonts w:asciiTheme="minorEastAsia" w:hAnsiTheme="minorEastAsia" w:cs="新宋体"/>
-          <w:color w:val="538135" w:themeColor="accent6" w:themeShade="BF"/>
-          <w:kern w:val="0"/>
+          <w:rFonts w:ascii="Consolas" w:hAnsi="Consolas" w:cs="Consolas"/>
+          <w:color w:val="000000"/>
+          <w:kern w:val="0"/>
+          <w:sz w:val="19"/>
           <w:szCs w:val="19"/>
-        </w:rPr>
-      </w:pPr>
-      <w:r>
-        <w:rPr>
-          <w:rFonts w:asciiTheme="minorEastAsia" w:hAnsiTheme="minorEastAsia"/>
-        </w:rPr>
-        <w:t>int GetTime()</w:t>
-      </w:r>
-      <w:r>
-        <w:rPr>
-          <w:rFonts w:asciiTheme="minorEastAsia" w:hAnsiTheme="minorEastAsia" w:hint="eastAsia"/>
-        </w:rPr>
-        <w:t xml:space="preserve">;                     </w:t>
-      </w:r>
-      <w:r>
-        <w:rPr>
-          <w:rFonts w:asciiTheme="minorEastAsia" w:hAnsiTheme="minorEastAsia" w:cs="新宋体" w:hint="eastAsia"/>
-          <w:color w:val="538135" w:themeColor="accent6" w:themeShade="BF"/>
-          <w:kern w:val="0"/>
+          <w:highlight w:val="white"/>
+        </w:rPr>
+      </w:pPr>
+      <w:r>
+        <w:rPr>
+          <w:rFonts w:ascii="Consolas" w:hAnsi="Consolas" w:cs="Consolas"/>
+          <w:color w:val="0000FF"/>
+          <w:kern w:val="0"/>
+          <w:sz w:val="19"/>
           <w:szCs w:val="19"/>
-        </w:rPr>
-        <w:t>//获取</w:t>
-      </w:r>
-      <w:r>
-        <w:rPr>
-          <w:rFonts w:asciiTheme="minorEastAsia" w:hAnsiTheme="minorEastAsia" w:cs="新宋体" w:hint="eastAsia"/>
-          <w:color w:val="538135" w:themeColor="accent6" w:themeShade="BF"/>
-          <w:kern w:val="0"/>
+          <w:highlight w:val="white"/>
+        </w:rPr>
+        <w:t>struct</w:t>
+      </w:r>
+      <w:r>
+        <w:rPr>
+          <w:rFonts w:ascii="Consolas" w:hAnsi="Consolas" w:cs="Consolas"/>
+          <w:color w:val="000000"/>
+          <w:kern w:val="0"/>
+          <w:sz w:val="19"/>
           <w:szCs w:val="19"/>
-        </w:rPr>
-        <w:t>当前</w:t>
-      </w:r>
-      <w:r>
-        <w:rPr>
-          <w:rFonts w:asciiTheme="minorEastAsia" w:hAnsiTheme="minorEastAsia" w:cs="新宋体" w:hint="eastAsia"/>
-          <w:color w:val="538135" w:themeColor="accent6" w:themeShade="BF"/>
-          <w:kern w:val="0"/>
+          <w:highlight w:val="white"/>
+        </w:rPr>
+        <w:t xml:space="preserve"> </w:t>
+      </w:r>
+      <w:r>
+        <w:rPr>
+          <w:rFonts w:ascii="Consolas" w:hAnsi="Consolas" w:cs="Consolas"/>
+          <w:color w:val="2B91AF"/>
+          <w:kern w:val="0"/>
+          <w:sz w:val="19"/>
           <w:szCs w:val="19"/>
-        </w:rPr>
-        <w:t>回合数</w:t>
-      </w:r>
-    </w:p>
-    <w:p>
-      <w:pPr>
-        <w:rPr>
-          <w:rFonts w:asciiTheme="minorEastAsia" w:hAnsiTheme="minorEastAsia"/>
-        </w:rPr>
-      </w:pPr>
+          <w:highlight w:val="white"/>
+        </w:rPr>
+        <w:t>Status</w:t>
+      </w:r>
+      <w:r>
+        <w:rPr>
+          <w:rFonts w:ascii="Consolas" w:hAnsi="Consolas" w:cs="Consolas"/>
+          <w:color w:val="000000"/>
+          <w:kern w:val="0"/>
+          <w:sz w:val="19"/>
+          <w:szCs w:val="19"/>
+          <w:highlight w:val="white"/>
+        </w:rPr>
+        <w:t xml:space="preserve"> {</w:t>
+      </w:r>
+    </w:p>
+    <w:p>
+      <w:pPr>
+        <w:autoSpaceDE w:val="0"/>
+        <w:autoSpaceDN w:val="0"/>
+        <w:adjustRightInd w:val="0"/>
+        <w:jc w:val="left"/>
+        <w:rPr>
+          <w:rFonts w:ascii="Consolas" w:hAnsi="Consolas" w:cs="Consolas"/>
+          <w:color w:val="000000"/>
+          <w:kern w:val="0"/>
+          <w:sz w:val="19"/>
+          <w:szCs w:val="19"/>
+          <w:highlight w:val="white"/>
+        </w:rPr>
+      </w:pPr>
+      <w:r>
+        <w:rPr>
+          <w:rFonts w:ascii="Consolas" w:hAnsi="Consolas" w:cs="Consolas"/>
+          <w:color w:val="000000"/>
+          <w:kern w:val="0"/>
+          <w:sz w:val="19"/>
+          <w:szCs w:val="19"/>
+          <w:highlight w:val="white"/>
+        </w:rPr>
+        <w:tab/>
+      </w:r>
+      <w:r>
+        <w:rPr>
+          <w:rFonts w:ascii="Consolas" w:hAnsi="Consolas" w:cs="Consolas"/>
+          <w:color w:val="0000FF"/>
+          <w:kern w:val="0"/>
+          <w:sz w:val="19"/>
+          <w:szCs w:val="19"/>
+          <w:highlight w:val="white"/>
+        </w:rPr>
+        <w:t>int</w:t>
+      </w:r>
+      <w:r>
+        <w:rPr>
+          <w:rFonts w:ascii="Consolas" w:hAnsi="Consolas" w:cs="Consolas"/>
+          <w:color w:val="000000"/>
+          <w:kern w:val="0"/>
+          <w:sz w:val="19"/>
+          <w:szCs w:val="19"/>
+          <w:highlight w:val="white"/>
+        </w:rPr>
+        <w:t xml:space="preserve"> team_id;  </w:t>
+      </w:r>
+      <w:r>
+        <w:rPr>
+          <w:rFonts w:ascii="Consolas" w:hAnsi="Consolas" w:cs="Consolas"/>
+          <w:color w:val="008000"/>
+          <w:kern w:val="0"/>
+          <w:sz w:val="19"/>
+          <w:szCs w:val="19"/>
+          <w:highlight w:val="white"/>
+        </w:rPr>
+        <w:t xml:space="preserve">// </w:t>
+      </w:r>
+      <w:r>
+        <w:rPr>
+          <w:rFonts w:ascii="Consolas" w:hAnsi="Consolas" w:cs="Consolas"/>
+          <w:color w:val="008000"/>
+          <w:kern w:val="0"/>
+          <w:sz w:val="19"/>
+          <w:szCs w:val="19"/>
+          <w:highlight w:val="white"/>
+        </w:rPr>
+        <w:t>自己的队伍编号</w:t>
+      </w:r>
+    </w:p>
+    <w:p>
+      <w:pPr>
+        <w:autoSpaceDE w:val="0"/>
+        <w:autoSpaceDN w:val="0"/>
+        <w:adjustRightInd w:val="0"/>
+        <w:jc w:val="left"/>
+        <w:rPr>
+          <w:rFonts w:ascii="Consolas" w:hAnsi="Consolas" w:cs="Consolas"/>
+          <w:color w:val="000000"/>
+          <w:kern w:val="0"/>
+          <w:sz w:val="19"/>
+          <w:szCs w:val="19"/>
+          <w:highlight w:val="white"/>
+        </w:rPr>
+      </w:pPr>
+      <w:r>
+        <w:rPr>
+          <w:rFonts w:ascii="Consolas" w:hAnsi="Consolas" w:cs="Consolas"/>
+          <w:color w:val="000000"/>
+          <w:kern w:val="0"/>
+          <w:sz w:val="19"/>
+          <w:szCs w:val="19"/>
+          <w:highlight w:val="white"/>
+        </w:rPr>
+        <w:tab/>
+      </w:r>
+      <w:r>
+        <w:rPr>
+          <w:rFonts w:ascii="Consolas" w:hAnsi="Consolas" w:cs="Consolas"/>
+          <w:color w:val="2B91AF"/>
+          <w:kern w:val="0"/>
+          <w:sz w:val="19"/>
+          <w:szCs w:val="19"/>
+          <w:highlight w:val="white"/>
+        </w:rPr>
+        <w:t>PlayerObject</w:t>
+      </w:r>
+      <w:r>
+        <w:rPr>
+          <w:rFonts w:ascii="Consolas" w:hAnsi="Consolas" w:cs="Consolas"/>
+          <w:color w:val="000000"/>
+          <w:kern w:val="0"/>
+          <w:sz w:val="19"/>
+          <w:szCs w:val="19"/>
+          <w:highlight w:val="white"/>
+        </w:rPr>
+        <w:t xml:space="preserve"> objects[kMaxPlayerObjectNumber];  </w:t>
+      </w:r>
+      <w:r>
+        <w:rPr>
+          <w:rFonts w:ascii="Consolas" w:hAnsi="Consolas" w:cs="Consolas"/>
+          <w:color w:val="008000"/>
+          <w:kern w:val="0"/>
+          <w:sz w:val="19"/>
+          <w:szCs w:val="19"/>
+          <w:highlight w:val="white"/>
+        </w:rPr>
+        <w:t xml:space="preserve">// </w:t>
+      </w:r>
+      <w:r>
+        <w:rPr>
+          <w:rFonts w:ascii="Consolas" w:hAnsi="Consolas" w:cs="Consolas"/>
+          <w:color w:val="008000"/>
+          <w:kern w:val="0"/>
+          <w:sz w:val="19"/>
+          <w:szCs w:val="19"/>
+          <w:highlight w:val="white"/>
+        </w:rPr>
+        <w:t>自己所有单位的列表</w:t>
+      </w:r>
+    </w:p>
+    <w:p>
+      <w:pPr>
+        <w:autoSpaceDE w:val="0"/>
+        <w:autoSpaceDN w:val="0"/>
+        <w:adjustRightInd w:val="0"/>
+        <w:jc w:val="left"/>
+        <w:rPr>
+          <w:rFonts w:ascii="Consolas" w:hAnsi="Consolas" w:cs="Consolas"/>
+          <w:color w:val="000000"/>
+          <w:kern w:val="0"/>
+          <w:sz w:val="19"/>
+          <w:szCs w:val="19"/>
+          <w:highlight w:val="white"/>
+        </w:rPr>
+      </w:pPr>
+      <w:r>
+        <w:rPr>
+          <w:rFonts w:ascii="Consolas" w:hAnsi="Consolas" w:cs="Consolas"/>
+          <w:color w:val="000000"/>
+          <w:kern w:val="0"/>
+          <w:sz w:val="19"/>
+          <w:szCs w:val="19"/>
+          <w:highlight w:val="white"/>
+        </w:rPr>
+        <w:tab/>
+      </w:r>
+      <w:r>
+        <w:rPr>
+          <w:rFonts w:ascii="Consolas" w:hAnsi="Consolas" w:cs="Consolas"/>
+          <w:color w:val="0000FF"/>
+          <w:kern w:val="0"/>
+          <w:sz w:val="19"/>
+          <w:szCs w:val="19"/>
+          <w:highlight w:val="white"/>
+        </w:rPr>
+        <w:t>int</w:t>
+      </w:r>
+      <w:r>
+        <w:rPr>
+          <w:rFonts w:ascii="Consolas" w:hAnsi="Consolas" w:cs="Consolas"/>
+          <w:color w:val="000000"/>
+          <w:kern w:val="0"/>
+          <w:sz w:val="19"/>
+          <w:szCs w:val="19"/>
+          <w:highlight w:val="white"/>
+        </w:rPr>
+        <w:t xml:space="preserve"> objects_number;</w:t>
+      </w:r>
+    </w:p>
+    <w:p>
+      <w:pPr>
+        <w:rPr>
+          <w:rFonts w:asciiTheme="minorEastAsia" w:hAnsiTheme="minorEastAsia"/>
+        </w:rPr>
+      </w:pPr>
+      <w:r>
+        <w:rPr>
+          <w:rFonts w:ascii="Consolas" w:hAnsi="Consolas" w:cs="Consolas"/>
+          <w:color w:val="000000"/>
+          <w:kern w:val="0"/>
+          <w:sz w:val="19"/>
+          <w:szCs w:val="19"/>
+          <w:highlight w:val="white"/>
+        </w:rPr>
+        <w:t>};</w:t>
+      </w:r>
+    </w:p>
+    <w:p>
+      <w:pPr>
+        <w:rPr>
+          <w:rFonts w:asciiTheme="minorEastAsia" w:hAnsiTheme="minorEastAsia"/>
+        </w:rPr>
+      </w:pPr>
+      <w:r>
+        <w:rPr>
+          <w:rFonts w:ascii="Consolas" w:hAnsi="Consolas" w:cs="Consolas"/>
+          <w:color w:val="0000FF"/>
+          <w:kern w:val="0"/>
+          <w:sz w:val="19"/>
+          <w:szCs w:val="19"/>
+          <w:highlight w:val="white"/>
+        </w:rPr>
+        <w:t>int</w:t>
+      </w:r>
+      <w:r>
+        <w:rPr>
+          <w:rFonts w:ascii="Consolas" w:hAnsi="Consolas" w:cs="Consolas"/>
+          <w:color w:val="000000"/>
+          <w:kern w:val="0"/>
+          <w:sz w:val="19"/>
+          <w:szCs w:val="19"/>
+          <w:highlight w:val="white"/>
+        </w:rPr>
+        <w:t xml:space="preserve"> GetTime();  </w:t>
+      </w:r>
+      <w:r>
+        <w:rPr>
+          <w:rFonts w:ascii="Consolas" w:hAnsi="Consolas" w:cs="Consolas"/>
+          <w:color w:val="008000"/>
+          <w:kern w:val="0"/>
+          <w:sz w:val="19"/>
+          <w:szCs w:val="19"/>
+          <w:highlight w:val="white"/>
+        </w:rPr>
+        <w:t xml:space="preserve">// </w:t>
+      </w:r>
+      <w:r>
+        <w:rPr>
+          <w:rFonts w:ascii="Consolas" w:hAnsi="Consolas" w:cs="Consolas"/>
+          <w:color w:val="008000"/>
+          <w:kern w:val="0"/>
+          <w:sz w:val="19"/>
+          <w:szCs w:val="19"/>
+          <w:highlight w:val="white"/>
+        </w:rPr>
+        <w:t>查询当前游戏时间</w:t>
+      </w:r>
     </w:p>
     <w:p>
       <w:pPr>
@@ -11416,365 +11959,501 @@
     </w:p>
     <w:p>
       <w:pPr>
-        <w:rPr>
-          <w:rFonts w:asciiTheme="minorEastAsia" w:hAnsiTheme="minorEastAsia"/>
-        </w:rPr>
-      </w:pPr>
-      <w:r>
-        <w:rPr>
-          <w:rFonts w:asciiTheme="minorEastAsia" w:hAnsiTheme="minorEastAsia"/>
-        </w:rPr>
-        <w:t>void Move(int user_id, Position des)</w:t>
-      </w:r>
-      <w:r>
-        <w:rPr>
-          <w:rFonts w:asciiTheme="minorEastAsia" w:hAnsiTheme="minorEastAsia" w:hint="eastAsia"/>
-        </w:rPr>
-        <w:t>;</w:t>
-      </w:r>
-      <w:r>
-        <w:rPr>
-          <w:rFonts w:asciiTheme="minorEastAsia" w:hAnsiTheme="minorEastAsia" w:hint="eastAsia"/>
-        </w:rPr>
-        <w:t xml:space="preserve">             </w:t>
-      </w:r>
-      <w:r>
-        <w:rPr>
-          <w:rFonts w:asciiTheme="minorEastAsia" w:hAnsiTheme="minorEastAsia" w:hint="eastAsia"/>
-          <w:color w:val="538135" w:themeColor="accent6" w:themeShade="BF"/>
-        </w:rPr>
-        <w:t xml:space="preserve"> // </w:t>
-      </w:r>
-      <w:r>
-        <w:rPr>
-          <w:rFonts w:asciiTheme="minorEastAsia" w:hAnsiTheme="minorEastAsia" w:hint="eastAsia"/>
-          <w:color w:val="538135" w:themeColor="accent6" w:themeShade="BF"/>
-        </w:rPr>
-        <w:t>移动，des</w:t>
-      </w:r>
-      <w:r>
-        <w:rPr>
-          <w:rFonts w:asciiTheme="minorEastAsia" w:hAnsiTheme="minorEastAsia" w:hint="eastAsia"/>
-          <w:color w:val="538135" w:themeColor="accent6" w:themeShade="BF"/>
-        </w:rPr>
-        <w:t>是速度矢量</w:t>
-      </w:r>
-    </w:p>
-    <w:p>
-      <w:pPr>
-        <w:rPr>
-          <w:rFonts w:asciiTheme="minorEastAsia" w:hAnsiTheme="minorEastAsia"/>
-        </w:rPr>
-      </w:pPr>
-      <w:r>
-        <w:rPr>
-          <w:rFonts w:asciiTheme="minorEastAsia" w:hAnsiTheme="minorEastAsia"/>
-        </w:rPr>
-        <w:t>void LongAttack(int</w:t>
-      </w:r>
-      <w:bookmarkStart w:id="51" w:name="OLE_LINK13"/>
-      <w:r>
-        <w:rPr>
-          <w:rFonts w:asciiTheme="minorEastAsia" w:hAnsiTheme="minorEastAsia"/>
-        </w:rPr>
-        <w:t xml:space="preserve"> user_id</w:t>
-      </w:r>
-      <w:bookmarkEnd w:id="51"/>
-      <w:r>
-        <w:rPr>
-          <w:rFonts w:asciiTheme="minorEastAsia" w:hAnsiTheme="minorEastAsia"/>
-        </w:rPr>
-        <w:t>, int target_id)</w:t>
-      </w:r>
-      <w:r>
-        <w:rPr>
-          <w:rFonts w:asciiTheme="minorEastAsia" w:hAnsiTheme="minorEastAsia" w:hint="eastAsia"/>
-        </w:rPr>
-        <w:t>;</w:t>
-      </w:r>
-      <w:r>
-        <w:rPr>
-          <w:rFonts w:asciiTheme="minorEastAsia" w:hAnsiTheme="minorEastAsia" w:hint="eastAsia"/>
-        </w:rPr>
-        <w:t xml:space="preserve">         </w:t>
-      </w:r>
-      <w:r>
-        <w:rPr>
-          <w:rFonts w:asciiTheme="minorEastAsia" w:hAnsiTheme="minorEastAsia"/>
-        </w:rPr>
-        <w:t xml:space="preserve"> </w:t>
-      </w:r>
-    </w:p>
-    <w:p>
-      <w:pPr>
-        <w:rPr>
-          <w:rFonts w:asciiTheme="minorEastAsia" w:hAnsiTheme="minorEastAsia"/>
-        </w:rPr>
-      </w:pPr>
-      <w:r>
-        <w:rPr>
-          <w:rFonts w:asciiTheme="minorEastAsia" w:hAnsiTheme="minorEastAsia"/>
-        </w:rPr>
-        <w:t>void ShortAttack(int user_id)</w:t>
-      </w:r>
-      <w:r>
-        <w:rPr>
-          <w:rFonts w:asciiTheme="minorEastAsia" w:hAnsiTheme="minorEastAsia" w:hint="eastAsia"/>
-        </w:rPr>
-        <w:t>;</w:t>
-      </w:r>
-      <w:r>
-        <w:rPr>
-          <w:rFonts w:asciiTheme="minorEastAsia" w:hAnsiTheme="minorEastAsia" w:hint="eastAsia"/>
-        </w:rPr>
-        <w:t xml:space="preserve">                   </w:t>
-      </w:r>
-    </w:p>
-    <w:p>
-      <w:pPr>
-        <w:rPr>
-          <w:rFonts w:asciiTheme="minorEastAsia" w:hAnsiTheme="minorEastAsia"/>
-        </w:rPr>
-      </w:pPr>
-      <w:r>
-        <w:rPr>
-          <w:rFonts w:asciiTheme="minorEastAsia" w:hAnsiTheme="minorEastAsia"/>
-        </w:rPr>
-        <w:t>void Shield(int user_id)</w:t>
-      </w:r>
-      <w:r>
-        <w:rPr>
-          <w:rFonts w:asciiTheme="minorEastAsia" w:hAnsiTheme="minorEastAsia" w:hint="eastAsia"/>
-        </w:rPr>
-        <w:t>;</w:t>
-      </w:r>
-    </w:p>
-    <w:p>
-      <w:pPr>
-        <w:rPr>
-          <w:rFonts w:asciiTheme="minorEastAsia" w:hAnsiTheme="minorEastAsia"/>
-          <w:color w:val="538135" w:themeColor="accent6" w:themeShade="BF"/>
-        </w:rPr>
-      </w:pPr>
-      <w:r>
-        <w:rPr>
-          <w:rFonts w:asciiTheme="minorEastAsia" w:hAnsiTheme="minorEastAsia"/>
-        </w:rPr>
-        <w:t>void Teleport(int user_id, Position des)</w:t>
-      </w:r>
-      <w:r>
-        <w:rPr>
-          <w:rFonts w:asciiTheme="minorEastAsia" w:hAnsiTheme="minorEastAsia" w:hint="eastAsia"/>
-        </w:rPr>
-        <w:t>;</w:t>
-      </w:r>
-      <w:r>
-        <w:rPr>
-          <w:rFonts w:asciiTheme="minorEastAsia" w:hAnsiTheme="minorEastAsia" w:hint="eastAsia"/>
-        </w:rPr>
-        <w:t xml:space="preserve">            </w:t>
-      </w:r>
-      <w:r>
-        <w:rPr>
-          <w:rFonts w:asciiTheme="minorEastAsia" w:hAnsiTheme="minorEastAsia" w:hint="eastAsia"/>
-          <w:color w:val="538135" w:themeColor="accent6" w:themeShade="BF"/>
-        </w:rPr>
-        <w:t>//</w:t>
-      </w:r>
-      <w:r>
-        <w:rPr>
-          <w:rFonts w:asciiTheme="minorEastAsia" w:hAnsiTheme="minorEastAsia" w:hint="eastAsia"/>
-          <w:color w:val="538135" w:themeColor="accent6" w:themeShade="BF"/>
-        </w:rPr>
-        <w:t xml:space="preserve"> </w:t>
-      </w:r>
-      <w:r>
-        <w:rPr>
-          <w:rFonts w:asciiTheme="minorEastAsia" w:hAnsiTheme="minorEastAsia" w:hint="eastAsia"/>
-          <w:color w:val="538135" w:themeColor="accent6" w:themeShade="BF"/>
-        </w:rPr>
-        <w:t>瞬移, des是目标位置坐标</w:t>
-      </w:r>
-    </w:p>
-    <w:p>
-      <w:pPr>
-        <w:rPr>
-          <w:rFonts w:asciiTheme="minorEastAsia" w:hAnsiTheme="minorEastAsia"/>
-          <w:color w:val="538135" w:themeColor="accent6" w:themeShade="BF"/>
-        </w:rPr>
-      </w:pPr>
-      <w:r>
-        <w:rPr>
-          <w:rFonts w:asciiTheme="minorEastAsia" w:hAnsiTheme="minorEastAsia"/>
-        </w:rPr>
-        <w:t>void UpgradeSkill(int user_id, SkillType skill)</w:t>
-      </w:r>
-      <w:r>
-        <w:rPr>
-          <w:rFonts w:asciiTheme="minorEastAsia" w:hAnsiTheme="minorEastAsia" w:hint="eastAsia"/>
-        </w:rPr>
-        <w:t>;</w:t>
-      </w:r>
-      <w:r>
-        <w:rPr>
-          <w:rFonts w:asciiTheme="minorEastAsia" w:hAnsiTheme="minorEastAsia" w:hint="eastAsia"/>
-        </w:rPr>
-        <w:t xml:space="preserve">        </w:t>
-      </w:r>
-      <w:r>
-        <w:rPr>
-          <w:rFonts w:asciiTheme="minorEastAsia" w:hAnsiTheme="minorEastAsia" w:hint="eastAsia"/>
-          <w:color w:val="538135" w:themeColor="accent6" w:themeShade="BF"/>
-        </w:rPr>
-        <w:t>//</w:t>
-      </w:r>
-      <w:r>
-        <w:rPr>
-          <w:rFonts w:asciiTheme="minorEastAsia" w:hAnsiTheme="minorEastAsia" w:hint="eastAsia"/>
-          <w:color w:val="538135" w:themeColor="accent6" w:themeShade="BF"/>
-        </w:rPr>
-        <w:t xml:space="preserve"> </w:t>
-      </w:r>
-      <w:r>
-        <w:rPr>
-          <w:rFonts w:asciiTheme="minorEastAsia" w:hAnsiTheme="minorEastAsia" w:hint="eastAsia"/>
-          <w:color w:val="538135" w:themeColor="accent6" w:themeShade="BF"/>
-        </w:rPr>
-        <w:t>skill是技能种类</w:t>
-      </w:r>
-    </w:p>
-    <w:p>
-      <w:pPr>
-        <w:rPr>
-          <w:rFonts w:asciiTheme="minorEastAsia" w:hAnsiTheme="minorEastAsia"/>
-        </w:rPr>
-      </w:pPr>
-      <w:r>
-        <w:rPr>
-          <w:rFonts w:asciiTheme="minorEastAsia" w:hAnsiTheme="minorEastAsia"/>
-        </w:rPr>
-        <w:t>void HealthUp(int user_id)</w:t>
-      </w:r>
-      <w:r>
-        <w:rPr>
-          <w:rFonts w:asciiTheme="minorEastAsia" w:hAnsiTheme="minorEastAsia" w:hint="eastAsia"/>
-        </w:rPr>
-        <w:t>;</w:t>
-      </w:r>
-    </w:p>
-    <w:p>
-      <w:pPr>
-        <w:pStyle w:val="3"/>
-        <w:rPr>
-          <w:rFonts w:asciiTheme="minorEastAsia" w:hAnsiTheme="minorEastAsia"/>
-          <w:sz w:val="24"/>
-        </w:rPr>
-      </w:pPr>
-      <w:bookmarkStart w:id="52" w:name="_Toc444954663"/>
-      <w:bookmarkStart w:id="53" w:name="OLE_LINK17"/>
-      <w:bookmarkStart w:id="54" w:name="OLE_LINK18"/>
-      <w:r>
-        <w:rPr>
-          <w:rFonts w:asciiTheme="minorEastAsia" w:hAnsiTheme="minorEastAsia" w:hint="eastAsia"/>
-          <w:sz w:val="24"/>
-        </w:rPr>
-        <w:lastRenderedPageBreak/>
-        <w:t>特殊指令</w:t>
-      </w:r>
-      <w:bookmarkEnd w:id="52"/>
-    </w:p>
-    <w:bookmarkEnd w:id="53"/>
-    <w:bookmarkEnd w:id="54"/>
-    <w:p>
-      <w:pPr>
-        <w:rPr>
-          <w:rFonts w:asciiTheme="minorEastAsia" w:hAnsiTheme="minorEastAsia"/>
-          <w:color w:val="538135" w:themeColor="accent6" w:themeShade="BF"/>
-        </w:rPr>
-      </w:pPr>
-      <w:r>
-        <w:rPr>
-          <w:rFonts w:asciiTheme="minorEastAsia" w:hAnsiTheme="minorEastAsia" w:hint="eastAsia"/>
-        </w:rPr>
-        <w:t xml:space="preserve">void PAUSE();                  </w:t>
-      </w:r>
-      <w:r>
-        <w:rPr>
-          <w:rFonts w:asciiTheme="minorEastAsia" w:hAnsiTheme="minorEastAsia" w:hint="eastAsia"/>
-          <w:color w:val="538135" w:themeColor="accent6" w:themeShade="BF"/>
-        </w:rPr>
-        <w:t xml:space="preserve">  // 调试用</w:t>
-      </w:r>
-    </w:p>
-    <w:p>
-      <w:pPr>
-        <w:rPr>
-          <w:rFonts w:asciiTheme="minorEastAsia" w:hAnsiTheme="minorEastAsia"/>
-        </w:rPr>
-      </w:pPr>
-      <w:r>
-        <w:rPr>
-          <w:rFonts w:asciiTheme="minorEastAsia" w:hAnsiTheme="minorEastAsia"/>
-        </w:rPr>
-        <w:t>void CONTINUE();</w:t>
-      </w:r>
-    </w:p>
-    <w:p>
-      <w:pPr>
-        <w:rPr>
-          <w:rFonts w:asciiTheme="minorEastAsia" w:hAnsiTheme="minorEastAsia"/>
-        </w:rPr>
-      </w:pPr>
-    </w:p>
-    <w:p>
-      <w:pPr>
-        <w:pStyle w:val="3"/>
-        <w:rPr>
-          <w:rFonts w:asciiTheme="minorEastAsia" w:hAnsiTheme="minorEastAsia"/>
-          <w:sz w:val="24"/>
-        </w:rPr>
-      </w:pPr>
-      <w:bookmarkStart w:id="55" w:name="_Toc444954664"/>
-      <w:r>
-        <w:rPr>
-          <w:rFonts w:asciiTheme="minorEastAsia" w:hAnsiTheme="minorEastAsia" w:hint="eastAsia"/>
-          <w:sz w:val="24"/>
-        </w:rPr>
-        <w:t>其他指令</w:t>
-      </w:r>
-      <w:bookmarkEnd w:id="55"/>
-    </w:p>
-    <w:p>
-      <w:pPr>
-        <w:rPr>
-          <w:rFonts w:asciiTheme="minorEastAsia" w:hAnsiTheme="minorEastAsia"/>
-        </w:rPr>
-      </w:pPr>
-      <w:r>
-        <w:rPr>
-          <w:rFonts w:asciiTheme="minorEastAsia" w:hAnsiTheme="minorEastAsia"/>
-        </w:rPr>
-        <w:t>double Distance(Position pos1, Position pos2);</w:t>
-      </w:r>
-    </w:p>
-    <w:p>
-      <w:pPr>
-        <w:rPr>
-          <w:rFonts w:asciiTheme="minorEastAsia" w:hAnsiTheme="minorEastAsia"/>
-        </w:rPr>
-      </w:pPr>
-      <w:r>
-        <w:rPr>
-          <w:rFonts w:asciiTheme="minorEastAsia" w:hAnsiTheme="minorEastAsia" w:hint="eastAsia"/>
-        </w:rPr>
-        <w:t xml:space="preserve">Position Displacement(Position src, Position des);  </w:t>
-      </w:r>
-      <w:r>
-        <w:rPr>
-          <w:rFonts w:asciiTheme="minorEastAsia" w:hAnsiTheme="minorEastAsia" w:hint="eastAsia"/>
-          <w:color w:val="538135" w:themeColor="accent6" w:themeShade="BF"/>
-        </w:rPr>
-        <w:t>// 从 src 到 des 的位移矢量 (矢量差)</w:t>
+        <w:autoSpaceDE w:val="0"/>
+        <w:autoSpaceDN w:val="0"/>
+        <w:adjustRightInd w:val="0"/>
+        <w:jc w:val="left"/>
+        <w:rPr>
+          <w:rFonts w:ascii="Consolas" w:hAnsi="Consolas" w:cs="Consolas"/>
+          <w:color w:val="000000"/>
+          <w:kern w:val="0"/>
+          <w:sz w:val="19"/>
+          <w:szCs w:val="19"/>
+          <w:highlight w:val="white"/>
+        </w:rPr>
+      </w:pPr>
+      <w:r>
+        <w:rPr>
+          <w:rFonts w:ascii="Consolas" w:hAnsi="Consolas" w:cs="Consolas"/>
+          <w:color w:val="0000FF"/>
+          <w:kern w:val="0"/>
+          <w:sz w:val="19"/>
+          <w:szCs w:val="19"/>
+          <w:highlight w:val="white"/>
+        </w:rPr>
+        <w:t>void</w:t>
+      </w:r>
+      <w:r>
+        <w:rPr>
+          <w:rFonts w:ascii="Consolas" w:hAnsi="Consolas" w:cs="Consolas"/>
+          <w:color w:val="000000"/>
+          <w:kern w:val="0"/>
+          <w:sz w:val="19"/>
+          <w:szCs w:val="19"/>
+          <w:highlight w:val="white"/>
+        </w:rPr>
+        <w:t xml:space="preserve"> Move(</w:t>
+      </w:r>
+      <w:r>
+        <w:rPr>
+          <w:rFonts w:ascii="Consolas" w:hAnsi="Consolas" w:cs="Consolas"/>
+          <w:color w:val="0000FF"/>
+          <w:kern w:val="0"/>
+          <w:sz w:val="19"/>
+          <w:szCs w:val="19"/>
+          <w:highlight w:val="white"/>
+        </w:rPr>
+        <w:t>int</w:t>
+      </w:r>
+      <w:r>
+        <w:rPr>
+          <w:rFonts w:ascii="Consolas" w:hAnsi="Consolas" w:cs="Consolas"/>
+          <w:color w:val="000000"/>
+          <w:kern w:val="0"/>
+          <w:sz w:val="19"/>
+          <w:szCs w:val="19"/>
+          <w:highlight w:val="white"/>
+        </w:rPr>
+        <w:t xml:space="preserve"> user_id, </w:t>
+      </w:r>
+      <w:r>
+        <w:rPr>
+          <w:rFonts w:ascii="Consolas" w:hAnsi="Consolas" w:cs="Consolas"/>
+          <w:color w:val="2B91AF"/>
+          <w:kern w:val="0"/>
+          <w:sz w:val="19"/>
+          <w:szCs w:val="19"/>
+          <w:highlight w:val="white"/>
+        </w:rPr>
+        <w:t>Speed</w:t>
+      </w:r>
+      <w:r>
+        <w:rPr>
+          <w:rFonts w:ascii="Consolas" w:hAnsi="Consolas" w:cs="Consolas"/>
+          <w:color w:val="000000"/>
+          <w:kern w:val="0"/>
+          <w:sz w:val="19"/>
+          <w:szCs w:val="19"/>
+          <w:highlight w:val="white"/>
+        </w:rPr>
+        <w:t xml:space="preserve"> speed);  </w:t>
+      </w:r>
+      <w:r>
+        <w:rPr>
+          <w:rFonts w:ascii="Consolas" w:hAnsi="Consolas" w:cs="Consolas"/>
+          <w:color w:val="008000"/>
+          <w:kern w:val="0"/>
+          <w:sz w:val="19"/>
+          <w:szCs w:val="19"/>
+          <w:highlight w:val="white"/>
+        </w:rPr>
+        <w:t xml:space="preserve">// </w:t>
+      </w:r>
+      <w:r>
+        <w:rPr>
+          <w:rFonts w:ascii="Consolas" w:hAnsi="Consolas" w:cs="Consolas"/>
+          <w:color w:val="008000"/>
+          <w:kern w:val="0"/>
+          <w:sz w:val="19"/>
+          <w:szCs w:val="19"/>
+          <w:highlight w:val="white"/>
+        </w:rPr>
+        <w:t>移动，参数是速度矢量</w:t>
+      </w:r>
+    </w:p>
+    <w:p>
+      <w:pPr>
+        <w:autoSpaceDE w:val="0"/>
+        <w:autoSpaceDN w:val="0"/>
+        <w:adjustRightInd w:val="0"/>
+        <w:jc w:val="left"/>
+        <w:rPr>
+          <w:rFonts w:ascii="Consolas" w:hAnsi="Consolas" w:cs="Consolas"/>
+          <w:color w:val="000000"/>
+          <w:kern w:val="0"/>
+          <w:sz w:val="19"/>
+          <w:szCs w:val="19"/>
+          <w:highlight w:val="white"/>
+        </w:rPr>
+      </w:pPr>
+      <w:r>
+        <w:rPr>
+          <w:rFonts w:ascii="Consolas" w:hAnsi="Consolas" w:cs="Consolas"/>
+          <w:color w:val="0000FF"/>
+          <w:kern w:val="0"/>
+          <w:sz w:val="19"/>
+          <w:szCs w:val="19"/>
+          <w:highlight w:val="white"/>
+        </w:rPr>
+        <w:t>void</w:t>
+      </w:r>
+      <w:r>
+        <w:rPr>
+          <w:rFonts w:ascii="Consolas" w:hAnsi="Consolas" w:cs="Consolas"/>
+          <w:color w:val="000000"/>
+          <w:kern w:val="0"/>
+          <w:sz w:val="19"/>
+          <w:szCs w:val="19"/>
+          <w:highlight w:val="white"/>
+        </w:rPr>
+        <w:t xml:space="preserve"> LongAttack(</w:t>
+      </w:r>
+      <w:r>
+        <w:rPr>
+          <w:rFonts w:ascii="Consolas" w:hAnsi="Consolas" w:cs="Consolas"/>
+          <w:color w:val="0000FF"/>
+          <w:kern w:val="0"/>
+          <w:sz w:val="19"/>
+          <w:szCs w:val="19"/>
+          <w:highlight w:val="white"/>
+        </w:rPr>
+        <w:t>int</w:t>
+      </w:r>
+      <w:r>
+        <w:rPr>
+          <w:rFonts w:ascii="Consolas" w:hAnsi="Consolas" w:cs="Consolas"/>
+          <w:color w:val="000000"/>
+          <w:kern w:val="0"/>
+          <w:sz w:val="19"/>
+          <w:szCs w:val="19"/>
+          <w:highlight w:val="white"/>
+        </w:rPr>
+        <w:t xml:space="preserve"> user_id, </w:t>
+      </w:r>
+      <w:r>
+        <w:rPr>
+          <w:rFonts w:ascii="Consolas" w:hAnsi="Consolas" w:cs="Consolas"/>
+          <w:color w:val="0000FF"/>
+          <w:kern w:val="0"/>
+          <w:sz w:val="19"/>
+          <w:szCs w:val="19"/>
+          <w:highlight w:val="white"/>
+        </w:rPr>
+        <w:t>int</w:t>
+      </w:r>
+      <w:r>
+        <w:rPr>
+          <w:rFonts w:ascii="Consolas" w:hAnsi="Consolas" w:cs="Consolas"/>
+          <w:color w:val="000000"/>
+          <w:kern w:val="0"/>
+          <w:sz w:val="19"/>
+          <w:szCs w:val="19"/>
+          <w:highlight w:val="white"/>
+        </w:rPr>
+        <w:t xml:space="preserve"> target_id);</w:t>
+      </w:r>
+    </w:p>
+    <w:p>
+      <w:pPr>
+        <w:autoSpaceDE w:val="0"/>
+        <w:autoSpaceDN w:val="0"/>
+        <w:adjustRightInd w:val="0"/>
+        <w:jc w:val="left"/>
+        <w:rPr>
+          <w:rFonts w:ascii="Consolas" w:hAnsi="Consolas" w:cs="Consolas"/>
+          <w:color w:val="000000"/>
+          <w:kern w:val="0"/>
+          <w:sz w:val="19"/>
+          <w:szCs w:val="19"/>
+          <w:highlight w:val="white"/>
+        </w:rPr>
+      </w:pPr>
+      <w:r>
+        <w:rPr>
+          <w:rFonts w:ascii="Consolas" w:hAnsi="Consolas" w:cs="Consolas"/>
+          <w:color w:val="0000FF"/>
+          <w:kern w:val="0"/>
+          <w:sz w:val="19"/>
+          <w:szCs w:val="19"/>
+          <w:highlight w:val="white"/>
+        </w:rPr>
+        <w:t>void</w:t>
+      </w:r>
+      <w:r>
+        <w:rPr>
+          <w:rFonts w:ascii="Consolas" w:hAnsi="Consolas" w:cs="Consolas"/>
+          <w:color w:val="000000"/>
+          <w:kern w:val="0"/>
+          <w:sz w:val="19"/>
+          <w:szCs w:val="19"/>
+          <w:highlight w:val="white"/>
+        </w:rPr>
+        <w:t xml:space="preserve"> ShortAttack(</w:t>
+      </w:r>
+      <w:r>
+        <w:rPr>
+          <w:rFonts w:ascii="Consolas" w:hAnsi="Consolas" w:cs="Consolas"/>
+          <w:color w:val="0000FF"/>
+          <w:kern w:val="0"/>
+          <w:sz w:val="19"/>
+          <w:szCs w:val="19"/>
+          <w:highlight w:val="white"/>
+        </w:rPr>
+        <w:t>int</w:t>
+      </w:r>
+      <w:r>
+        <w:rPr>
+          <w:rFonts w:ascii="Consolas" w:hAnsi="Consolas" w:cs="Consolas"/>
+          <w:color w:val="000000"/>
+          <w:kern w:val="0"/>
+          <w:sz w:val="19"/>
+          <w:szCs w:val="19"/>
+          <w:highlight w:val="white"/>
+        </w:rPr>
+        <w:t xml:space="preserve"> user_id);</w:t>
+      </w:r>
+    </w:p>
+    <w:p>
+      <w:pPr>
+        <w:autoSpaceDE w:val="0"/>
+        <w:autoSpaceDN w:val="0"/>
+        <w:adjustRightInd w:val="0"/>
+        <w:jc w:val="left"/>
+        <w:rPr>
+          <w:rFonts w:ascii="Consolas" w:hAnsi="Consolas" w:cs="Consolas"/>
+          <w:color w:val="000000"/>
+          <w:kern w:val="0"/>
+          <w:sz w:val="19"/>
+          <w:szCs w:val="19"/>
+          <w:highlight w:val="white"/>
+        </w:rPr>
+      </w:pPr>
+      <w:r>
+        <w:rPr>
+          <w:rFonts w:ascii="Consolas" w:hAnsi="Consolas" w:cs="Consolas"/>
+          <w:color w:val="0000FF"/>
+          <w:kern w:val="0"/>
+          <w:sz w:val="19"/>
+          <w:szCs w:val="19"/>
+          <w:highlight w:val="white"/>
+        </w:rPr>
+        <w:t>void</w:t>
+      </w:r>
+      <w:r>
+        <w:rPr>
+          <w:rFonts w:ascii="Consolas" w:hAnsi="Consolas" w:cs="Consolas"/>
+          <w:color w:val="000000"/>
+          <w:kern w:val="0"/>
+          <w:sz w:val="19"/>
+          <w:szCs w:val="19"/>
+          <w:highlight w:val="white"/>
+        </w:rPr>
+        <w:t xml:space="preserve"> Shield(</w:t>
+      </w:r>
+      <w:r>
+        <w:rPr>
+          <w:rFonts w:ascii="Consolas" w:hAnsi="Consolas" w:cs="Consolas"/>
+          <w:color w:val="0000FF"/>
+          <w:kern w:val="0"/>
+          <w:sz w:val="19"/>
+          <w:szCs w:val="19"/>
+          <w:highlight w:val="white"/>
+        </w:rPr>
+        <w:t>int</w:t>
+      </w:r>
+      <w:r>
+        <w:rPr>
+          <w:rFonts w:ascii="Consolas" w:hAnsi="Consolas" w:cs="Consolas"/>
+          <w:color w:val="000000"/>
+          <w:kern w:val="0"/>
+          <w:sz w:val="19"/>
+          <w:szCs w:val="19"/>
+          <w:highlight w:val="white"/>
+        </w:rPr>
+        <w:t xml:space="preserve"> user_id);</w:t>
+      </w:r>
+    </w:p>
+    <w:p>
+      <w:pPr>
+        <w:autoSpaceDE w:val="0"/>
+        <w:autoSpaceDN w:val="0"/>
+        <w:adjustRightInd w:val="0"/>
+        <w:jc w:val="left"/>
+        <w:rPr>
+          <w:rFonts w:ascii="Consolas" w:hAnsi="Consolas" w:cs="Consolas"/>
+          <w:color w:val="000000"/>
+          <w:kern w:val="0"/>
+          <w:sz w:val="19"/>
+          <w:szCs w:val="19"/>
+          <w:highlight w:val="white"/>
+        </w:rPr>
+      </w:pPr>
+      <w:r>
+        <w:rPr>
+          <w:rFonts w:ascii="Consolas" w:hAnsi="Consolas" w:cs="Consolas"/>
+          <w:color w:val="0000FF"/>
+          <w:kern w:val="0"/>
+          <w:sz w:val="19"/>
+          <w:szCs w:val="19"/>
+          <w:highlight w:val="white"/>
+        </w:rPr>
+        <w:t>void</w:t>
+      </w:r>
+      <w:r>
+        <w:rPr>
+          <w:rFonts w:ascii="Consolas" w:hAnsi="Consolas" w:cs="Consolas"/>
+          <w:color w:val="000000"/>
+          <w:kern w:val="0"/>
+          <w:sz w:val="19"/>
+          <w:szCs w:val="19"/>
+          <w:highlight w:val="white"/>
+        </w:rPr>
+        <w:t xml:space="preserve"> Dash(</w:t>
+      </w:r>
+      <w:r>
+        <w:rPr>
+          <w:rFonts w:ascii="Consolas" w:hAnsi="Consolas" w:cs="Consolas"/>
+          <w:color w:val="0000FF"/>
+          <w:kern w:val="0"/>
+          <w:sz w:val="19"/>
+          <w:szCs w:val="19"/>
+          <w:highlight w:val="white"/>
+        </w:rPr>
+        <w:t>int</w:t>
+      </w:r>
+      <w:r>
+        <w:rPr>
+          <w:rFonts w:ascii="Consolas" w:hAnsi="Consolas" w:cs="Consolas"/>
+          <w:color w:val="000000"/>
+          <w:kern w:val="0"/>
+          <w:sz w:val="19"/>
+          <w:szCs w:val="19"/>
+          <w:highlight w:val="white"/>
+        </w:rPr>
+        <w:t xml:space="preserve"> user_id);</w:t>
+      </w:r>
+    </w:p>
+    <w:p>
+      <w:pPr>
+        <w:autoSpaceDE w:val="0"/>
+        <w:autoSpaceDN w:val="0"/>
+        <w:adjustRightInd w:val="0"/>
+        <w:jc w:val="left"/>
+        <w:rPr>
+          <w:rFonts w:ascii="Consolas" w:hAnsi="Consolas" w:cs="Consolas"/>
+          <w:color w:val="000000"/>
+          <w:kern w:val="0"/>
+          <w:sz w:val="19"/>
+          <w:szCs w:val="19"/>
+          <w:highlight w:val="white"/>
+        </w:rPr>
+      </w:pPr>
+      <w:r>
+        <w:rPr>
+          <w:rFonts w:ascii="Consolas" w:hAnsi="Consolas" w:cs="Consolas"/>
+          <w:color w:val="0000FF"/>
+          <w:kern w:val="0"/>
+          <w:sz w:val="19"/>
+          <w:szCs w:val="19"/>
+          <w:highlight w:val="white"/>
+        </w:rPr>
+        <w:t>void</w:t>
+      </w:r>
+      <w:r>
+        <w:rPr>
+          <w:rFonts w:ascii="Consolas" w:hAnsi="Consolas" w:cs="Consolas"/>
+          <w:color w:val="000000"/>
+          <w:kern w:val="0"/>
+          <w:sz w:val="19"/>
+          <w:szCs w:val="19"/>
+          <w:highlight w:val="white"/>
+        </w:rPr>
+        <w:t xml:space="preserve"> HealthUp(</w:t>
+      </w:r>
+      <w:r>
+        <w:rPr>
+          <w:rFonts w:ascii="Consolas" w:hAnsi="Consolas" w:cs="Consolas"/>
+          <w:color w:val="0000FF"/>
+          <w:kern w:val="0"/>
+          <w:sz w:val="19"/>
+          <w:szCs w:val="19"/>
+          <w:highlight w:val="white"/>
+        </w:rPr>
+        <w:t>int</w:t>
+      </w:r>
+      <w:r>
+        <w:rPr>
+          <w:rFonts w:ascii="Consolas" w:hAnsi="Consolas" w:cs="Consolas"/>
+          <w:color w:val="000000"/>
+          <w:kern w:val="0"/>
+          <w:sz w:val="19"/>
+          <w:szCs w:val="19"/>
+          <w:highlight w:val="white"/>
+        </w:rPr>
+        <w:t xml:space="preserve"> user_id);</w:t>
+      </w:r>
+    </w:p>
+    <w:p>
+      <w:pPr>
+        <w:rPr>
+          <w:rFonts w:asciiTheme="minorEastAsia" w:hAnsiTheme="minorEastAsia"/>
+        </w:rPr>
+      </w:pPr>
+      <w:r>
+        <w:rPr>
+          <w:rFonts w:ascii="Consolas" w:hAnsi="Consolas" w:cs="Consolas"/>
+          <w:color w:val="0000FF"/>
+          <w:kern w:val="0"/>
+          <w:sz w:val="19"/>
+          <w:szCs w:val="19"/>
+          <w:highlight w:val="white"/>
+        </w:rPr>
+        <w:t>void</w:t>
+      </w:r>
+      <w:r>
+        <w:rPr>
+          <w:rFonts w:ascii="Consolas" w:hAnsi="Consolas" w:cs="Consolas"/>
+          <w:color w:val="000000"/>
+          <w:kern w:val="0"/>
+          <w:sz w:val="19"/>
+          <w:szCs w:val="19"/>
+          <w:highlight w:val="white"/>
+        </w:rPr>
+        <w:t xml:space="preserve"> UpgradeSkill(</w:t>
+      </w:r>
+      <w:r>
+        <w:rPr>
+          <w:rFonts w:ascii="Consolas" w:hAnsi="Consolas" w:cs="Consolas"/>
+          <w:color w:val="0000FF"/>
+          <w:kern w:val="0"/>
+          <w:sz w:val="19"/>
+          <w:szCs w:val="19"/>
+          <w:highlight w:val="white"/>
+        </w:rPr>
+        <w:t>int</w:t>
+      </w:r>
+      <w:r>
+        <w:rPr>
+          <w:rFonts w:ascii="Consolas" w:hAnsi="Consolas" w:cs="Consolas"/>
+          <w:color w:val="000000"/>
+          <w:kern w:val="0"/>
+          <w:sz w:val="19"/>
+          <w:szCs w:val="19"/>
+          <w:highlight w:val="white"/>
+        </w:rPr>
+        <w:t xml:space="preserve"> user_id, </w:t>
+      </w:r>
+      <w:r>
+        <w:rPr>
+          <w:rFonts w:ascii="Consolas" w:hAnsi="Consolas" w:cs="Consolas"/>
+          <w:color w:val="2B91AF"/>
+          <w:kern w:val="0"/>
+          <w:sz w:val="19"/>
+          <w:szCs w:val="19"/>
+          <w:highlight w:val="white"/>
+        </w:rPr>
+        <w:t>SkillType</w:t>
+      </w:r>
+      <w:r>
+        <w:rPr>
+          <w:rFonts w:ascii="Consolas" w:hAnsi="Consolas" w:cs="Consolas"/>
+          <w:color w:val="000000"/>
+          <w:kern w:val="0"/>
+          <w:sz w:val="19"/>
+          <w:szCs w:val="19"/>
+          <w:highlight w:val="white"/>
+        </w:rPr>
+        <w:t xml:space="preserve"> skill);</w:t>
       </w:r>
     </w:p>
     <w:p>
@@ -11793,16 +12472,17 @@
           <w:szCs w:val="24"/>
         </w:rPr>
       </w:pPr>
-      <w:bookmarkStart w:id="56" w:name="_Toc444954665"/>
+      <w:bookmarkStart w:id="51" w:name="_Toc444954665"/>
       <w:r>
         <w:rPr>
           <w:rFonts w:asciiTheme="minorEastAsia" w:eastAsiaTheme="minorEastAsia" w:hAnsiTheme="minorEastAsia" w:hint="eastAsia"/>
           <w:sz w:val="28"/>
           <w:szCs w:val="24"/>
         </w:rPr>
+        <w:lastRenderedPageBreak/>
         <w:t>编写ai.cpp</w:t>
       </w:r>
-      <w:bookmarkEnd w:id="56"/>
+      <w:bookmarkEnd w:id="51"/>
     </w:p>
     <w:p>
       <w:pPr>
@@ -11846,13 +12526,9 @@
         <w:tblLook w:val="04A0" w:firstRow="1" w:lastRow="0" w:firstColumn="1" w:lastColumn="0" w:noHBand="0" w:noVBand="1"/>
       </w:tblPr>
       <w:tblGrid>
-        <w:gridCol w:w="626"/>
-        <w:gridCol w:w="2980"/>
+        <w:gridCol w:w="256"/>
       </w:tblGrid>
       <w:tr>
-        <w:trPr>
-          <w:gridAfter w:val="1"/>
-        </w:trPr>
         <w:tc>
           <w:tcPr>
             <w:tcW w:w="0" w:type="auto"/>
@@ -11881,571 +12557,7 @@
           </w:p>
         </w:tc>
       </w:tr>
-      <w:tr>
-        <w:tc>
-          <w:tcPr>
-            <w:tcW w:w="626" w:type="dxa"/>
-            <w:tcBorders>
-              <w:top w:val="single" w:sz="2" w:space="0" w:color="EEEEEE"/>
-              <w:left w:val="single" w:sz="2" w:space="0" w:color="EEEEEE"/>
-              <w:bottom w:val="single" w:sz="2" w:space="0" w:color="EEEEEE"/>
-              <w:right w:val="single" w:sz="4" w:space="0" w:color="EEEEEE"/>
-            </w:tcBorders>
-            <w:shd w:val="clear" w:color="auto" w:fill="FFFFFF"/>
-            <w:noWrap/>
-            <w:tcMar>
-              <w:top w:w="0" w:type="dxa"/>
-              <w:left w:w="125" w:type="dxa"/>
-              <w:bottom w:w="0" w:type="dxa"/>
-              <w:right w:w="125" w:type="dxa"/>
-            </w:tcMar>
-            <w:hideMark/>
-          </w:tcPr>
-          <w:p>
-            <w:pPr>
-              <w:widowControl/>
-              <w:spacing w:line="225" w:lineRule="atLeast"/>
-              <w:jc w:val="right"/>
-              <w:rPr>
-                <w:rFonts w:asciiTheme="minorEastAsia" w:hAnsiTheme="minorEastAsia" w:cs="Consolas"/>
-                <w:color w:val="333333"/>
-                <w:kern w:val="0"/>
-                <w:szCs w:val="21"/>
-              </w:rPr>
-            </w:pPr>
-          </w:p>
-        </w:tc>
-        <w:tc>
-          <w:tcPr>
-            <w:tcW w:w="0" w:type="auto"/>
-            <w:shd w:val="clear" w:color="auto" w:fill="FFFFFF"/>
-            <w:tcMar>
-              <w:top w:w="0" w:type="dxa"/>
-              <w:left w:w="125" w:type="dxa"/>
-              <w:bottom w:w="0" w:type="dxa"/>
-              <w:right w:w="125" w:type="dxa"/>
-            </w:tcMar>
-            <w:hideMark/>
-          </w:tcPr>
-          <w:p>
-            <w:pPr>
-              <w:widowControl/>
-              <w:spacing w:line="228" w:lineRule="atLeast"/>
-              <w:jc w:val="left"/>
-              <w:rPr>
-                <w:rFonts w:asciiTheme="minorEastAsia" w:hAnsiTheme="minorEastAsia" w:cs="Consolas"/>
-                <w:color w:val="333333"/>
-                <w:kern w:val="0"/>
-                <w:szCs w:val="21"/>
-              </w:rPr>
-            </w:pPr>
-            <w:r>
-              <w:rPr>
-                <w:rFonts w:asciiTheme="minorEastAsia" w:hAnsiTheme="minorEastAsia" w:cs="Consolas"/>
-                <w:color w:val="333333"/>
-                <w:szCs w:val="21"/>
-                <w:shd w:val="clear" w:color="auto" w:fill="FFFFFF"/>
-              </w:rPr>
-              <w:t>#</w:t>
-            </w:r>
-            <w:r>
-              <w:rPr>
-                <w:rStyle w:val="pl-k"/>
-                <w:rFonts w:asciiTheme="minorEastAsia" w:hAnsiTheme="minorEastAsia" w:cs="Consolas"/>
-                <w:color w:val="A71D5D"/>
-                <w:szCs w:val="21"/>
-                <w:shd w:val="clear" w:color="auto" w:fill="FFFFFF"/>
-              </w:rPr>
-              <w:t>include</w:t>
-            </w:r>
-            <w:r>
-              <w:rPr>
-                <w:rFonts w:asciiTheme="minorEastAsia" w:hAnsiTheme="minorEastAsia" w:cs="Consolas"/>
-                <w:color w:val="333333"/>
-                <w:szCs w:val="21"/>
-                <w:shd w:val="clear" w:color="auto" w:fill="FFFFFF"/>
-              </w:rPr>
-              <w:t xml:space="preserve"> </w:t>
-            </w:r>
-            <w:r>
-              <w:rPr>
-                <w:rStyle w:val="pl-pds"/>
-                <w:rFonts w:asciiTheme="minorEastAsia" w:hAnsiTheme="minorEastAsia" w:cs="Consolas"/>
-                <w:color w:val="183691"/>
-                <w:szCs w:val="21"/>
-                <w:shd w:val="clear" w:color="auto" w:fill="FFFFFF"/>
-              </w:rPr>
-              <w:t>"</w:t>
-            </w:r>
-            <w:r>
-              <w:rPr>
-                <w:rStyle w:val="pl-s"/>
-                <w:rFonts w:asciiTheme="minorEastAsia" w:hAnsiTheme="minorEastAsia" w:cs="Consolas"/>
-                <w:color w:val="183691"/>
-                <w:szCs w:val="21"/>
-                <w:shd w:val="clear" w:color="auto" w:fill="FFFFFF"/>
-              </w:rPr>
-              <w:t>teamstyle17.h</w:t>
-            </w:r>
-            <w:r>
-              <w:rPr>
-                <w:rStyle w:val="pl-pds"/>
-                <w:rFonts w:asciiTheme="minorEastAsia" w:hAnsiTheme="minorEastAsia" w:cs="Consolas"/>
-                <w:color w:val="183691"/>
-                <w:szCs w:val="21"/>
-                <w:shd w:val="clear" w:color="auto" w:fill="FFFFFF"/>
-              </w:rPr>
-              <w:t>"</w:t>
-            </w:r>
-          </w:p>
-        </w:tc>
-      </w:tr>
-      <w:tr>
-        <w:tc>
-          <w:tcPr>
-            <w:tcW w:w="626" w:type="dxa"/>
-            <w:tcBorders>
-              <w:top w:val="single" w:sz="2" w:space="0" w:color="EEEEEE"/>
-              <w:left w:val="single" w:sz="2" w:space="0" w:color="EEEEEE"/>
-              <w:bottom w:val="single" w:sz="2" w:space="0" w:color="EEEEEE"/>
-              <w:right w:val="single" w:sz="4" w:space="0" w:color="EEEEEE"/>
-            </w:tcBorders>
-            <w:shd w:val="clear" w:color="auto" w:fill="FFFFFF"/>
-            <w:noWrap/>
-            <w:tcMar>
-              <w:top w:w="0" w:type="dxa"/>
-              <w:left w:w="125" w:type="dxa"/>
-              <w:bottom w:w="0" w:type="dxa"/>
-              <w:right w:w="125" w:type="dxa"/>
-            </w:tcMar>
-            <w:hideMark/>
-          </w:tcPr>
-          <w:p>
-            <w:pPr>
-              <w:widowControl/>
-              <w:spacing w:line="225" w:lineRule="atLeast"/>
-              <w:jc w:val="right"/>
-              <w:rPr>
-                <w:rFonts w:asciiTheme="minorEastAsia" w:hAnsiTheme="minorEastAsia" w:cs="Consolas"/>
-                <w:color w:val="333333"/>
-                <w:kern w:val="0"/>
-                <w:szCs w:val="21"/>
-              </w:rPr>
-            </w:pPr>
-          </w:p>
-        </w:tc>
-        <w:tc>
-          <w:tcPr>
-            <w:tcW w:w="0" w:type="auto"/>
-            <w:shd w:val="clear" w:color="auto" w:fill="FFFFFF"/>
-            <w:tcMar>
-              <w:top w:w="0" w:type="dxa"/>
-              <w:left w:w="125" w:type="dxa"/>
-              <w:bottom w:w="0" w:type="dxa"/>
-              <w:right w:w="125" w:type="dxa"/>
-            </w:tcMar>
-            <w:hideMark/>
-          </w:tcPr>
-          <w:p>
-            <w:pPr>
-              <w:widowControl/>
-              <w:spacing w:line="228" w:lineRule="atLeast"/>
-              <w:jc w:val="left"/>
-              <w:rPr>
-                <w:rFonts w:asciiTheme="minorEastAsia" w:hAnsiTheme="minorEastAsia" w:cs="Consolas"/>
-                <w:color w:val="333333"/>
-                <w:kern w:val="0"/>
-                <w:szCs w:val="21"/>
-              </w:rPr>
-            </w:pPr>
-          </w:p>
-        </w:tc>
-      </w:tr>
-      <w:tr>
-        <w:tc>
-          <w:tcPr>
-            <w:tcW w:w="626" w:type="dxa"/>
-            <w:tcBorders>
-              <w:top w:val="single" w:sz="2" w:space="0" w:color="EEEEEE"/>
-              <w:left w:val="single" w:sz="2" w:space="0" w:color="EEEEEE"/>
-              <w:bottom w:val="single" w:sz="2" w:space="0" w:color="EEEEEE"/>
-              <w:right w:val="single" w:sz="4" w:space="0" w:color="EEEEEE"/>
-            </w:tcBorders>
-            <w:shd w:val="clear" w:color="auto" w:fill="FFFFFF"/>
-            <w:noWrap/>
-            <w:tcMar>
-              <w:top w:w="0" w:type="dxa"/>
-              <w:left w:w="125" w:type="dxa"/>
-              <w:bottom w:w="0" w:type="dxa"/>
-              <w:right w:w="125" w:type="dxa"/>
-            </w:tcMar>
-            <w:hideMark/>
-          </w:tcPr>
-          <w:p>
-            <w:pPr>
-              <w:widowControl/>
-              <w:spacing w:line="225" w:lineRule="atLeast"/>
-              <w:jc w:val="right"/>
-              <w:rPr>
-                <w:rFonts w:asciiTheme="minorEastAsia" w:hAnsiTheme="minorEastAsia" w:cs="Consolas"/>
-                <w:color w:val="333333"/>
-                <w:kern w:val="0"/>
-                <w:szCs w:val="21"/>
-              </w:rPr>
-            </w:pPr>
-          </w:p>
-        </w:tc>
-        <w:tc>
-          <w:tcPr>
-            <w:tcW w:w="0" w:type="auto"/>
-            <w:shd w:val="clear" w:color="auto" w:fill="FFFFFF"/>
-            <w:tcMar>
-              <w:top w:w="0" w:type="dxa"/>
-              <w:left w:w="125" w:type="dxa"/>
-              <w:bottom w:w="0" w:type="dxa"/>
-              <w:right w:w="125" w:type="dxa"/>
-            </w:tcMar>
-            <w:hideMark/>
-          </w:tcPr>
-          <w:p>
-            <w:pPr>
-              <w:widowControl/>
-              <w:spacing w:line="228" w:lineRule="atLeast"/>
-              <w:jc w:val="left"/>
-              <w:rPr>
-                <w:rFonts w:asciiTheme="minorEastAsia" w:hAnsiTheme="minorEastAsia" w:cs="Consolas"/>
-                <w:color w:val="333333"/>
-                <w:kern w:val="0"/>
-                <w:szCs w:val="21"/>
-              </w:rPr>
-            </w:pPr>
-            <w:r>
-              <w:rPr>
-                <w:rFonts w:asciiTheme="minorEastAsia" w:hAnsiTheme="minorEastAsia" w:cs="Consolas"/>
-                <w:color w:val="A71D5D"/>
-                <w:kern w:val="0"/>
-                <w:szCs w:val="21"/>
-              </w:rPr>
-              <w:t>void</w:t>
-            </w:r>
-            <w:r>
-              <w:rPr>
-                <w:rFonts w:asciiTheme="minorEastAsia" w:hAnsiTheme="minorEastAsia" w:cs="Consolas"/>
-                <w:color w:val="333333"/>
-                <w:kern w:val="0"/>
-                <w:szCs w:val="21"/>
-              </w:rPr>
-              <w:t xml:space="preserve"> </w:t>
-            </w:r>
-            <w:r>
-              <w:rPr>
-                <w:rFonts w:asciiTheme="minorEastAsia" w:hAnsiTheme="minorEastAsia" w:cs="Consolas"/>
-                <w:color w:val="795DA3"/>
-                <w:kern w:val="0"/>
-                <w:szCs w:val="21"/>
-              </w:rPr>
-              <w:t>AIMain</w:t>
-            </w:r>
-            <w:r>
-              <w:rPr>
-                <w:rFonts w:asciiTheme="minorEastAsia" w:hAnsiTheme="minorEastAsia" w:cs="Consolas"/>
-                <w:color w:val="333333"/>
-                <w:kern w:val="0"/>
-                <w:szCs w:val="21"/>
-              </w:rPr>
-              <w:t>() {</w:t>
-            </w:r>
-          </w:p>
-          <w:p>
-            <w:pPr>
-              <w:widowControl/>
-              <w:spacing w:line="228" w:lineRule="atLeast"/>
-              <w:jc w:val="left"/>
-              <w:rPr>
-                <w:rFonts w:asciiTheme="minorEastAsia" w:hAnsiTheme="minorEastAsia" w:cs="Consolas"/>
-                <w:color w:val="538135" w:themeColor="accent6" w:themeShade="BF"/>
-                <w:kern w:val="0"/>
-                <w:szCs w:val="21"/>
-              </w:rPr>
-            </w:pPr>
-            <w:r>
-              <w:rPr>
-                <w:rFonts w:asciiTheme="minorEastAsia" w:hAnsiTheme="minorEastAsia" w:cs="Consolas" w:hint="eastAsia"/>
-                <w:color w:val="538135" w:themeColor="accent6" w:themeShade="BF"/>
-                <w:kern w:val="0"/>
-                <w:szCs w:val="21"/>
-              </w:rPr>
-              <w:t>// Write your AI code here</w:t>
-            </w:r>
-          </w:p>
-          <w:p>
-            <w:pPr>
-              <w:widowControl/>
-              <w:spacing w:line="228" w:lineRule="atLeast"/>
-              <w:jc w:val="left"/>
-              <w:rPr>
-                <w:rFonts w:asciiTheme="minorEastAsia" w:hAnsiTheme="minorEastAsia" w:cs="Consolas"/>
-                <w:color w:val="333333"/>
-                <w:kern w:val="0"/>
-                <w:szCs w:val="21"/>
-              </w:rPr>
-            </w:pPr>
-          </w:p>
-          <w:p>
-            <w:pPr>
-              <w:widowControl/>
-              <w:spacing w:line="228" w:lineRule="atLeast"/>
-              <w:jc w:val="left"/>
-              <w:rPr>
-                <w:rFonts w:asciiTheme="minorEastAsia" w:hAnsiTheme="minorEastAsia" w:cs="Consolas"/>
-                <w:color w:val="333333"/>
-                <w:kern w:val="0"/>
-                <w:szCs w:val="21"/>
-              </w:rPr>
-            </w:pPr>
-          </w:p>
-          <w:p>
-            <w:pPr>
-              <w:widowControl/>
-              <w:spacing w:line="228" w:lineRule="atLeast"/>
-              <w:jc w:val="left"/>
-              <w:rPr>
-                <w:rFonts w:asciiTheme="minorEastAsia" w:hAnsiTheme="minorEastAsia" w:cs="Consolas"/>
-                <w:color w:val="333333"/>
-                <w:kern w:val="0"/>
-                <w:szCs w:val="21"/>
-              </w:rPr>
-            </w:pPr>
-          </w:p>
-          <w:p>
-            <w:pPr>
-              <w:widowControl/>
-              <w:spacing w:line="228" w:lineRule="atLeast"/>
-              <w:jc w:val="left"/>
-              <w:rPr>
-                <w:rFonts w:asciiTheme="minorEastAsia" w:hAnsiTheme="minorEastAsia" w:cs="Consolas"/>
-                <w:color w:val="333333"/>
-                <w:kern w:val="0"/>
-                <w:szCs w:val="21"/>
-              </w:rPr>
-            </w:pPr>
-          </w:p>
-          <w:p>
-            <w:pPr>
-              <w:widowControl/>
-              <w:spacing w:line="228" w:lineRule="atLeast"/>
-              <w:jc w:val="left"/>
-              <w:rPr>
-                <w:rFonts w:asciiTheme="minorEastAsia" w:hAnsiTheme="minorEastAsia" w:cs="Consolas"/>
-                <w:color w:val="333333"/>
-                <w:kern w:val="0"/>
-                <w:szCs w:val="21"/>
-              </w:rPr>
-            </w:pPr>
-          </w:p>
-        </w:tc>
-      </w:tr>
-      <w:tr>
-        <w:tc>
-          <w:tcPr>
-            <w:tcW w:w="626" w:type="dxa"/>
-            <w:tcBorders>
-              <w:top w:val="single" w:sz="2" w:space="0" w:color="EEEEEE"/>
-              <w:left w:val="single" w:sz="2" w:space="0" w:color="EEEEEE"/>
-              <w:bottom w:val="single" w:sz="2" w:space="0" w:color="EEEEEE"/>
-              <w:right w:val="single" w:sz="4" w:space="0" w:color="EEEEEE"/>
-            </w:tcBorders>
-            <w:shd w:val="clear" w:color="auto" w:fill="FFFFFF"/>
-            <w:noWrap/>
-            <w:tcMar>
-              <w:top w:w="0" w:type="dxa"/>
-              <w:left w:w="125" w:type="dxa"/>
-              <w:bottom w:w="0" w:type="dxa"/>
-              <w:right w:w="125" w:type="dxa"/>
-            </w:tcMar>
-            <w:hideMark/>
-          </w:tcPr>
-          <w:p>
-            <w:pPr>
-              <w:widowControl/>
-              <w:spacing w:line="225" w:lineRule="atLeast"/>
-              <w:jc w:val="right"/>
-              <w:rPr>
-                <w:rFonts w:asciiTheme="minorEastAsia" w:hAnsiTheme="minorEastAsia" w:cs="Consolas"/>
-                <w:color w:val="333333"/>
-                <w:kern w:val="0"/>
-                <w:szCs w:val="21"/>
-              </w:rPr>
-            </w:pPr>
-          </w:p>
-        </w:tc>
-        <w:tc>
-          <w:tcPr>
-            <w:tcW w:w="0" w:type="auto"/>
-            <w:shd w:val="clear" w:color="auto" w:fill="FFFFFF"/>
-            <w:tcMar>
-              <w:top w:w="0" w:type="dxa"/>
-              <w:left w:w="125" w:type="dxa"/>
-              <w:bottom w:w="0" w:type="dxa"/>
-              <w:right w:w="125" w:type="dxa"/>
-            </w:tcMar>
-            <w:hideMark/>
-          </w:tcPr>
-          <w:p>
-            <w:pPr>
-              <w:widowControl/>
-              <w:spacing w:line="228" w:lineRule="atLeast"/>
-              <w:jc w:val="left"/>
-              <w:rPr>
-                <w:rFonts w:asciiTheme="minorEastAsia" w:hAnsiTheme="minorEastAsia" w:cs="Consolas"/>
-                <w:color w:val="333333"/>
-                <w:kern w:val="0"/>
-                <w:szCs w:val="21"/>
-              </w:rPr>
-            </w:pPr>
-            <w:r>
-              <w:rPr>
-                <w:rFonts w:asciiTheme="minorEastAsia" w:hAnsiTheme="minorEastAsia" w:cs="Consolas"/>
-                <w:color w:val="333333"/>
-                <w:kern w:val="0"/>
-                <w:szCs w:val="21"/>
-              </w:rPr>
-              <w:t>}</w:t>
-            </w:r>
-          </w:p>
-        </w:tc>
-      </w:tr>
     </w:tbl>
-    <w:p>
-      <w:pPr>
-        <w:rPr>
-          <w:rFonts w:asciiTheme="minorEastAsia" w:hAnsiTheme="minorEastAsia"/>
-          <w:szCs w:val="24"/>
-        </w:rPr>
-      </w:pPr>
-    </w:p>
-    <w:p>
-      <w:pPr>
-        <w:rPr>
-          <w:rFonts w:asciiTheme="minorEastAsia" w:hAnsiTheme="minorEastAsia"/>
-          <w:szCs w:val="24"/>
-        </w:rPr>
-      </w:pPr>
-      <w:r>
-        <w:rPr>
-          <w:rFonts w:asciiTheme="minorEastAsia" w:hAnsiTheme="minorEastAsia"/>
-          <w:szCs w:val="24"/>
-        </w:rPr>
-        <w:tab/>
-      </w:r>
-    </w:p>
-    <w:p>
-      <w:pPr>
-        <w:rPr>
-          <w:rFonts w:asciiTheme="minorEastAsia" w:hAnsiTheme="minorEastAsia"/>
-          <w:szCs w:val="24"/>
-        </w:rPr>
-      </w:pPr>
-      <w:r>
-        <w:rPr>
-          <w:rFonts w:asciiTheme="minorEastAsia" w:hAnsiTheme="minorEastAsia"/>
-          <w:szCs w:val="24"/>
-        </w:rPr>
-        <w:tab/>
-      </w:r>
-      <w:r>
-        <w:rPr>
-          <w:rFonts w:asciiTheme="minorEastAsia" w:hAnsiTheme="minorEastAsia" w:hint="eastAsia"/>
-          <w:szCs w:val="24"/>
-        </w:rPr>
-        <w:t>那么代码怎么写呢……</w:t>
-      </w:r>
-      <w:bookmarkStart w:id="57" w:name="_Toc444954666"/>
-    </w:p>
-    <w:p>
-      <w:pPr>
-        <w:pStyle w:val="3"/>
-        <w:rPr>
-          <w:rFonts w:asciiTheme="minorEastAsia" w:hAnsiTheme="minorEastAsia"/>
-          <w:sz w:val="24"/>
-          <w:szCs w:val="24"/>
-        </w:rPr>
-      </w:pPr>
-      <w:r>
-        <w:rPr>
-          <w:rFonts w:asciiTheme="minorEastAsia" w:hAnsiTheme="minorEastAsia" w:hint="eastAsia"/>
-          <w:sz w:val="24"/>
-          <w:szCs w:val="24"/>
-        </w:rPr>
-        <w:t>简单的例子</w:t>
-      </w:r>
-      <w:bookmarkEnd w:id="57"/>
-    </w:p>
-    <w:p>
-      <w:pPr>
-        <w:rPr>
-          <w:rFonts w:asciiTheme="minorEastAsia" w:hAnsiTheme="minorEastAsia"/>
-          <w:szCs w:val="24"/>
-        </w:rPr>
-      </w:pPr>
-      <w:r>
-        <w:rPr>
-          <w:rFonts w:asciiTheme="minorEastAsia" w:hAnsiTheme="minorEastAsia"/>
-          <w:szCs w:val="24"/>
-        </w:rPr>
-        <w:tab/>
-      </w:r>
-      <w:r>
-        <w:rPr>
-          <w:rFonts w:asciiTheme="minorEastAsia" w:hAnsiTheme="minorEastAsia" w:hint="eastAsia"/>
-          <w:szCs w:val="24"/>
-        </w:rPr>
-        <w:t>基本指令的接口前文已有描述，大家</w:t>
-      </w:r>
-      <w:r>
-        <w:rPr>
-          <w:rFonts w:asciiTheme="minorEastAsia" w:hAnsiTheme="minorEastAsia" w:hint="eastAsia"/>
-          <w:szCs w:val="24"/>
-        </w:rPr>
-        <w:t>直接使用，就可以编制出一个可以运行的AI了。除了基本指令外，还有一些大家可能会遇到的常见操作，在此给各位一点小小的参考。</w:t>
-      </w:r>
-    </w:p>
-    <w:p>
-      <w:pPr>
-        <w:rPr>
-          <w:rFonts w:asciiTheme="minorEastAsia" w:hAnsiTheme="minorEastAsia"/>
-          <w:szCs w:val="24"/>
-        </w:rPr>
-      </w:pPr>
-    </w:p>
-    <w:p>
-      <w:pPr>
-        <w:tabs>
-          <w:tab w:val="left" w:pos="960"/>
-        </w:tabs>
-        <w:rPr>
-          <w:rFonts w:asciiTheme="minorEastAsia" w:hAnsiTheme="minorEastAsia"/>
-          <w:b/>
-          <w:szCs w:val="24"/>
-        </w:rPr>
-      </w:pPr>
-      <w:r>
-        <w:rPr>
-          <w:rFonts w:asciiTheme="minorEastAsia" w:hAnsiTheme="minorEastAsia" w:hint="eastAsia"/>
-          <w:b/>
-          <w:szCs w:val="24"/>
-        </w:rPr>
-        <w:t>取视野范围内某营养源的</w:t>
-      </w:r>
-      <w:r>
-        <w:rPr>
-          <w:rFonts w:asciiTheme="minorEastAsia" w:hAnsiTheme="minorEastAsia" w:hint="eastAsia"/>
-          <w:b/>
-          <w:szCs w:val="24"/>
-        </w:rPr>
-        <w:t>索引</w:t>
-      </w:r>
-    </w:p>
     <w:p>
       <w:pPr>
         <w:autoSpaceDE w:val="0"/>
@@ -12453,44 +12565,14 @@
         <w:adjustRightInd w:val="0"/>
         <w:jc w:val="left"/>
         <w:rPr>
-          <w:rFonts w:asciiTheme="minorEastAsia" w:hAnsiTheme="minorEastAsia" w:cs="新宋体"/>
-          <w:kern w:val="0"/>
+          <w:rFonts w:ascii="Consolas" w:hAnsi="Consolas" w:cs="Consolas"/>
+          <w:color w:val="000000"/>
+          <w:kern w:val="0"/>
+          <w:sz w:val="19"/>
           <w:szCs w:val="19"/>
-        </w:rPr>
-      </w:pPr>
-      <w:r>
-        <w:rPr>
-          <w:rFonts w:asciiTheme="minorEastAsia" w:hAnsiTheme="minorEastAsia" w:cs="新宋体"/>
-          <w:color w:val="0000FF"/>
-          <w:kern w:val="0"/>
-          <w:szCs w:val="19"/>
-        </w:rPr>
-        <w:t>int</w:t>
-      </w:r>
-      <w:r>
-        <w:rPr>
-          <w:rFonts w:asciiTheme="minorEastAsia" w:hAnsiTheme="minorEastAsia" w:cs="新宋体"/>
-          <w:kern w:val="0"/>
-          <w:szCs w:val="19"/>
-        </w:rPr>
-        <w:t xml:space="preserve"> Get</w:t>
-      </w:r>
-      <w:r>
-        <w:rPr>
-          <w:rFonts w:asciiTheme="minorEastAsia" w:hAnsiTheme="minorEastAsia" w:cs="新宋体" w:hint="eastAsia"/>
-          <w:kern w:val="0"/>
-          <w:szCs w:val="19"/>
-        </w:rPr>
-        <w:t>Nutrient</w:t>
-      </w:r>
-      <w:r>
-        <w:rPr>
-          <w:rFonts w:asciiTheme="minorEastAsia" w:hAnsiTheme="minorEastAsia" w:cs="新宋体"/>
-          <w:kern w:val="0"/>
-          <w:szCs w:val="19"/>
-        </w:rPr>
-        <w:t>()</w:t>
-      </w:r>
+          <w:highlight w:val="white"/>
+        </w:rPr>
+      </w:pPr>
     </w:p>
     <w:p>
       <w:pPr>
@@ -12499,18 +12581,46 @@
         <w:adjustRightInd w:val="0"/>
         <w:jc w:val="left"/>
         <w:rPr>
-          <w:rFonts w:asciiTheme="minorEastAsia" w:hAnsiTheme="minorEastAsia" w:cs="新宋体"/>
-          <w:kern w:val="0"/>
+          <w:rFonts w:ascii="Consolas" w:hAnsi="Consolas" w:cs="Consolas"/>
+          <w:color w:val="000000"/>
+          <w:kern w:val="0"/>
+          <w:sz w:val="19"/>
           <w:szCs w:val="19"/>
-        </w:rPr>
-      </w:pPr>
-      <w:r>
-        <w:rPr>
-          <w:rFonts w:asciiTheme="minorEastAsia" w:hAnsiTheme="minorEastAsia" w:cs="新宋体"/>
-          <w:kern w:val="0"/>
+          <w:highlight w:val="white"/>
+        </w:rPr>
+      </w:pPr>
+      <w:r>
+        <w:rPr>
+          <w:rFonts w:ascii="Consolas" w:hAnsi="Consolas" w:cs="Consolas"/>
+          <w:color w:val="808080"/>
+          <w:kern w:val="0"/>
+          <w:sz w:val="19"/>
           <w:szCs w:val="19"/>
-        </w:rPr>
-        <w:t>{</w:t>
+          <w:highlight w:val="white"/>
+        </w:rPr>
+        <w:t>#include</w:t>
+      </w:r>
+      <w:r>
+        <w:rPr>
+          <w:rFonts w:ascii="Consolas" w:hAnsi="Consolas" w:cs="Consolas"/>
+          <w:color w:val="000000"/>
+          <w:kern w:val="0"/>
+          <w:sz w:val="19"/>
+          <w:szCs w:val="19"/>
+          <w:highlight w:val="white"/>
+        </w:rPr>
+        <w:t xml:space="preserve"> </w:t>
+      </w:r>
+      <w:r>
+        <w:rPr>
+          <w:rFonts w:ascii="Consolas" w:hAnsi="Consolas" w:cs="Consolas"/>
+          <w:color w:val="A31515"/>
+          <w:kern w:val="0"/>
+          <w:sz w:val="19"/>
+          <w:szCs w:val="19"/>
+          <w:highlight w:val="white"/>
+        </w:rPr>
+        <w:t>"teamstyle17.h"</w:t>
       </w:r>
     </w:p>
     <w:p>
@@ -12520,18 +12630,35 @@
         <w:adjustRightInd w:val="0"/>
         <w:jc w:val="left"/>
         <w:rPr>
-          <w:rFonts w:asciiTheme="minorEastAsia" w:hAnsiTheme="minorEastAsia" w:cs="新宋体"/>
-          <w:kern w:val="0"/>
+          <w:rFonts w:ascii="Consolas" w:hAnsi="Consolas" w:cs="Consolas"/>
+          <w:color w:val="000000"/>
+          <w:kern w:val="0"/>
+          <w:sz w:val="19"/>
           <w:szCs w:val="19"/>
-        </w:rPr>
-      </w:pPr>
-      <w:r>
-        <w:rPr>
-          <w:rFonts w:asciiTheme="minorEastAsia" w:hAnsiTheme="minorEastAsia" w:cs="新宋体" w:hint="eastAsia"/>
-          <w:kern w:val="0"/>
+          <w:highlight w:val="white"/>
+        </w:rPr>
+      </w:pPr>
+      <w:r>
+        <w:rPr>
+          <w:rFonts w:ascii="Consolas" w:hAnsi="Consolas" w:cs="Consolas"/>
+          <w:color w:val="0000FF"/>
+          <w:kern w:val="0"/>
+          <w:sz w:val="19"/>
           <w:szCs w:val="19"/>
-        </w:rPr>
-        <w:t xml:space="preserve">    MapInfo INFO=GetMap();</w:t>
+          <w:highlight w:val="white"/>
+        </w:rPr>
+        <w:t>void</w:t>
+      </w:r>
+      <w:r>
+        <w:rPr>
+          <w:rFonts w:ascii="Consolas" w:hAnsi="Consolas" w:cs="Consolas"/>
+          <w:color w:val="000000"/>
+          <w:kern w:val="0"/>
+          <w:sz w:val="19"/>
+          <w:szCs w:val="19"/>
+          <w:highlight w:val="white"/>
+        </w:rPr>
+        <w:t xml:space="preserve"> AIMain() {</w:t>
       </w:r>
     </w:p>
     <w:p>
@@ -12541,35 +12668,35 @@
         <w:adjustRightInd w:val="0"/>
         <w:jc w:val="left"/>
         <w:rPr>
-          <w:rFonts w:asciiTheme="minorEastAsia" w:hAnsiTheme="minorEastAsia" w:cs="新宋体"/>
-          <w:kern w:val="0"/>
+          <w:rFonts w:ascii="Consolas" w:hAnsi="Consolas" w:cs="Consolas"/>
+          <w:color w:val="008000"/>
+          <w:kern w:val="0"/>
+          <w:sz w:val="19"/>
           <w:szCs w:val="19"/>
-        </w:rPr>
-      </w:pPr>
-      <w:r>
-        <w:rPr>
-          <w:rFonts w:asciiTheme="minorEastAsia" w:hAnsiTheme="minorEastAsia" w:cs="新宋体"/>
-          <w:kern w:val="0"/>
+          <w:highlight w:val="white"/>
+        </w:rPr>
+      </w:pPr>
+      <w:r>
+        <w:rPr>
+          <w:rFonts w:ascii="Consolas" w:hAnsi="Consolas" w:cs="Consolas"/>
+          <w:color w:val="000000"/>
+          <w:kern w:val="0"/>
+          <w:sz w:val="19"/>
           <w:szCs w:val="19"/>
+          <w:highlight w:val="white"/>
         </w:rPr>
         <w:tab/>
       </w:r>
       <w:r>
         <w:rPr>
-          <w:rFonts w:asciiTheme="minorEastAsia" w:hAnsiTheme="minorEastAsia" w:cs="新宋体"/>
-          <w:color w:val="0000FF"/>
-          <w:kern w:val="0"/>
+          <w:rFonts w:ascii="Consolas" w:hAnsi="Consolas" w:cs="Consolas"/>
+          <w:color w:val="008000"/>
+          <w:kern w:val="0"/>
+          <w:sz w:val="19"/>
           <w:szCs w:val="19"/>
-        </w:rPr>
-        <w:t>int</w:t>
-      </w:r>
-      <w:r>
-        <w:rPr>
-          <w:rFonts w:asciiTheme="minorEastAsia" w:hAnsiTheme="minorEastAsia" w:cs="新宋体"/>
-          <w:kern w:val="0"/>
-          <w:szCs w:val="19"/>
-        </w:rPr>
-        <w:t xml:space="preserve"> i;</w:t>
+          <w:highlight w:val="white"/>
+        </w:rPr>
+        <w:t>// Write Your AI Codes Here :-)</w:t>
       </w:r>
     </w:p>
     <w:p>
@@ -12579,53 +12706,14 @@
         <w:adjustRightInd w:val="0"/>
         <w:jc w:val="left"/>
         <w:rPr>
-          <w:rFonts w:asciiTheme="minorEastAsia" w:hAnsiTheme="minorEastAsia" w:cs="新宋体"/>
-          <w:kern w:val="0"/>
+          <w:rFonts w:ascii="Consolas" w:hAnsi="Consolas" w:cs="Consolas"/>
+          <w:color w:val="000000"/>
+          <w:kern w:val="0"/>
+          <w:sz w:val="19"/>
           <w:szCs w:val="19"/>
-        </w:rPr>
-      </w:pPr>
-      <w:r>
-        <w:rPr>
-          <w:rFonts w:asciiTheme="minorEastAsia" w:hAnsiTheme="minorEastAsia" w:cs="新宋体"/>
-          <w:kern w:val="0"/>
-          <w:szCs w:val="19"/>
-        </w:rPr>
-        <w:lastRenderedPageBreak/>
-        <w:tab/>
-      </w:r>
-      <w:r>
-        <w:rPr>
-          <w:rFonts w:asciiTheme="minorEastAsia" w:hAnsiTheme="minorEastAsia" w:cs="新宋体"/>
-          <w:color w:val="0000FF"/>
-          <w:kern w:val="0"/>
-          <w:szCs w:val="19"/>
-        </w:rPr>
-        <w:t>for</w:t>
-      </w:r>
-      <w:r>
-        <w:rPr>
-          <w:rFonts w:asciiTheme="minorEastAsia" w:hAnsiTheme="minorEastAsia" w:cs="新宋体"/>
-          <w:kern w:val="0"/>
-          <w:szCs w:val="19"/>
-        </w:rPr>
-        <w:t>(i=0; i&lt;INFO-&gt;</w:t>
-      </w:r>
-      <w:r>
-        <w:rPr>
-          <w:rFonts w:asciiTheme="minorEastAsia" w:hAnsiTheme="minorEastAsia" w:cs="新宋体" w:hint="eastAsia"/>
-          <w:kern w:val="0"/>
-          <w:szCs w:val="19"/>
-        </w:rPr>
-        <w:t>objects_number</w:t>
-      </w:r>
-      <w:r>
-        <w:rPr>
-          <w:rFonts w:asciiTheme="minorEastAsia" w:hAnsiTheme="minorEastAsia" w:cs="新宋体"/>
-          <w:kern w:val="0"/>
-          <w:szCs w:val="19"/>
-        </w:rPr>
-        <w:t>; i++)</w:t>
-      </w:r>
+          <w:highlight w:val="white"/>
+        </w:rPr>
+      </w:pPr>
     </w:p>
     <w:p>
       <w:pPr>
@@ -12634,75 +12722,24 @@
         <w:adjustRightInd w:val="0"/>
         <w:jc w:val="left"/>
         <w:rPr>
-          <w:rFonts w:asciiTheme="minorEastAsia" w:hAnsiTheme="minorEastAsia" w:cs="新宋体"/>
-          <w:kern w:val="0"/>
+          <w:rFonts w:ascii="Consolas" w:hAnsi="Consolas" w:cs="Consolas"/>
+          <w:color w:val="000000"/>
+          <w:kern w:val="0"/>
+          <w:sz w:val="19"/>
           <w:szCs w:val="19"/>
-        </w:rPr>
-      </w:pPr>
-      <w:r>
-        <w:rPr>
-          <w:rFonts w:asciiTheme="minorEastAsia" w:hAnsiTheme="minorEastAsia" w:cs="新宋体"/>
-          <w:kern w:val="0"/>
+          <w:highlight w:val="white"/>
+        </w:rPr>
+      </w:pPr>
+      <w:r>
+        <w:rPr>
+          <w:rFonts w:ascii="Consolas" w:hAnsi="Consolas" w:cs="Consolas"/>
+          <w:color w:val="000000"/>
+          <w:kern w:val="0"/>
+          <w:sz w:val="19"/>
           <w:szCs w:val="19"/>
-        </w:rPr>
-        <w:tab/>
-      </w:r>
-      <w:r>
-        <w:rPr>
-          <w:rFonts w:asciiTheme="minorEastAsia" w:hAnsiTheme="minorEastAsia" w:cs="新宋体"/>
-          <w:kern w:val="0"/>
-          <w:szCs w:val="19"/>
-        </w:rPr>
-        <w:tab/>
-      </w:r>
-      <w:r>
-        <w:rPr>
-          <w:rFonts w:asciiTheme="minorEastAsia" w:hAnsiTheme="minorEastAsia" w:cs="新宋体"/>
-          <w:color w:val="0000FF"/>
-          <w:kern w:val="0"/>
-          <w:szCs w:val="19"/>
-        </w:rPr>
-        <w:t>if</w:t>
-      </w:r>
-      <w:r>
-        <w:rPr>
-          <w:rFonts w:asciiTheme="minorEastAsia" w:hAnsiTheme="minorEastAsia" w:cs="新宋体"/>
-          <w:kern w:val="0"/>
-          <w:szCs w:val="19"/>
-        </w:rPr>
-        <w:t>(</w:t>
-      </w:r>
-      <w:r>
-        <w:rPr>
-          <w:rFonts w:asciiTheme="minorEastAsia" w:hAnsiTheme="minorEastAsia" w:cs="新宋体" w:hint="eastAsia"/>
-          <w:kern w:val="0"/>
-          <w:szCs w:val="19"/>
-        </w:rPr>
-        <w:t>objects[i].type</w:t>
-      </w:r>
-      <w:r>
-        <w:rPr>
-          <w:rFonts w:asciiTheme="minorEastAsia" w:hAnsiTheme="minorEastAsia" w:cs="新宋体"/>
-          <w:kern w:val="0"/>
-          <w:szCs w:val="19"/>
-        </w:rPr>
-        <w:t xml:space="preserve"> == </w:t>
-      </w:r>
-      <w:r>
-        <w:rPr>
-          <w:rFonts w:asciiTheme="minorEastAsia" w:hAnsiTheme="minorEastAsia" w:cs="新宋体" w:hint="eastAsia"/>
-          <w:kern w:val="0"/>
-          <w:szCs w:val="19"/>
-        </w:rPr>
-        <w:t>NUTRIENT</w:t>
-      </w:r>
-      <w:r>
-        <w:rPr>
-          <w:rFonts w:asciiTheme="minorEastAsia" w:hAnsiTheme="minorEastAsia" w:cs="新宋体"/>
-          <w:kern w:val="0"/>
-          <w:szCs w:val="19"/>
-        </w:rPr>
-        <w:t>)</w:t>
+          <w:highlight w:val="white"/>
+        </w:rPr>
+        <w:t>}</w:t>
       </w:r>
     </w:p>
     <w:p>
@@ -12712,52 +12749,93 @@
         <w:adjustRightInd w:val="0"/>
         <w:jc w:val="left"/>
         <w:rPr>
-          <w:rFonts w:asciiTheme="minorEastAsia" w:hAnsiTheme="minorEastAsia" w:cs="新宋体"/>
-          <w:kern w:val="0"/>
+          <w:rFonts w:ascii="Consolas" w:hAnsi="Consolas" w:cs="Consolas"/>
+          <w:color w:val="000000"/>
+          <w:kern w:val="0"/>
+          <w:sz w:val="19"/>
           <w:szCs w:val="19"/>
-        </w:rPr>
-      </w:pPr>
-      <w:r>
-        <w:rPr>
-          <w:rFonts w:asciiTheme="minorEastAsia" w:hAnsiTheme="minorEastAsia" w:cs="新宋体"/>
-          <w:kern w:val="0"/>
-          <w:szCs w:val="19"/>
+          <w:highlight w:val="white"/>
+        </w:rPr>
+      </w:pPr>
+    </w:p>
+    <w:p>
+      <w:pPr>
+        <w:rPr>
+          <w:rFonts w:asciiTheme="minorEastAsia" w:hAnsiTheme="minorEastAsia"/>
+          <w:szCs w:val="24"/>
+        </w:rPr>
+      </w:pPr>
+      <w:r>
+        <w:rPr>
+          <w:rFonts w:asciiTheme="minorEastAsia" w:hAnsiTheme="minorEastAsia"/>
+          <w:szCs w:val="24"/>
         </w:rPr>
         <w:tab/>
       </w:r>
       <w:r>
         <w:rPr>
-          <w:rFonts w:asciiTheme="minorEastAsia" w:hAnsiTheme="minorEastAsia" w:cs="新宋体"/>
-          <w:kern w:val="0"/>
-          <w:szCs w:val="19"/>
+          <w:rFonts w:asciiTheme="minorEastAsia" w:hAnsiTheme="minorEastAsia" w:hint="eastAsia"/>
+          <w:szCs w:val="24"/>
+        </w:rPr>
+        <w:t>那么代码怎么写呢……</w:t>
+      </w:r>
+      <w:bookmarkStart w:id="52" w:name="_Toc444954666"/>
+    </w:p>
+    <w:p>
+      <w:pPr>
+        <w:pStyle w:val="3"/>
+        <w:rPr>
+          <w:rFonts w:asciiTheme="minorEastAsia" w:hAnsiTheme="minorEastAsia"/>
+          <w:sz w:val="24"/>
+          <w:szCs w:val="24"/>
+        </w:rPr>
+      </w:pPr>
+      <w:r>
+        <w:rPr>
+          <w:rFonts w:asciiTheme="minorEastAsia" w:hAnsiTheme="minorEastAsia" w:hint="eastAsia"/>
+          <w:sz w:val="24"/>
+          <w:szCs w:val="24"/>
+        </w:rPr>
+        <w:t>简单的例子</w:t>
+      </w:r>
+      <w:bookmarkEnd w:id="52"/>
+    </w:p>
+    <w:p>
+      <w:pPr>
+        <w:rPr>
+          <w:rFonts w:asciiTheme="minorEastAsia" w:hAnsiTheme="minorEastAsia"/>
+          <w:szCs w:val="24"/>
+        </w:rPr>
+      </w:pPr>
+      <w:r>
+        <w:rPr>
+          <w:rFonts w:asciiTheme="minorEastAsia" w:hAnsiTheme="minorEastAsia"/>
+          <w:szCs w:val="24"/>
         </w:rPr>
         <w:tab/>
       </w:r>
       <w:r>
         <w:rPr>
-          <w:rFonts w:asciiTheme="minorEastAsia" w:hAnsiTheme="minorEastAsia" w:cs="新宋体"/>
-          <w:kern w:val="0"/>
-          <w:szCs w:val="19"/>
-        </w:rPr>
-        <w:tab/>
-      </w:r>
-      <w:r>
-        <w:rPr>
-          <w:rFonts w:asciiTheme="minorEastAsia" w:hAnsiTheme="minorEastAsia" w:cs="新宋体"/>
-          <w:color w:val="0000FF"/>
-          <w:kern w:val="0"/>
-          <w:szCs w:val="19"/>
-        </w:rPr>
-        <w:t>return</w:t>
-      </w:r>
-      <w:r>
-        <w:rPr>
-          <w:rFonts w:asciiTheme="minorEastAsia" w:hAnsiTheme="minorEastAsia" w:cs="新宋体"/>
-          <w:kern w:val="0"/>
-          <w:szCs w:val="19"/>
-        </w:rPr>
-        <w:t xml:space="preserve"> i; </w:t>
-      </w:r>
+          <w:rFonts w:asciiTheme="minorEastAsia" w:hAnsiTheme="minorEastAsia" w:hint="eastAsia"/>
+          <w:szCs w:val="24"/>
+        </w:rPr>
+        <w:t>基本指令的接口前文已有描述，大家</w:t>
+      </w:r>
+      <w:r>
+        <w:rPr>
+          <w:rFonts w:asciiTheme="minorEastAsia" w:hAnsiTheme="minorEastAsia" w:hint="eastAsia"/>
+          <w:szCs w:val="24"/>
+        </w:rPr>
+        <w:t>直接使用，就可以编制出一个可以运行的AI了。除了基本指令外，还有一些大家可能会遇到的常见操作，在此给各位一点小小的参考。</w:t>
+      </w:r>
+    </w:p>
+    <w:p>
+      <w:pPr>
+        <w:rPr>
+          <w:rFonts w:asciiTheme="minorEastAsia" w:hAnsiTheme="minorEastAsia"/>
+          <w:szCs w:val="24"/>
+        </w:rPr>
+      </w:pPr>
     </w:p>
     <w:p>
       <w:pPr>
@@ -12768,431 +12846,19 @@
         <w:rPr>
           <w:rFonts w:asciiTheme="minorEastAsia" w:hAnsiTheme="minorEastAsia" w:cs="新宋体"/>
           <w:kern w:val="0"/>
-          <w:szCs w:val="19"/>
-        </w:rPr>
-      </w:pPr>
-      <w:r>
-        <w:rPr>
-          <w:rFonts w:asciiTheme="minorEastAsia" w:hAnsiTheme="minorEastAsia" w:cs="新宋体"/>
-          <w:kern w:val="0"/>
-          <w:szCs w:val="19"/>
-        </w:rPr>
-        <w:tab/>
-      </w:r>
-      <w:r>
-        <w:rPr>
-          <w:rFonts w:asciiTheme="minorEastAsia" w:hAnsiTheme="minorEastAsia" w:cs="新宋体"/>
-          <w:color w:val="0000FF"/>
-          <w:kern w:val="0"/>
-          <w:szCs w:val="19"/>
-        </w:rPr>
-        <w:t>return</w:t>
-      </w:r>
-      <w:r>
-        <w:rPr>
-          <w:rFonts w:asciiTheme="minorEastAsia" w:hAnsiTheme="minorEastAsia" w:cs="新宋体"/>
-          <w:kern w:val="0"/>
-          <w:szCs w:val="19"/>
-        </w:rPr>
-        <w:t xml:space="preserve"> -1;</w:t>
-      </w:r>
-    </w:p>
-    <w:p>
-      <w:pPr>
-        <w:autoSpaceDE w:val="0"/>
-        <w:autoSpaceDN w:val="0"/>
-        <w:adjustRightInd w:val="0"/>
-        <w:jc w:val="left"/>
-        <w:rPr>
-          <w:rFonts w:asciiTheme="minorEastAsia" w:hAnsiTheme="minorEastAsia" w:cs="新宋体"/>
-          <w:kern w:val="0"/>
-          <w:szCs w:val="19"/>
-        </w:rPr>
-      </w:pPr>
-      <w:r>
-        <w:rPr>
-          <w:rFonts w:asciiTheme="minorEastAsia" w:hAnsiTheme="minorEastAsia" w:cs="新宋体"/>
-          <w:kern w:val="0"/>
-          <w:szCs w:val="19"/>
-        </w:rPr>
-        <w:t>}</w:t>
-      </w:r>
-    </w:p>
-    <w:p>
-      <w:pPr>
-        <w:autoSpaceDE w:val="0"/>
-        <w:autoSpaceDN w:val="0"/>
-        <w:adjustRightInd w:val="0"/>
-        <w:jc w:val="left"/>
-        <w:rPr>
-          <w:rFonts w:asciiTheme="minorEastAsia" w:hAnsiTheme="minorEastAsia" w:cs="新宋体"/>
-          <w:kern w:val="0"/>
-          <w:szCs w:val="19"/>
-        </w:rPr>
-      </w:pPr>
-    </w:p>
-    <w:p>
-      <w:pPr>
-        <w:autoSpaceDE w:val="0"/>
-        <w:autoSpaceDN w:val="0"/>
-        <w:adjustRightInd w:val="0"/>
-        <w:jc w:val="left"/>
-        <w:rPr>
-          <w:rFonts w:asciiTheme="minorEastAsia" w:hAnsiTheme="minorEastAsia" w:cs="新宋体"/>
-          <w:kern w:val="0"/>
-          <w:szCs w:val="19"/>
-        </w:rPr>
-      </w:pPr>
-    </w:p>
-    <w:p>
-      <w:pPr>
-        <w:rPr>
-          <w:rFonts w:asciiTheme="minorEastAsia" w:hAnsiTheme="minorEastAsia"/>
-          <w:b/>
-        </w:rPr>
-      </w:pPr>
-      <w:r>
-        <w:rPr>
-          <w:rFonts w:asciiTheme="minorEastAsia" w:hAnsiTheme="minorEastAsia" w:hint="eastAsia"/>
-          <w:b/>
-        </w:rPr>
-        <w:t>判断</w:t>
-      </w:r>
-      <w:r>
-        <w:rPr>
-          <w:rFonts w:asciiTheme="minorEastAsia" w:hAnsiTheme="minorEastAsia" w:hint="eastAsia"/>
-          <w:b/>
-          <w:kern w:val="0"/>
-          <w:szCs w:val="21"/>
-        </w:rPr>
-        <w:t>敌方生物是否在自己的近程攻击范围内</w:t>
-      </w:r>
-    </w:p>
-    <w:p>
-      <w:pPr>
-        <w:tabs>
-          <w:tab w:val="left" w:pos="3143"/>
-        </w:tabs>
-        <w:autoSpaceDE w:val="0"/>
-        <w:autoSpaceDN w:val="0"/>
-        <w:adjustRightInd w:val="0"/>
-        <w:jc w:val="left"/>
-        <w:rPr>
-          <w:rFonts w:asciiTheme="minorEastAsia" w:hAnsiTheme="minorEastAsia" w:cs="新宋体"/>
-          <w:kern w:val="0"/>
-          <w:szCs w:val="19"/>
-        </w:rPr>
-      </w:pPr>
-      <w:r>
-        <w:rPr>
-          <w:rFonts w:asciiTheme="minorEastAsia" w:hAnsiTheme="minorEastAsia" w:cs="新宋体" w:hint="eastAsia"/>
-          <w:color w:val="0000FF"/>
-          <w:kern w:val="0"/>
-          <w:szCs w:val="19"/>
-        </w:rPr>
-        <w:t>bool</w:t>
-      </w:r>
-      <w:r>
-        <w:rPr>
-          <w:rFonts w:asciiTheme="minorEastAsia" w:hAnsiTheme="minorEastAsia" w:cs="新宋体"/>
-          <w:kern w:val="0"/>
-          <w:szCs w:val="19"/>
-        </w:rPr>
-        <w:t xml:space="preserve"> if_</w:t>
-      </w:r>
-      <w:r>
-        <w:rPr>
-          <w:rFonts w:asciiTheme="minorEastAsia" w:hAnsiTheme="minorEastAsia" w:cs="新宋体" w:hint="eastAsia"/>
-          <w:kern w:val="0"/>
-          <w:szCs w:val="19"/>
-        </w:rPr>
-        <w:t>shortattack</w:t>
-      </w:r>
-      <w:r>
-        <w:rPr>
-          <w:rFonts w:asciiTheme="minorEastAsia" w:hAnsiTheme="minorEastAsia" w:cs="新宋体"/>
-          <w:kern w:val="0"/>
-          <w:szCs w:val="19"/>
-        </w:rPr>
-        <w:t>(</w:t>
-      </w:r>
-      <w:r>
-        <w:rPr>
-          <w:rFonts w:asciiTheme="minorEastAsia" w:hAnsiTheme="minorEastAsia" w:cs="新宋体" w:hint="eastAsia"/>
-          <w:kern w:val="0"/>
-          <w:szCs w:val="19"/>
-        </w:rPr>
-        <w:t>Object enemy</w:t>
-      </w:r>
-      <w:r>
-        <w:rPr>
-          <w:rFonts w:asciiTheme="minorEastAsia" w:hAnsiTheme="minorEastAsia" w:cs="新宋体"/>
-          <w:kern w:val="0"/>
-          <w:szCs w:val="19"/>
-        </w:rPr>
-        <w:t>)</w:t>
-      </w:r>
-      <w:r>
-        <w:rPr>
-          <w:rFonts w:asciiTheme="minorEastAsia" w:hAnsiTheme="minorEastAsia" w:cs="新宋体"/>
-          <w:kern w:val="0"/>
-          <w:szCs w:val="19"/>
-        </w:rPr>
-        <w:tab/>
-      </w:r>
-    </w:p>
-    <w:p>
-      <w:pPr>
-        <w:autoSpaceDE w:val="0"/>
-        <w:autoSpaceDN w:val="0"/>
-        <w:adjustRightInd w:val="0"/>
-        <w:jc w:val="left"/>
-        <w:rPr>
-          <w:rFonts w:asciiTheme="minorEastAsia" w:hAnsiTheme="minorEastAsia" w:cs="新宋体"/>
-          <w:kern w:val="0"/>
-          <w:szCs w:val="19"/>
-        </w:rPr>
-      </w:pPr>
-      <w:r>
-        <w:rPr>
-          <w:rFonts w:asciiTheme="minorEastAsia" w:hAnsiTheme="minorEastAsia" w:cs="新宋体"/>
-          <w:kern w:val="0"/>
-          <w:szCs w:val="19"/>
-        </w:rPr>
-        <w:t>{</w:t>
-      </w:r>
-    </w:p>
-    <w:p>
-      <w:pPr>
-        <w:autoSpaceDE w:val="0"/>
-        <w:autoSpaceDN w:val="0"/>
-        <w:adjustRightInd w:val="0"/>
-        <w:ind w:firstLine="405"/>
-        <w:jc w:val="left"/>
-        <w:rPr>
-          <w:rFonts w:asciiTheme="minorEastAsia" w:hAnsiTheme="minorEastAsia" w:cs="新宋体"/>
-          <w:kern w:val="0"/>
-          <w:szCs w:val="19"/>
-        </w:rPr>
-      </w:pPr>
-      <w:r>
-        <w:rPr>
-          <w:rFonts w:asciiTheme="minorEastAsia" w:hAnsiTheme="minorEastAsia" w:cs="新宋体" w:hint="eastAsia"/>
-          <w:kern w:val="0"/>
-          <w:szCs w:val="19"/>
-        </w:rPr>
-        <w:t>double distance=Distance(enemy.pos, player.pos);</w:t>
-      </w:r>
-    </w:p>
-    <w:p>
-      <w:pPr>
-        <w:autoSpaceDE w:val="0"/>
-        <w:autoSpaceDN w:val="0"/>
-        <w:adjustRightInd w:val="0"/>
-        <w:ind w:firstLine="405"/>
-        <w:jc w:val="left"/>
-        <w:rPr>
-          <w:rFonts w:asciiTheme="minorEastAsia" w:hAnsiTheme="minorEastAsia" w:cs="新宋体"/>
-          <w:kern w:val="0"/>
-          <w:szCs w:val="19"/>
-        </w:rPr>
-      </w:pPr>
-      <w:r>
-        <w:rPr>
-          <w:rFonts w:asciiTheme="minorEastAsia" w:hAnsiTheme="minorEastAsia" w:cs="新宋体" w:hint="eastAsia"/>
-          <w:color w:val="0000FF"/>
-          <w:kern w:val="0"/>
-          <w:szCs w:val="19"/>
-        </w:rPr>
-        <w:t>if</w:t>
-      </w:r>
-      <w:r>
-        <w:rPr>
-          <w:rFonts w:asciiTheme="minorEastAsia" w:hAnsiTheme="minorEastAsia" w:cs="新宋体" w:hint="eastAsia"/>
-          <w:kern w:val="0"/>
-          <w:szCs w:val="19"/>
-        </w:rPr>
-        <w:t>(distance&lt;=</w:t>
-      </w:r>
-      <w:r>
-        <w:rPr>
-          <w:rFonts w:asciiTheme="minorEastAsia" w:hAnsiTheme="minorEastAsia" w:cs="新宋体" w:hint="eastAsia"/>
-          <w:kern w:val="0"/>
-          <w:szCs w:val="19"/>
-        </w:rPr>
-        <w:t xml:space="preserve"> </w:t>
-      </w:r>
-      <w:r>
-        <w:rPr>
-          <w:rFonts w:asciiTheme="minorEastAsia" w:hAnsiTheme="minorEastAsia" w:cs="新宋体"/>
-          <w:kern w:val="0"/>
-          <w:szCs w:val="19"/>
-        </w:rPr>
-        <w:t>kShortAttackRange</w:t>
-      </w:r>
-      <w:r>
-        <w:rPr>
-          <w:rFonts w:asciiTheme="minorEastAsia" w:hAnsiTheme="minorEastAsia" w:cs="新宋体" w:hint="eastAsia"/>
-          <w:kern w:val="0"/>
-          <w:szCs w:val="19"/>
-        </w:rPr>
-        <w:t>[</w:t>
-      </w:r>
-      <w:r>
-        <w:rPr>
-          <w:rFonts w:asciiTheme="minorEastAsia" w:hAnsiTheme="minorEastAsia" w:cs="新宋体" w:hint="eastAsia"/>
-          <w:kern w:val="0"/>
-          <w:szCs w:val="19"/>
-        </w:rPr>
-        <w:t>player_object</w:t>
-      </w:r>
-      <w:r>
-        <w:rPr>
-          <w:rFonts w:asciiTheme="minorEastAsia" w:hAnsiTheme="minorEastAsia" w:cs="新宋体" w:hint="eastAsia"/>
-          <w:kern w:val="0"/>
-          <w:szCs w:val="19"/>
-        </w:rPr>
-        <w:t>.skill_level[SHORT_ATTACK]])</w:t>
-      </w:r>
-    </w:p>
-    <w:p>
-      <w:pPr>
-        <w:autoSpaceDE w:val="0"/>
-        <w:autoSpaceDN w:val="0"/>
-        <w:adjustRightInd w:val="0"/>
-        <w:jc w:val="left"/>
-        <w:rPr>
-          <w:rFonts w:asciiTheme="minorEastAsia" w:hAnsiTheme="minorEastAsia" w:cs="新宋体"/>
-          <w:color w:val="0000FF"/>
-          <w:kern w:val="0"/>
-          <w:szCs w:val="19"/>
-        </w:rPr>
-      </w:pPr>
-      <w:r>
-        <w:rPr>
-          <w:rFonts w:asciiTheme="minorEastAsia" w:hAnsiTheme="minorEastAsia" w:cs="新宋体"/>
-          <w:kern w:val="0"/>
-          <w:szCs w:val="19"/>
-        </w:rPr>
-        <w:tab/>
-      </w:r>
-      <w:r>
-        <w:rPr>
-          <w:rFonts w:asciiTheme="minorEastAsia" w:hAnsiTheme="minorEastAsia" w:cs="新宋体" w:hint="eastAsia"/>
-          <w:kern w:val="0"/>
-          <w:szCs w:val="19"/>
-        </w:rPr>
-        <w:t xml:space="preserve">    </w:t>
-      </w:r>
-      <w:r>
-        <w:rPr>
-          <w:rFonts w:asciiTheme="minorEastAsia" w:hAnsiTheme="minorEastAsia" w:cs="新宋体"/>
-          <w:color w:val="0000FF"/>
-          <w:kern w:val="0"/>
-          <w:szCs w:val="19"/>
-        </w:rPr>
-        <w:t>return</w:t>
-      </w:r>
-      <w:r>
-        <w:rPr>
-          <w:rFonts w:asciiTheme="minorEastAsia" w:hAnsiTheme="minorEastAsia" w:cs="新宋体" w:hint="eastAsia"/>
-          <w:color w:val="0000FF"/>
-          <w:kern w:val="0"/>
-          <w:szCs w:val="19"/>
-        </w:rPr>
-        <w:t xml:space="preserve"> true</w:t>
-      </w:r>
-      <w:r>
-        <w:rPr>
-          <w:rFonts w:asciiTheme="minorEastAsia" w:hAnsiTheme="minorEastAsia" w:cs="新宋体"/>
-          <w:kern w:val="0"/>
-          <w:szCs w:val="19"/>
-        </w:rPr>
-        <w:t>;</w:t>
-      </w:r>
-      <w:r>
-        <w:rPr>
-          <w:rFonts w:asciiTheme="minorEastAsia" w:hAnsiTheme="minorEastAsia" w:cs="新宋体" w:hint="eastAsia"/>
-          <w:color w:val="0000FF"/>
-          <w:kern w:val="0"/>
-          <w:szCs w:val="19"/>
-        </w:rPr>
-        <w:t xml:space="preserve"> </w:t>
-      </w:r>
-    </w:p>
-    <w:p>
-      <w:pPr>
-        <w:autoSpaceDE w:val="0"/>
-        <w:autoSpaceDN w:val="0"/>
-        <w:adjustRightInd w:val="0"/>
-        <w:ind w:firstLineChars="200" w:firstLine="420"/>
-        <w:jc w:val="left"/>
-        <w:rPr>
-          <w:rFonts w:asciiTheme="minorEastAsia" w:hAnsiTheme="minorEastAsia" w:cs="新宋体"/>
-          <w:kern w:val="0"/>
-          <w:szCs w:val="19"/>
-        </w:rPr>
-      </w:pPr>
-      <w:r>
-        <w:rPr>
-          <w:rFonts w:asciiTheme="minorEastAsia" w:hAnsiTheme="minorEastAsia" w:cs="新宋体" w:hint="eastAsia"/>
-          <w:color w:val="0000FF"/>
-          <w:kern w:val="0"/>
-          <w:szCs w:val="19"/>
-        </w:rPr>
-        <w:t>else return false;</w:t>
-      </w:r>
-    </w:p>
-    <w:p>
-      <w:pPr>
-        <w:autoSpaceDE w:val="0"/>
-        <w:autoSpaceDN w:val="0"/>
-        <w:adjustRightInd w:val="0"/>
-        <w:jc w:val="left"/>
-        <w:rPr>
-          <w:rFonts w:asciiTheme="minorEastAsia" w:hAnsiTheme="minorEastAsia" w:cs="新宋体"/>
-          <w:kern w:val="0"/>
-          <w:szCs w:val="19"/>
-        </w:rPr>
-      </w:pPr>
-      <w:r>
-        <w:rPr>
-          <w:rFonts w:asciiTheme="minorEastAsia" w:hAnsiTheme="minorEastAsia" w:cs="新宋体"/>
-          <w:kern w:val="0"/>
-          <w:szCs w:val="19"/>
-        </w:rPr>
-        <w:t>}</w:t>
-      </w:r>
-    </w:p>
-    <w:p>
-      <w:pPr>
-        <w:rPr>
-          <w:rFonts w:asciiTheme="minorEastAsia" w:hAnsiTheme="minorEastAsia"/>
-          <w:szCs w:val="24"/>
-        </w:rPr>
-      </w:pPr>
-    </w:p>
-    <w:p>
-      <w:pPr>
-        <w:autoSpaceDE w:val="0"/>
-        <w:autoSpaceDN w:val="0"/>
-        <w:adjustRightInd w:val="0"/>
-        <w:jc w:val="left"/>
-        <w:rPr>
-          <w:rFonts w:asciiTheme="minorEastAsia" w:hAnsiTheme="minorEastAsia" w:cs="新宋体"/>
-          <w:kern w:val="0"/>
           <w:sz w:val="19"/>
           <w:szCs w:val="19"/>
         </w:rPr>
       </w:pPr>
-    </w:p>
-    <w:p>
-      <w:pPr>
-        <w:rPr>
-          <w:rFonts w:asciiTheme="minorEastAsia" w:hAnsiTheme="minorEastAsia"/>
-          <w:szCs w:val="24"/>
-        </w:rPr>
-      </w:pPr>
+      <w:r>
+        <w:rPr>
+          <w:rFonts w:asciiTheme="minorEastAsia" w:hAnsiTheme="minorEastAsia" w:cs="新宋体" w:hint="eastAsia"/>
+          <w:kern w:val="0"/>
+          <w:sz w:val="19"/>
+          <w:szCs w:val="19"/>
+        </w:rPr>
+        <w:t>（这里应该有一些例子）</w:t>
+      </w:r>
     </w:p>
     <w:p>
       <w:pPr>
@@ -16612,7 +16278,7 @@
 </file>
 
 <file path=customXml/itemProps1.xml><?xml version="1.0" encoding="utf-8"?>
-<ds:datastoreItem xmlns:ds="http://schemas.openxmlformats.org/officeDocument/2006/customXml" ds:itemID="{5FDC070A-4C76-48B8-9EE3-C55C46C218B6}">
+<ds:datastoreItem xmlns:ds="http://schemas.openxmlformats.org/officeDocument/2006/customXml" ds:itemID="{B7217D1B-F8A0-48D5-96B4-833EE9F6385A}">
   <ds:schemaRefs>
     <ds:schemaRef ds:uri="http://schemas.openxmlformats.org/officeDocument/2006/bibliography"/>
   </ds:schemaRefs>

</xml_diff>